<commit_message>
Fiz umas coisas do capitulo 6 na apresentação
</commit_message>
<xml_diff>
--- a/Apresentação.docx
+++ b/Apresentação.docx
@@ -1,6 +1,6 @@
 
 <file path=word/document.xml><?xml version="1.0" encoding="utf-8"?>
-<w:document xmlns:wpc="http://schemas.microsoft.com/office/word/2010/wordprocessingCanvas" xmlns:cx="http://schemas.microsoft.com/office/drawing/2014/chartex" xmlns:cx1="http://schemas.microsoft.com/office/drawing/2015/9/8/chartex" xmlns:cx2="http://schemas.microsoft.com/office/drawing/2015/10/21/chartex" xmlns:cx3="http://schemas.microsoft.com/office/drawing/2016/5/9/chartex" xmlns:cx4="http://schemas.microsoft.com/office/drawing/2016/5/10/chartex" xmlns:cx5="http://schemas.microsoft.com/office/drawing/2016/5/11/chartex" xmlns:cx6="http://schemas.microsoft.com/office/drawing/2016/5/12/chartex" xmlns:cx7="http://schemas.microsoft.com/office/drawing/2016/5/13/chartex" xmlns:cx8="http://schemas.microsoft.com/office/drawing/2016/5/14/chartex" xmlns:mc="http://schemas.openxmlformats.org/markup-compatibility/2006" xmlns:aink="http://schemas.microsoft.com/office/drawing/2016/ink" xmlns:am3d="http://schemas.microsoft.com/office/drawing/2017/model3d" xmlns:o="urn:schemas-microsoft-com:office:office" xmlns:r="http://schemas.openxmlformats.org/officeDocument/2006/relationships" xmlns:m="http://schemas.openxmlformats.org/officeDocument/2006/math" xmlns:v="urn:schemas-microsoft-com:vml" xmlns:wp14="http://schemas.microsoft.com/office/word/2010/wordprocessingDrawing" xmlns:wp="http://schemas.openxmlformats.org/drawingml/2006/wordprocessingDrawing" xmlns:w10="urn:schemas-microsoft-com:office:word" xmlns:w="http://schemas.openxmlformats.org/wordprocessingml/2006/main" xmlns:w14="http://schemas.microsoft.com/office/word/2010/wordml" xmlns:w15="http://schemas.microsoft.com/office/word/2012/wordml" xmlns:w16cid="http://schemas.microsoft.com/office/word/2016/wordml/cid" xmlns:w16se="http://schemas.microsoft.com/office/word/2015/wordml/symex" xmlns:wpg="http://schemas.microsoft.com/office/word/2010/wordprocessingGroup" xmlns:wpi="http://schemas.microsoft.com/office/word/2010/wordprocessingInk" xmlns:wne="http://schemas.microsoft.com/office/word/2006/wordml" xmlns:wps="http://schemas.microsoft.com/office/word/2010/wordprocessingShape" mc:Ignorable="w14 w15 w16se w16cid wp14">
+<w:document xmlns:wpc="http://schemas.microsoft.com/office/word/2010/wordprocessingCanvas" xmlns:mc="http://schemas.openxmlformats.org/markup-compatibility/2006" xmlns:o="urn:schemas-microsoft-com:office:office" xmlns:r="http://schemas.openxmlformats.org/officeDocument/2006/relationships" xmlns:m="http://schemas.openxmlformats.org/officeDocument/2006/math" xmlns:v="urn:schemas-microsoft-com:vml" xmlns:wp14="http://schemas.microsoft.com/office/word/2010/wordprocessingDrawing" xmlns:wp="http://schemas.openxmlformats.org/drawingml/2006/wordprocessingDrawing" xmlns:w10="urn:schemas-microsoft-com:office:word" xmlns:w="http://schemas.openxmlformats.org/wordprocessingml/2006/main" xmlns:w14="http://schemas.microsoft.com/office/word/2010/wordml" xmlns:w15="http://schemas.microsoft.com/office/word/2012/wordml" xmlns:wpg="http://schemas.microsoft.com/office/word/2010/wordprocessingGroup" xmlns:wpi="http://schemas.microsoft.com/office/word/2010/wordprocessingInk" xmlns:wne="http://schemas.microsoft.com/office/word/2006/wordml" xmlns:wps="http://schemas.microsoft.com/office/word/2010/wordprocessingShape" mc:Ignorable="w14 w15 wp14">
   <w:body>
     <w:p>
       <w:pPr>
@@ -1108,19 +1108,59 @@
     </w:p>
     <w:p>
       <w:pPr>
+        <w:jc w:val="center"/>
+        <w:rPr>
+          <w:rFonts w:ascii="Arial" w:hAnsi="Arial" w:cs="Arial"/>
+          <w:sz w:val="28"/>
+        </w:rPr>
+      </w:pPr>
+      <w:r>
+        <w:rPr>
+          <w:rFonts w:ascii="Arial" w:hAnsi="Arial" w:cs="Arial"/>
+          <w:sz w:val="28"/>
+        </w:rPr>
+        <w:t>Implementação Física</w:t>
+      </w:r>
+    </w:p>
+    <w:p>
+      <w:pPr>
         <w:ind w:firstLine="708"/>
-        <w:jc w:val="center"/>
-        <w:rPr>
+        <w:rPr>
+          <w:rFonts w:ascii="Arial" w:hAnsi="Arial" w:cs="Arial"/>
+          <w:color w:val="000000"/>
+          <w:sz w:val="20"/>
+          <w:szCs w:val="20"/>
+        </w:rPr>
+      </w:pPr>
+      <w:r>
+        <w:rPr>
+          <w:rFonts w:ascii="Arial" w:hAnsi="Arial" w:cs="Arial"/>
+          <w:color w:val="000000"/>
+          <w:sz w:val="20"/>
+          <w:szCs w:val="20"/>
+        </w:rPr>
+        <w:t>O sistema de gestão de base de dados (SGBD) utilizado foi o proposto pelos docentes da UC, o MySQL.</w:t>
+      </w:r>
+    </w:p>
+    <w:p>
+      <w:pPr>
+        <w:rPr>
+          <w:rFonts w:ascii="Arial" w:hAnsi="Arial" w:cs="Arial"/>
           <w:b/>
-          <w:sz w:val="28"/>
-        </w:rPr>
-      </w:pPr>
-      <w:r>
-        <w:rPr>
+          <w:color w:val="000000"/>
+          <w:sz w:val="18"/>
+          <w:szCs w:val="20"/>
+        </w:rPr>
+      </w:pPr>
+      <w:r>
+        <w:rPr>
+          <w:rFonts w:ascii="Arial" w:hAnsi="Arial" w:cs="Arial"/>
           <w:b/>
-          <w:sz w:val="28"/>
-        </w:rPr>
-        <w:t>Implementação Física</w:t>
+          <w:color w:val="000000"/>
+          <w:sz w:val="20"/>
+          <w:szCs w:val="20"/>
+        </w:rPr>
+        <w:t>Tradução do esquema lógico para o sistema de gestão de bases de dados escolhido em SQL</w:t>
       </w:r>
     </w:p>
     <w:p>
@@ -1140,39 +1180,8 @@
           <w:sz w:val="20"/>
           <w:szCs w:val="20"/>
         </w:rPr>
-        <w:t xml:space="preserve">O sistema de gestão de base de dados (SGBD) utilizado foi o proposto pelos docentes da UC, o </w:t>
-      </w:r>
-      <w:proofErr w:type="spellStart"/>
-      <w:r>
-        <w:rPr>
-          <w:rFonts w:ascii="Arial" w:hAnsi="Arial" w:cs="Arial"/>
-          <w:color w:val="000000"/>
-          <w:sz w:val="20"/>
-          <w:szCs w:val="20"/>
-        </w:rPr>
-        <w:t>MySQL</w:t>
-      </w:r>
-      <w:proofErr w:type="spellEnd"/>
-      <w:r>
-        <w:rPr>
-          <w:rFonts w:ascii="Arial" w:hAnsi="Arial" w:cs="Arial"/>
-          <w:color w:val="000000"/>
-          <w:sz w:val="20"/>
-          <w:szCs w:val="20"/>
-        </w:rPr>
-        <w:t>.</w:t>
-      </w:r>
-    </w:p>
-    <w:p>
-      <w:pPr>
-        <w:ind w:firstLine="708"/>
-        <w:rPr>
-          <w:rFonts w:ascii="Arial" w:hAnsi="Arial" w:cs="Arial"/>
-          <w:color w:val="000000"/>
-          <w:sz w:val="20"/>
-          <w:szCs w:val="20"/>
-        </w:rPr>
-      </w:pPr>
+        <w:t>Os esquemas têm “traduções” entre si, por exemplo, as entidades no modelo físico são referidas como tabelas e os atributos de cada entidade são colunas. A maior diferença entre os esquemas é que o modelo físico particulariza o tipo de dados, por exemplo, específica que a chave primária dos utilizadores, o NIF, é um inteiro, ou um que a data é do tipo date. Sendo esta a maior diferença a tradução não foi um passo complicado na construção da base de dados.</w:t>
+      </w:r>
     </w:p>
     <w:p>
       <w:pPr>
@@ -1189,45 +1198,7 @@
           <w:rFonts w:ascii="Arial" w:hAnsi="Arial" w:cs="Arial"/>
           <w:b/>
           <w:color w:val="000000"/>
-          <w:szCs w:val="20"/>
-        </w:rPr>
-        <w:t>Tradução do esquema lógico para o sistema de gestão de bases de dados escolhido em SQL</w:t>
-      </w:r>
-    </w:p>
-    <w:p>
-      <w:pPr>
-        <w:ind w:firstLine="708"/>
-        <w:rPr>
-          <w:rFonts w:ascii="Arial" w:hAnsi="Arial" w:cs="Arial"/>
-          <w:color w:val="000000"/>
-          <w:sz w:val="20"/>
-          <w:szCs w:val="20"/>
-        </w:rPr>
-      </w:pPr>
-      <w:r>
-        <w:rPr>
-          <w:rFonts w:ascii="Arial" w:hAnsi="Arial" w:cs="Arial"/>
-          <w:color w:val="000000"/>
-          <w:sz w:val="20"/>
-          <w:szCs w:val="20"/>
-        </w:rPr>
-        <w:t>Os esquemas têm “traduções” entre si, por exemplo, as entidades no modelo físico são referidas como tabelas e os atributos de cada entidade são colunas. A maior diferença entre os esquemas é que o modelo físico particulariza o tipo de dados, por exemplo, específica que a chave primária dos utilizadores, o NIF, é um inteiro, ou um que a data é do tipo date. Sendo esta a maior diferença a tradução não foi um passo complicado na construção da base de dados.</w:t>
-      </w:r>
-    </w:p>
-    <w:p>
-      <w:pPr>
-        <w:rPr>
-          <w:rFonts w:ascii="Arial" w:hAnsi="Arial" w:cs="Arial"/>
-          <w:b/>
-          <w:color w:val="000000"/>
-          <w:szCs w:val="20"/>
-        </w:rPr>
-      </w:pPr>
-      <w:r>
-        <w:rPr>
-          <w:rFonts w:ascii="Arial" w:hAnsi="Arial" w:cs="Arial"/>
-          <w:b/>
-          <w:color w:val="000000"/>
+          <w:sz w:val="20"/>
           <w:szCs w:val="20"/>
         </w:rPr>
         <w:t>Tradução das interrogações do utilizador para SQL</w:t>
@@ -1291,6 +1262,7 @@
           <w:rFonts w:ascii="Arial" w:hAnsi="Arial" w:cs="Arial"/>
           <w:b/>
           <w:color w:val="000000"/>
+          <w:sz w:val="20"/>
           <w:szCs w:val="20"/>
         </w:rPr>
       </w:pPr>
@@ -1299,6 +1271,7 @@
           <w:rFonts w:ascii="Arial" w:hAnsi="Arial" w:cs="Arial"/>
           <w:b/>
           <w:color w:val="000000"/>
+          <w:sz w:val="20"/>
           <w:szCs w:val="20"/>
         </w:rPr>
         <w:t>Escolha, definição e caracterização de índices em SQL</w:t>
@@ -1353,6 +1326,7 @@
           <w:rFonts w:ascii="Arial" w:hAnsi="Arial" w:cs="Arial"/>
           <w:b/>
           <w:color w:val="000000"/>
+          <w:sz w:val="20"/>
           <w:szCs w:val="20"/>
         </w:rPr>
       </w:pPr>
@@ -1361,6 +1335,7 @@
           <w:rFonts w:ascii="Arial" w:hAnsi="Arial" w:cs="Arial"/>
           <w:b/>
           <w:color w:val="000000"/>
+          <w:sz w:val="20"/>
           <w:szCs w:val="20"/>
         </w:rPr>
         <w:t>Definição e caracterização dos mecanismos de segurança em SQL</w:t>
@@ -1450,17 +1425,797 @@
           <w:szCs w:val="20"/>
         </w:rPr>
       </w:pPr>
+    </w:p>
+    <w:p>
+      <w:pPr>
+        <w:jc w:val="center"/>
+        <w:rPr>
+          <w:rFonts w:ascii="Arial" w:hAnsi="Arial" w:cs="Arial"/>
+          <w:sz w:val="28"/>
+        </w:rPr>
+      </w:pPr>
+      <w:r>
+        <w:rPr>
+          <w:rFonts w:ascii="Arial" w:hAnsi="Arial" w:cs="Arial"/>
+          <w:sz w:val="28"/>
+        </w:rPr>
+        <w:t>Migração para NoSQL</w:t>
+      </w:r>
+    </w:p>
+    <w:p>
+      <w:pPr>
+        <w:rPr>
+          <w:rFonts w:ascii="Arial" w:hAnsi="Arial" w:cs="Arial"/>
+          <w:b/>
+          <w:color w:val="000000"/>
+          <w:sz w:val="20"/>
+          <w:szCs w:val="20"/>
+        </w:rPr>
+      </w:pPr>
+      <w:r>
+        <w:rPr>
+          <w:rFonts w:ascii="Arial" w:hAnsi="Arial" w:cs="Arial"/>
+          <w:b/>
+          <w:color w:val="000000"/>
+          <w:sz w:val="20"/>
+          <w:szCs w:val="20"/>
+        </w:rPr>
+        <w:t>Justificação da Migração</w:t>
+      </w:r>
+    </w:p>
+    <w:p>
+      <w:pPr>
+        <w:rPr>
+          <w:rFonts w:ascii="Arial" w:hAnsi="Arial" w:cs="Arial"/>
+          <w:color w:val="000000"/>
+          <w:sz w:val="20"/>
+          <w:szCs w:val="20"/>
+        </w:rPr>
+      </w:pPr>
+      <w:r>
+        <w:rPr>
+          <w:rFonts w:ascii="Arial" w:hAnsi="Arial" w:cs="Arial"/>
+          <w:color w:val="000000"/>
+          <w:sz w:val="20"/>
+          <w:szCs w:val="20"/>
+        </w:rPr>
+        <w:tab/>
+      </w:r>
+      <w:r>
+        <w:rPr>
+          <w:rFonts w:ascii="Arial" w:hAnsi="Arial" w:cs="Arial"/>
+          <w:color w:val="000000"/>
+          <w:sz w:val="20"/>
+          <w:szCs w:val="20"/>
+        </w:rPr>
+        <w:t>Sistemas NoSQL oferecem maior flexibilidade do que sistemas SQL</w:t>
+      </w:r>
+      <w:r>
+        <w:rPr>
+          <w:rFonts w:ascii="Arial" w:hAnsi="Arial" w:cs="Arial"/>
+          <w:color w:val="000000"/>
+          <w:sz w:val="20"/>
+          <w:szCs w:val="20"/>
+        </w:rPr>
+        <w:t>,</w:t>
+      </w:r>
+      <w:r>
+        <w:rPr>
+          <w:rFonts w:ascii="Arial" w:hAnsi="Arial" w:cs="Arial"/>
+          <w:color w:val="000000"/>
+          <w:sz w:val="20"/>
+          <w:szCs w:val="20"/>
+        </w:rPr>
+        <w:t xml:space="preserve"> também tem a vantagem </w:t>
+      </w:r>
+      <w:r>
+        <w:rPr>
+          <w:rFonts w:ascii="Arial" w:hAnsi="Arial" w:cs="Arial"/>
+          <w:color w:val="000000"/>
+          <w:sz w:val="20"/>
+          <w:szCs w:val="20"/>
+        </w:rPr>
+        <w:t xml:space="preserve">de ter maior </w:t>
+      </w:r>
+      <w:r>
+        <w:rPr>
+          <w:rFonts w:ascii="Arial" w:hAnsi="Arial" w:cs="Arial"/>
+          <w:color w:val="000000"/>
+          <w:sz w:val="20"/>
+          <w:szCs w:val="20"/>
+        </w:rPr>
+        <w:t>escalabilidade, isto é, o crescimento da quantidade de dados no sistema não afeta tanto a quantidade de recursos necessários para a manutenção da base de dados, o que para alguém que trabalha com recursos limitados e procura sobretudo diminuir os custos da base, é uma mais-valia.</w:t>
+      </w:r>
+    </w:p>
+    <w:p>
+      <w:pPr>
+        <w:rPr>
+          <w:rFonts w:ascii="Arial" w:hAnsi="Arial" w:cs="Arial"/>
+          <w:b/>
+          <w:color w:val="000000"/>
+          <w:sz w:val="20"/>
+          <w:szCs w:val="20"/>
+        </w:rPr>
+      </w:pPr>
+    </w:p>
+    <w:p>
+      <w:pPr>
+        <w:rPr>
+          <w:rFonts w:ascii="Arial" w:hAnsi="Arial" w:cs="Arial"/>
+          <w:b/>
+          <w:color w:val="000000"/>
+          <w:sz w:val="20"/>
+          <w:szCs w:val="20"/>
+        </w:rPr>
+      </w:pPr>
+    </w:p>
+    <w:p>
+      <w:pPr>
+        <w:rPr>
+          <w:rFonts w:ascii="Arial" w:hAnsi="Arial" w:cs="Arial"/>
+          <w:b/>
+          <w:color w:val="000000"/>
+          <w:sz w:val="20"/>
+          <w:szCs w:val="20"/>
+        </w:rPr>
+      </w:pPr>
+      <w:r>
+        <w:rPr>
+          <w:rFonts w:ascii="Arial" w:hAnsi="Arial" w:cs="Arial"/>
+          <w:b/>
+          <w:color w:val="000000"/>
+          <w:sz w:val="20"/>
+          <w:szCs w:val="20"/>
+        </w:rPr>
+        <w:lastRenderedPageBreak/>
+        <w:t>Estrutura base do sistema NoSQL</w:t>
+      </w:r>
+    </w:p>
+    <w:p>
+      <w:pPr>
+        <w:spacing w:after="0"/>
+        <w:rPr>
+          <w:rFonts w:ascii="Arial" w:hAnsi="Arial" w:cs="Arial"/>
+          <w:color w:val="000000"/>
+          <w:sz w:val="20"/>
+          <w:szCs w:val="20"/>
+        </w:rPr>
+      </w:pPr>
+      <w:r>
+        <w:rPr>
+          <w:rFonts w:ascii="Arial" w:hAnsi="Arial" w:cs="Arial"/>
+          <w:color w:val="000000"/>
+          <w:sz w:val="20"/>
+          <w:szCs w:val="20"/>
+        </w:rPr>
+        <w:tab/>
+      </w:r>
+      <w:r>
+        <w:rPr>
+          <w:rFonts w:ascii="Arial" w:hAnsi="Arial" w:cs="Arial"/>
+          <w:color w:val="000000"/>
+          <w:sz w:val="20"/>
+          <w:szCs w:val="20"/>
+        </w:rPr>
+        <w:t>Neste caso, como foi decidido migrar para uma Base de Dados MongoDB, foram criadas coleções para todas as entidades que tinham sido definidas no modelo concetual. Na MongoD</w:t>
+      </w:r>
+      <w:r>
+        <w:rPr>
+          <w:rFonts w:ascii="Arial" w:hAnsi="Arial" w:cs="Arial"/>
+          <w:color w:val="000000"/>
+          <w:sz w:val="20"/>
+          <w:szCs w:val="20"/>
+        </w:rPr>
+        <w:t>ata</w:t>
+      </w:r>
+      <w:r>
+        <w:rPr>
+          <w:rFonts w:ascii="Arial" w:hAnsi="Arial" w:cs="Arial"/>
+          <w:color w:val="000000"/>
+          <w:sz w:val="20"/>
+          <w:szCs w:val="20"/>
+        </w:rPr>
+        <w:t>B</w:t>
+      </w:r>
+      <w:r>
+        <w:rPr>
+          <w:rFonts w:ascii="Arial" w:hAnsi="Arial" w:cs="Arial"/>
+          <w:color w:val="000000"/>
+          <w:sz w:val="20"/>
+          <w:szCs w:val="20"/>
+        </w:rPr>
+        <w:t>ase</w:t>
+      </w:r>
+      <w:r>
+        <w:rPr>
+          <w:rFonts w:ascii="Arial" w:hAnsi="Arial" w:cs="Arial"/>
+          <w:color w:val="000000"/>
+          <w:sz w:val="20"/>
+          <w:szCs w:val="20"/>
+        </w:rPr>
+        <w:t xml:space="preserve"> foram criadas no total as seguintes 6 coleções, uma para cada entidade.</w:t>
+      </w:r>
+    </w:p>
+    <w:p>
+      <w:pPr>
+        <w:spacing w:after="0"/>
+        <w:rPr>
+          <w:rFonts w:ascii="Arial" w:hAnsi="Arial" w:cs="Arial"/>
+          <w:color w:val="000000"/>
+          <w:sz w:val="20"/>
+          <w:szCs w:val="20"/>
+        </w:rPr>
+      </w:pPr>
+      <w:r>
+        <w:rPr>
+          <w:rFonts w:ascii="Arial" w:hAnsi="Arial" w:cs="Arial"/>
+          <w:color w:val="000000"/>
+          <w:sz w:val="20"/>
+          <w:szCs w:val="20"/>
+        </w:rPr>
+        <w:tab/>
+      </w:r>
+      <w:r>
+        <w:rPr>
+          <w:rFonts w:ascii="Arial" w:hAnsi="Arial" w:cs="Arial"/>
+          <w:color w:val="000000"/>
+          <w:sz w:val="20"/>
+          <w:szCs w:val="20"/>
+        </w:rPr>
+        <w:sym w:font="Symbol" w:char="F0B7"/>
+      </w:r>
+      <w:r>
+        <w:rPr>
+          <w:rFonts w:ascii="Arial" w:hAnsi="Arial" w:cs="Arial"/>
+          <w:color w:val="000000"/>
+          <w:sz w:val="20"/>
+          <w:szCs w:val="20"/>
+        </w:rPr>
+        <w:t xml:space="preserve"> Utilizador</w:t>
+      </w:r>
+      <w:r>
+        <w:rPr>
+          <w:rFonts w:ascii="Arial" w:hAnsi="Arial" w:cs="Arial"/>
+          <w:color w:val="000000"/>
+          <w:sz w:val="20"/>
+          <w:szCs w:val="20"/>
+        </w:rPr>
+        <w:t>;</w:t>
+      </w:r>
+    </w:p>
+    <w:p>
+      <w:pPr>
+        <w:spacing w:after="0"/>
+        <w:rPr>
+          <w:rFonts w:ascii="Arial" w:hAnsi="Arial" w:cs="Arial"/>
+          <w:color w:val="000000"/>
+          <w:sz w:val="20"/>
+          <w:szCs w:val="20"/>
+        </w:rPr>
+      </w:pPr>
+      <w:r>
+        <w:rPr>
+          <w:rFonts w:ascii="Arial" w:hAnsi="Arial" w:cs="Arial"/>
+          <w:color w:val="000000"/>
+          <w:sz w:val="20"/>
+          <w:szCs w:val="20"/>
+        </w:rPr>
+        <w:tab/>
+      </w:r>
+      <w:r>
+        <w:rPr>
+          <w:rFonts w:ascii="Arial" w:hAnsi="Arial" w:cs="Arial"/>
+          <w:color w:val="000000"/>
+          <w:sz w:val="20"/>
+          <w:szCs w:val="20"/>
+        </w:rPr>
+        <w:sym w:font="Symbol" w:char="F0B7"/>
+      </w:r>
+      <w:r>
+        <w:rPr>
+          <w:rFonts w:ascii="Arial" w:hAnsi="Arial" w:cs="Arial"/>
+          <w:color w:val="000000"/>
+          <w:sz w:val="20"/>
+          <w:szCs w:val="20"/>
+        </w:rPr>
+        <w:t xml:space="preserve"> Produto</w:t>
+      </w:r>
+      <w:r>
+        <w:rPr>
+          <w:rFonts w:ascii="Arial" w:hAnsi="Arial" w:cs="Arial"/>
+          <w:color w:val="000000"/>
+          <w:sz w:val="20"/>
+          <w:szCs w:val="20"/>
+        </w:rPr>
+        <w:t>;</w:t>
+      </w:r>
+    </w:p>
+    <w:p>
+      <w:pPr>
+        <w:spacing w:after="0"/>
+        <w:rPr>
+          <w:rFonts w:ascii="Arial" w:hAnsi="Arial" w:cs="Arial"/>
+          <w:color w:val="000000"/>
+          <w:sz w:val="20"/>
+          <w:szCs w:val="20"/>
+        </w:rPr>
+      </w:pPr>
+      <w:r>
+        <w:rPr>
+          <w:rFonts w:ascii="Arial" w:hAnsi="Arial" w:cs="Arial"/>
+          <w:color w:val="000000"/>
+          <w:sz w:val="20"/>
+          <w:szCs w:val="20"/>
+        </w:rPr>
+        <w:tab/>
+      </w:r>
+      <w:r>
+        <w:rPr>
+          <w:rFonts w:ascii="Arial" w:hAnsi="Arial" w:cs="Arial"/>
+          <w:color w:val="000000"/>
+          <w:sz w:val="20"/>
+          <w:szCs w:val="20"/>
+        </w:rPr>
+        <w:sym w:font="Symbol" w:char="F0B7"/>
+      </w:r>
+      <w:r>
+        <w:rPr>
+          <w:rFonts w:ascii="Arial" w:hAnsi="Arial" w:cs="Arial"/>
+          <w:color w:val="000000"/>
+          <w:sz w:val="20"/>
+          <w:szCs w:val="20"/>
+        </w:rPr>
+        <w:t xml:space="preserve"> Compra</w:t>
+      </w:r>
+      <w:r>
+        <w:rPr>
+          <w:rFonts w:ascii="Arial" w:hAnsi="Arial" w:cs="Arial"/>
+          <w:color w:val="000000"/>
+          <w:sz w:val="20"/>
+          <w:szCs w:val="20"/>
+        </w:rPr>
+        <w:t>;</w:t>
+      </w:r>
+    </w:p>
+    <w:p>
+      <w:pPr>
+        <w:spacing w:after="0"/>
+        <w:rPr>
+          <w:rFonts w:ascii="Arial" w:hAnsi="Arial" w:cs="Arial"/>
+          <w:color w:val="000000"/>
+          <w:sz w:val="20"/>
+          <w:szCs w:val="20"/>
+        </w:rPr>
+      </w:pPr>
+      <w:r>
+        <w:rPr>
+          <w:rFonts w:ascii="Arial" w:hAnsi="Arial" w:cs="Arial"/>
+          <w:color w:val="000000"/>
+          <w:sz w:val="20"/>
+          <w:szCs w:val="20"/>
+        </w:rPr>
+        <w:tab/>
+      </w:r>
+      <w:r>
+        <w:rPr>
+          <w:rFonts w:ascii="Arial" w:hAnsi="Arial" w:cs="Arial"/>
+          <w:color w:val="000000"/>
+          <w:sz w:val="20"/>
+          <w:szCs w:val="20"/>
+        </w:rPr>
+        <w:sym w:font="Symbol" w:char="F0B7"/>
+      </w:r>
+      <w:r>
+        <w:rPr>
+          <w:rFonts w:ascii="Arial" w:hAnsi="Arial" w:cs="Arial"/>
+          <w:color w:val="000000"/>
+          <w:sz w:val="20"/>
+          <w:szCs w:val="20"/>
+        </w:rPr>
+        <w:t xml:space="preserve"> Carrinh</w:t>
+      </w:r>
+      <w:r>
+        <w:rPr>
+          <w:rFonts w:ascii="Arial" w:hAnsi="Arial" w:cs="Arial"/>
+          <w:color w:val="000000"/>
+          <w:sz w:val="20"/>
+          <w:szCs w:val="20"/>
+        </w:rPr>
+        <w:t>o</w:t>
+      </w:r>
+      <w:r>
+        <w:rPr>
+          <w:rFonts w:ascii="Arial" w:hAnsi="Arial" w:cs="Arial"/>
+          <w:color w:val="000000"/>
+          <w:sz w:val="20"/>
+          <w:szCs w:val="20"/>
+        </w:rPr>
+        <w:t>;</w:t>
+      </w:r>
+    </w:p>
+    <w:p>
+      <w:pPr>
+        <w:spacing w:after="0"/>
+        <w:rPr>
+          <w:rFonts w:ascii="Arial" w:hAnsi="Arial" w:cs="Arial"/>
+          <w:color w:val="000000"/>
+          <w:sz w:val="20"/>
+          <w:szCs w:val="20"/>
+        </w:rPr>
+      </w:pPr>
+      <w:r>
+        <w:rPr>
+          <w:rFonts w:ascii="Arial" w:hAnsi="Arial" w:cs="Arial"/>
+          <w:color w:val="000000"/>
+          <w:sz w:val="20"/>
+          <w:szCs w:val="20"/>
+        </w:rPr>
+        <w:tab/>
+      </w:r>
+      <w:r>
+        <w:rPr>
+          <w:rFonts w:ascii="Arial" w:hAnsi="Arial" w:cs="Arial"/>
+          <w:color w:val="000000"/>
+          <w:sz w:val="20"/>
+          <w:szCs w:val="20"/>
+        </w:rPr>
+        <w:sym w:font="Symbol" w:char="F0B7"/>
+      </w:r>
+      <w:r>
+        <w:rPr>
+          <w:rFonts w:ascii="Arial" w:hAnsi="Arial" w:cs="Arial"/>
+          <w:color w:val="000000"/>
+          <w:sz w:val="20"/>
+          <w:szCs w:val="20"/>
+        </w:rPr>
+        <w:t xml:space="preserve"> MetodosPagamento</w:t>
+      </w:r>
+      <w:r>
+        <w:rPr>
+          <w:rFonts w:ascii="Arial" w:hAnsi="Arial" w:cs="Arial"/>
+          <w:color w:val="000000"/>
+          <w:sz w:val="20"/>
+          <w:szCs w:val="20"/>
+        </w:rPr>
+        <w:t>;</w:t>
+      </w:r>
+    </w:p>
+    <w:p>
+      <w:pPr>
+        <w:spacing w:after="0"/>
+        <w:rPr>
+          <w:rFonts w:ascii="Arial" w:hAnsi="Arial" w:cs="Arial"/>
+          <w:color w:val="000000"/>
+          <w:sz w:val="20"/>
+          <w:szCs w:val="20"/>
+        </w:rPr>
+      </w:pPr>
+      <w:r>
+        <w:rPr>
+          <w:rFonts w:ascii="Arial" w:hAnsi="Arial" w:cs="Arial"/>
+          <w:color w:val="000000"/>
+          <w:sz w:val="20"/>
+          <w:szCs w:val="20"/>
+        </w:rPr>
+        <w:tab/>
+      </w:r>
+      <w:r>
+        <w:rPr>
+          <w:rFonts w:ascii="Arial" w:hAnsi="Arial" w:cs="Arial"/>
+          <w:color w:val="000000"/>
+          <w:sz w:val="20"/>
+          <w:szCs w:val="20"/>
+        </w:rPr>
+        <w:sym w:font="Symbol" w:char="F0B7"/>
+      </w:r>
+      <w:r>
+        <w:rPr>
+          <w:rFonts w:ascii="Arial" w:hAnsi="Arial" w:cs="Arial"/>
+          <w:color w:val="000000"/>
+          <w:sz w:val="20"/>
+          <w:szCs w:val="20"/>
+        </w:rPr>
+        <w:t xml:space="preserve"> Transporte</w:t>
+      </w:r>
+      <w:r>
+        <w:rPr>
+          <w:rFonts w:ascii="Arial" w:hAnsi="Arial" w:cs="Arial"/>
+          <w:color w:val="000000"/>
+          <w:sz w:val="20"/>
+          <w:szCs w:val="20"/>
+        </w:rPr>
+        <w:t>;</w:t>
+      </w:r>
+    </w:p>
+    <w:p>
+      <w:pPr>
+        <w:spacing w:after="0"/>
+        <w:rPr>
+          <w:rFonts w:ascii="Arial" w:hAnsi="Arial" w:cs="Arial"/>
+          <w:color w:val="000000"/>
+          <w:sz w:val="20"/>
+          <w:szCs w:val="20"/>
+        </w:rPr>
+      </w:pPr>
+      <w:r>
+        <w:rPr>
+          <w:rFonts w:ascii="Arial" w:hAnsi="Arial" w:cs="Arial"/>
+          <w:color w:val="000000"/>
+          <w:sz w:val="20"/>
+          <w:szCs w:val="20"/>
+        </w:rPr>
+        <w:tab/>
+      </w:r>
+      <w:r>
+        <w:rPr>
+          <w:rFonts w:ascii="Arial" w:hAnsi="Arial" w:cs="Arial"/>
+          <w:color w:val="000000"/>
+          <w:sz w:val="20"/>
+          <w:szCs w:val="20"/>
+        </w:rPr>
+        <w:t>Como numa base de dados baseada em documentos é possível um campo ser uma lista, então os atributos multivalorados podiam ser inseridos num documento, ao contrário da base de dados relacional. Também foi decidido, que tal como na base de dados relacional, alguns documentos iriam conter um campo com o identificador de um documento de outra coleção.</w:t>
+      </w:r>
+    </w:p>
+    <w:p>
+      <w:pPr>
+        <w:spacing w:after="0"/>
+        <w:rPr>
+          <w:rFonts w:ascii="Arial" w:hAnsi="Arial" w:cs="Arial"/>
+          <w:color w:val="000000"/>
+          <w:sz w:val="20"/>
+          <w:szCs w:val="20"/>
+        </w:rPr>
+      </w:pPr>
+    </w:p>
+    <w:p>
+      <w:pPr>
+        <w:spacing w:after="0"/>
+        <w:rPr>
+          <w:rFonts w:ascii="Arial" w:hAnsi="Arial" w:cs="Arial"/>
+          <w:b/>
+          <w:color w:val="000000"/>
+          <w:sz w:val="20"/>
+          <w:szCs w:val="20"/>
+        </w:rPr>
+      </w:pPr>
+      <w:r>
+        <w:rPr>
+          <w:rFonts w:ascii="Arial" w:hAnsi="Arial" w:cs="Arial"/>
+          <w:b/>
+          <w:color w:val="000000"/>
+          <w:sz w:val="20"/>
+          <w:szCs w:val="20"/>
+        </w:rPr>
+        <w:t>Processo de migração de dados</w:t>
+      </w:r>
+    </w:p>
+    <w:p>
+      <w:pPr>
+        <w:spacing w:after="0"/>
+        <w:rPr>
+          <w:rFonts w:ascii="Arial" w:hAnsi="Arial" w:cs="Arial"/>
+          <w:color w:val="000000"/>
+          <w:sz w:val="20"/>
+          <w:szCs w:val="20"/>
+        </w:rPr>
+      </w:pPr>
+    </w:p>
+    <w:p>
+      <w:pPr>
+        <w:spacing w:after="0"/>
+        <w:rPr>
+          <w:rFonts w:ascii="Arial" w:hAnsi="Arial" w:cs="Arial"/>
+          <w:color w:val="000000"/>
+          <w:sz w:val="20"/>
+          <w:szCs w:val="20"/>
+        </w:rPr>
+      </w:pPr>
+      <w:r>
+        <w:rPr>
+          <w:rFonts w:ascii="Arial" w:hAnsi="Arial" w:cs="Arial"/>
+          <w:color w:val="000000"/>
+          <w:sz w:val="20"/>
+          <w:szCs w:val="20"/>
+        </w:rPr>
+        <w:tab/>
+      </w:r>
+      <w:r>
+        <w:rPr>
+          <w:rFonts w:ascii="Arial" w:hAnsi="Arial" w:cs="Arial"/>
+          <w:color w:val="000000"/>
+          <w:sz w:val="20"/>
+          <w:szCs w:val="20"/>
+        </w:rPr>
+        <w:t xml:space="preserve">A implementação do processo de migração de dados neste trabalho prático foi, relativamente, simples. A implementação esta dividida em 3 packages: Classes, ClassesDAO e ClassesMongo. Estas classes vão tratar da transformação, extração e carregamento, </w:t>
+      </w:r>
+      <w:r>
+        <w:rPr>
+          <w:rFonts w:ascii="Arial" w:hAnsi="Arial" w:cs="Arial"/>
+          <w:color w:val="000000"/>
+          <w:sz w:val="20"/>
+          <w:szCs w:val="20"/>
+        </w:rPr>
+        <w:t>respetivamente.</w:t>
+      </w:r>
       <w:bookmarkStart w:id="0" w:name="_GoBack"/>
       <w:bookmarkEnd w:id="0"/>
     </w:p>
     <w:p>
       <w:pPr>
-        <w:rPr>
-          <w:rFonts w:ascii="Arial" w:hAnsi="Arial" w:cs="Arial"/>
-          <w:color w:val="000000"/>
-          <w:szCs w:val="20"/>
-        </w:rPr>
-      </w:pPr>
+        <w:spacing w:after="0"/>
+        <w:rPr>
+          <w:rFonts w:ascii="Arial" w:hAnsi="Arial" w:cs="Arial"/>
+          <w:color w:val="000000"/>
+          <w:sz w:val="20"/>
+          <w:szCs w:val="20"/>
+        </w:rPr>
+      </w:pPr>
+      <w:r>
+        <w:rPr>
+          <w:rFonts w:ascii="Arial" w:hAnsi="Arial" w:cs="Arial"/>
+          <w:color w:val="000000"/>
+          <w:sz w:val="20"/>
+          <w:szCs w:val="20"/>
+        </w:rPr>
+        <w:tab/>
+      </w:r>
+      <w:r>
+        <w:rPr>
+          <w:rFonts w:ascii="Arial" w:hAnsi="Arial" w:cs="Arial"/>
+          <w:color w:val="000000"/>
+          <w:sz w:val="20"/>
+          <w:szCs w:val="20"/>
+        </w:rPr>
+        <w:t>A fase da extração resume-se a 3 métodos: "getConnection", "crea</w:t>
+      </w:r>
+      <w:r>
+        <w:rPr>
+          <w:rFonts w:ascii="Arial" w:hAnsi="Arial" w:cs="Arial"/>
+          <w:color w:val="000000"/>
+          <w:sz w:val="20"/>
+          <w:szCs w:val="20"/>
+        </w:rPr>
+        <w:t>teStatement" e o "executeQuery"</w:t>
+      </w:r>
+      <w:r>
+        <w:rPr>
+          <w:rFonts w:ascii="Arial" w:hAnsi="Arial" w:cs="Arial"/>
+          <w:color w:val="000000"/>
+          <w:sz w:val="20"/>
+          <w:szCs w:val="20"/>
+        </w:rPr>
+        <w:t xml:space="preserve">. O getConnection cria uma ligação ao MySQL. O createStatement recebe o statement que irá ser executado pelo MySql e o executeQuery executa esse statement. </w:t>
+      </w:r>
+    </w:p>
+    <w:p>
+      <w:pPr>
+        <w:spacing w:after="0"/>
+        <w:rPr>
+          <w:rFonts w:ascii="Arial" w:hAnsi="Arial" w:cs="Arial"/>
+          <w:color w:val="000000"/>
+          <w:sz w:val="20"/>
+          <w:szCs w:val="20"/>
+        </w:rPr>
+      </w:pPr>
+      <w:r>
+        <w:rPr>
+          <w:rFonts w:ascii="Arial" w:hAnsi="Arial" w:cs="Arial"/>
+          <w:color w:val="000000"/>
+          <w:sz w:val="20"/>
+          <w:szCs w:val="20"/>
+        </w:rPr>
+        <w:tab/>
+      </w:r>
+      <w:r>
+        <w:rPr>
+          <w:rFonts w:ascii="Arial" w:hAnsi="Arial" w:cs="Arial"/>
+          <w:color w:val="000000"/>
+          <w:sz w:val="20"/>
+          <w:szCs w:val="20"/>
+        </w:rPr>
+        <w:t>O processo da transformação passa por converter os</w:t>
+      </w:r>
+      <w:r>
+        <w:rPr>
+          <w:rFonts w:ascii="Arial" w:hAnsi="Arial" w:cs="Arial"/>
+          <w:color w:val="000000"/>
+          <w:sz w:val="20"/>
+          <w:szCs w:val="20"/>
+        </w:rPr>
+        <w:t xml:space="preserve"> objetos de</w:t>
+      </w:r>
+      <w:r>
+        <w:rPr>
+          <w:rFonts w:ascii="Arial" w:hAnsi="Arial" w:cs="Arial"/>
+          <w:color w:val="000000"/>
+          <w:sz w:val="20"/>
+          <w:szCs w:val="20"/>
+        </w:rPr>
+        <w:t xml:space="preserve"> dados extraídos do MySql para </w:t>
+      </w:r>
+      <w:r>
+        <w:rPr>
+          <w:rFonts w:ascii="Arial" w:hAnsi="Arial" w:cs="Arial"/>
+          <w:color w:val="000000"/>
+          <w:sz w:val="20"/>
+          <w:szCs w:val="20"/>
+        </w:rPr>
+        <w:t>uma coleção da respetiva classe.</w:t>
+      </w:r>
+    </w:p>
+    <w:p>
+      <w:pPr>
+        <w:spacing w:after="0"/>
+        <w:rPr>
+          <w:rFonts w:ascii="Arial" w:hAnsi="Arial" w:cs="Arial"/>
+          <w:color w:val="000000"/>
+          <w:sz w:val="20"/>
+          <w:szCs w:val="20"/>
+        </w:rPr>
+      </w:pPr>
+      <w:r>
+        <w:rPr>
+          <w:rFonts w:ascii="Arial" w:hAnsi="Arial" w:cs="Arial"/>
+          <w:color w:val="000000"/>
+          <w:sz w:val="20"/>
+          <w:szCs w:val="20"/>
+        </w:rPr>
+        <w:tab/>
+      </w:r>
+      <w:r>
+        <w:rPr>
+          <w:rFonts w:ascii="Arial" w:hAnsi="Arial" w:cs="Arial"/>
+          <w:color w:val="000000"/>
+          <w:sz w:val="20"/>
+          <w:szCs w:val="20"/>
+        </w:rPr>
+        <w:t>Quanto à fase de carregamento, é criado uma ligação ao Mong</w:t>
+      </w:r>
+      <w:r>
+        <w:rPr>
+          <w:rFonts w:ascii="Arial" w:hAnsi="Arial" w:cs="Arial"/>
+          <w:color w:val="000000"/>
+          <w:sz w:val="20"/>
+          <w:szCs w:val="20"/>
+        </w:rPr>
+        <w:t>o através do método MongoClient</w:t>
+      </w:r>
+      <w:r>
+        <w:rPr>
+          <w:rFonts w:ascii="Arial" w:hAnsi="Arial" w:cs="Arial"/>
+          <w:color w:val="000000"/>
+          <w:sz w:val="20"/>
+          <w:szCs w:val="20"/>
+        </w:rPr>
+        <w:t>. Criada a ligação, é feita a criação de uma MongoDatabase e é criada uma coleção para cada</w:t>
+      </w:r>
+      <w:r>
+        <w:rPr>
+          <w:rFonts w:ascii="Arial" w:hAnsi="Arial" w:cs="Arial"/>
+          <w:color w:val="000000"/>
+          <w:sz w:val="20"/>
+          <w:szCs w:val="20"/>
+        </w:rPr>
+        <w:t xml:space="preserve"> classe</w:t>
+      </w:r>
+      <w:r>
+        <w:rPr>
+          <w:rFonts w:ascii="Arial" w:hAnsi="Arial" w:cs="Arial"/>
+          <w:color w:val="000000"/>
+          <w:sz w:val="20"/>
+          <w:szCs w:val="20"/>
+        </w:rPr>
+        <w:t xml:space="preserve"> que criámos na fase de transformação. Depois disso bastou percorrer os "Sets" dos objetos onde estavam armazenadas as informações e criar um documento para cada objeto, com o auxílio do método: "document". Por fim, também existe a classe Migracao que contém o método main, que vai interligar todas as fases do trabalho</w:t>
+      </w:r>
+      <w:r>
+        <w:rPr>
+          <w:rFonts w:ascii="Arial" w:hAnsi="Arial" w:cs="Arial"/>
+          <w:color w:val="000000"/>
+          <w:sz w:val="20"/>
+          <w:szCs w:val="20"/>
+        </w:rPr>
+        <w:t>.</w:t>
+      </w:r>
     </w:p>
     <w:sectPr>
       <w:pgSz w:w="11906" w:h="16838"/>
@@ -1473,7 +2228,7 @@
 </file>
 
 <file path=word/numbering.xml><?xml version="1.0" encoding="utf-8"?>
-<w:numbering xmlns:wpc="http://schemas.microsoft.com/office/word/2010/wordprocessingCanvas" xmlns:cx="http://schemas.microsoft.com/office/drawing/2014/chartex" xmlns:cx1="http://schemas.microsoft.com/office/drawing/2015/9/8/chartex" xmlns:cx2="http://schemas.microsoft.com/office/drawing/2015/10/21/chartex" xmlns:cx3="http://schemas.microsoft.com/office/drawing/2016/5/9/chartex" xmlns:cx4="http://schemas.microsoft.com/office/drawing/2016/5/10/chartex" xmlns:cx5="http://schemas.microsoft.com/office/drawing/2016/5/11/chartex" xmlns:cx6="http://schemas.microsoft.com/office/drawing/2016/5/12/chartex" xmlns:cx7="http://schemas.microsoft.com/office/drawing/2016/5/13/chartex" xmlns:cx8="http://schemas.microsoft.com/office/drawing/2016/5/14/chartex" xmlns:mc="http://schemas.openxmlformats.org/markup-compatibility/2006" xmlns:aink="http://schemas.microsoft.com/office/drawing/2016/ink" xmlns:am3d="http://schemas.microsoft.com/office/drawing/2017/model3d" xmlns:o="urn:schemas-microsoft-com:office:office" xmlns:r="http://schemas.openxmlformats.org/officeDocument/2006/relationships" xmlns:m="http://schemas.openxmlformats.org/officeDocument/2006/math" xmlns:v="urn:schemas-microsoft-com:vml" xmlns:wp14="http://schemas.microsoft.com/office/word/2010/wordprocessingDrawing" xmlns:wp="http://schemas.openxmlformats.org/drawingml/2006/wordprocessingDrawing" xmlns:w10="urn:schemas-microsoft-com:office:word" xmlns:w="http://schemas.openxmlformats.org/wordprocessingml/2006/main" xmlns:w14="http://schemas.microsoft.com/office/word/2010/wordml" xmlns:w15="http://schemas.microsoft.com/office/word/2012/wordml" xmlns:w16cid="http://schemas.microsoft.com/office/word/2016/wordml/cid" xmlns:w16se="http://schemas.microsoft.com/office/word/2015/wordml/symex" xmlns:wpg="http://schemas.microsoft.com/office/word/2010/wordprocessingGroup" xmlns:wpi="http://schemas.microsoft.com/office/word/2010/wordprocessingInk" xmlns:wne="http://schemas.microsoft.com/office/word/2006/wordml" xmlns:wps="http://schemas.microsoft.com/office/word/2010/wordprocessingShape" mc:Ignorable="w14 w15 w16se w16cid wp14">
+<w:numbering xmlns:wpc="http://schemas.microsoft.com/office/word/2010/wordprocessingCanvas" xmlns:mc="http://schemas.openxmlformats.org/markup-compatibility/2006" xmlns:o="urn:schemas-microsoft-com:office:office" xmlns:r="http://schemas.openxmlformats.org/officeDocument/2006/relationships" xmlns:m="http://schemas.openxmlformats.org/officeDocument/2006/math" xmlns:v="urn:schemas-microsoft-com:vml" xmlns:wp14="http://schemas.microsoft.com/office/word/2010/wordprocessingDrawing" xmlns:wp="http://schemas.openxmlformats.org/drawingml/2006/wordprocessingDrawing" xmlns:w10="urn:schemas-microsoft-com:office:word" xmlns:w="http://schemas.openxmlformats.org/wordprocessingml/2006/main" xmlns:w14="http://schemas.microsoft.com/office/word/2010/wordml" xmlns:w15="http://schemas.microsoft.com/office/word/2012/wordml" xmlns:wpg="http://schemas.microsoft.com/office/word/2010/wordprocessingGroup" xmlns:wpi="http://schemas.microsoft.com/office/word/2010/wordprocessingInk" xmlns:wne="http://schemas.microsoft.com/office/word/2006/wordml" xmlns:wps="http://schemas.microsoft.com/office/word/2010/wordprocessingShape" mc:Ignorable="w14 w15 wp14">
   <w:abstractNum w:abstractNumId="0" w15:restartNumberingAfterBreak="0">
     <w:nsid w:val="9F8670E0"/>
     <w:multiLevelType w:val="hybridMultilevel"/>
@@ -1953,7 +2708,7 @@
 </file>
 
 <file path=word/styles.xml><?xml version="1.0" encoding="utf-8"?>
-<w:styles xmlns:mc="http://schemas.openxmlformats.org/markup-compatibility/2006" xmlns:r="http://schemas.openxmlformats.org/officeDocument/2006/relationships" xmlns:w="http://schemas.openxmlformats.org/wordprocessingml/2006/main" xmlns:w14="http://schemas.microsoft.com/office/word/2010/wordml" xmlns:w15="http://schemas.microsoft.com/office/word/2012/wordml" xmlns:w16cid="http://schemas.microsoft.com/office/word/2016/wordml/cid" xmlns:w16se="http://schemas.microsoft.com/office/word/2015/wordml/symex" mc:Ignorable="w14 w15 w16se w16cid">
+<w:styles xmlns:mc="http://schemas.openxmlformats.org/markup-compatibility/2006" xmlns:r="http://schemas.openxmlformats.org/officeDocument/2006/relationships" xmlns:w="http://schemas.openxmlformats.org/wordprocessingml/2006/main" xmlns:w14="http://schemas.microsoft.com/office/word/2010/wordml" xmlns:w15="http://schemas.microsoft.com/office/word/2012/wordml" mc:Ignorable="w14 w15">
   <w:docDefaults>
     <w:rPrDefault>
       <w:rPr>
@@ -1969,7 +2724,7 @@
       </w:pPr>
     </w:pPrDefault>
   </w:docDefaults>
-  <w:latentStyles w:defLockedState="0" w:defUIPriority="99" w:defSemiHidden="0" w:defUnhideWhenUsed="0" w:defQFormat="0" w:count="375">
+  <w:latentStyles w:defLockedState="0" w:defUIPriority="99" w:defSemiHidden="0" w:defUnhideWhenUsed="0" w:defQFormat="0" w:count="371">
     <w:lsdException w:name="Normal" w:uiPriority="0" w:qFormat="1"/>
     <w:lsdException w:name="heading 1" w:uiPriority="9" w:qFormat="1"/>
     <w:lsdException w:name="heading 2" w:semiHidden="1" w:uiPriority="9" w:unhideWhenUsed="1" w:qFormat="1"/>
@@ -2341,10 +3096,6 @@
     <w:lsdException w:name="List Table 5 Dark Accent 6" w:uiPriority="50"/>
     <w:lsdException w:name="List Table 6 Colorful Accent 6" w:uiPriority="51"/>
     <w:lsdException w:name="List Table 7 Colorful Accent 6" w:uiPriority="52"/>
-    <w:lsdException w:name="Mention" w:semiHidden="1" w:unhideWhenUsed="1"/>
-    <w:lsdException w:name="Smart Hyperlink" w:semiHidden="1" w:unhideWhenUsed="1"/>
-    <w:lsdException w:name="Hashtag" w:semiHidden="1" w:unhideWhenUsed="1"/>
-    <w:lsdException w:name="Unresolved Mention" w:semiHidden="1" w:unhideWhenUsed="1"/>
   </w:latentStyles>
   <w:style w:type="paragraph" w:default="1" w:styleId="Normal">
     <w:name w:val="Normal"/>
@@ -2353,6 +3104,7 @@
   <w:style w:type="character" w:default="1" w:styleId="Tipodeletrapredefinidodopargrafo">
     <w:name w:val="Default Paragraph Font"/>
     <w:uiPriority w:val="1"/>
+    <w:semiHidden/>
     <w:unhideWhenUsed/>
   </w:style>
   <w:style w:type="table" w:default="1" w:styleId="Tabelanormal">

</xml_diff>

<commit_message>
Corrigi umas coisas no ppt e no guião
</commit_message>
<xml_diff>
--- a/Apresentação.docx
+++ b/Apresentação.docx
@@ -33,15 +33,13 @@
         </w:rPr>
         <w:t xml:space="preserve">Como o tema era de livre </w:t>
       </w:r>
-      <w:proofErr w:type="spellStart"/>
-      <w:r>
-        <w:rPr>
-          <w:sz w:val="20"/>
-          <w:szCs w:val="20"/>
-        </w:rPr>
-        <w:t>arbitrio</w:t>
-      </w:r>
-      <w:proofErr w:type="spellEnd"/>
+      <w:r>
+        <w:rPr>
+          <w:sz w:val="20"/>
+          <w:szCs w:val="20"/>
+        </w:rPr>
+        <w:t>arbítrio</w:t>
+      </w:r>
       <w:r>
         <w:rPr>
           <w:sz w:val="20"/>
@@ -68,31 +66,14 @@
           <w:sz w:val="20"/>
           <w:szCs w:val="20"/>
         </w:rPr>
-        <w:t xml:space="preserve">Como este trabalho era construído do zero, então neste projeto focámo-nos numa aplicação que pudesse servir de modelo. Por esta razão focamo-nos no </w:t>
-      </w:r>
-      <w:proofErr w:type="gramStart"/>
-      <w:r>
-        <w:rPr>
-          <w:i/>
-          <w:sz w:val="20"/>
-          <w:szCs w:val="20"/>
-        </w:rPr>
-        <w:t>site</w:t>
-      </w:r>
-      <w:proofErr w:type="gramEnd"/>
-      <w:r>
-        <w:rPr>
-          <w:sz w:val="20"/>
-          <w:szCs w:val="20"/>
-        </w:rPr>
-        <w:t xml:space="preserve"> </w:t>
-      </w:r>
-      <w:r>
-        <w:rPr>
-          <w:sz w:val="20"/>
-          <w:szCs w:val="20"/>
-        </w:rPr>
-        <w:t xml:space="preserve">online </w:t>
+        <w:t>Como este trabalho era construído do zero, então neste projeto focámo-nos numa aplicaçã</w:t>
+      </w:r>
+      <w:r>
+        <w:rPr>
+          <w:sz w:val="20"/>
+          <w:szCs w:val="20"/>
+        </w:rPr>
+        <w:t xml:space="preserve">o que pudesse servir de modelo, neste caso a </w:t>
       </w:r>
       <w:r>
         <w:rPr>
@@ -106,7 +87,14 @@
           <w:sz w:val="20"/>
           <w:szCs w:val="20"/>
         </w:rPr>
-        <w:t>, uma vez que é a empresa online c</w:t>
+        <w:t xml:space="preserve">, uma vez que é a empresa </w:t>
+      </w:r>
+      <w:r>
+        <w:rPr>
+          <w:sz w:val="20"/>
+          <w:szCs w:val="20"/>
+        </w:rPr>
+        <w:t>c</w:t>
       </w:r>
       <w:r>
         <w:rPr>
@@ -130,7 +118,7 @@
           <w:sz w:val="20"/>
           <w:szCs w:val="20"/>
         </w:rPr>
-        <w:t>A implementação de um sistema de base de dados para esta aplicação trouxe sobretudo vantagens como resposta rápida aos pedidos de informação, múltiplo acesso, flexibilidade e integridade da informação. Neste projeto em particular, se um utilizador efetuar uma operação, esta será rápida, visto que a base de dados contém toda a informação necessária acerca do utilizador para a realizar. Já que o custo elevado da construção de uma base de dados é a sua maior desvantagem, especialmente se esta for mal concetualizada, este projeto torna-se viável, até porque é relativamente simples e foi investido algum tempo na sua concetualização.</w:t>
+        <w:t>A implementação de um sistema de base de dados trouxe sobretudo vantagens como resposta rápida aos pedidos de informação, múltiplo acesso, flexibilidade e integridade da informação. Neste projeto em particular, se um utilizador efetuar uma operação, esta será rápida, visto que a base de dados contém toda a informação necessária para a realizar. Já que o custo elevado da construção de uma base de dados é a sua maior desvantagem, especialmente se esta for mal concetualizada, este projeto torna-se viável, até porque é relativamente simples e foi investido algum tempo na sua concetualização.</w:t>
       </w:r>
     </w:p>
     <w:p>
@@ -806,7 +794,17 @@
           <w:sz w:val="20"/>
           <w:szCs w:val="20"/>
         </w:rPr>
-        <w:t xml:space="preserve">Adicionar/Remover métodos de pagamento ou transporte; </w:t>
+        <w:t>Adicionar/Remover méto</w:t>
+      </w:r>
+      <w:r>
+        <w:rPr>
+          <w:rFonts w:ascii="Arial" w:hAnsi="Arial" w:cs="Arial"/>
+          <w:bCs/>
+          <w:kern w:val="32"/>
+          <w:sz w:val="20"/>
+          <w:szCs w:val="20"/>
+        </w:rPr>
+        <w:t>dos de pagamento ou transporte;</w:t>
       </w:r>
     </w:p>
     <w:p>
@@ -923,7 +921,7 @@
           <w:sz w:val="20"/>
           <w:szCs w:val="20"/>
         </w:rPr>
-        <w:t>Os esquemas têm “traduções” entre si, por exemplo, as entidades no modelo físico são referidas como tabelas e os atributos de cada entidade são colunas. A maior diferença entre os esquemas é que o modelo físico particulariza o tipo de dados, por exemplo, específica que a chave primária dos utilizadores, o NIF, é um inteiro, ou um que a data é do tipo date. Sendo esta a maior diferença a tradução não foi um passo complicado na construção da base de dados.</w:t>
+        <w:t>Os esquemas têm “traduções” entre si, por exemplo, as entidades no modelo físico são referidas como tabelas e os atributos de cada entidade são colunas. A maior diferença entre os esquemas é que o modelo físico particulariza o tipo de dados, por exemplo, específica que a chave primária dos utilizadores, o NIF, é um inteiro. Sendo esta a maior diferença a tradução não foi um passo complicado na construção da base de dados.</w:t>
       </w:r>
     </w:p>
     <w:p>
@@ -944,26 +942,26 @@
           <w:sz w:val="20"/>
           <w:szCs w:val="20"/>
         </w:rPr>
+        <w:t>Tradução das interrogações do utilizador para SQL</w:t>
+      </w:r>
+    </w:p>
+    <w:p>
+      <w:pPr>
+        <w:rPr>
+          <w:rFonts w:ascii="Arial" w:hAnsi="Arial" w:cs="Arial"/>
+          <w:color w:val="000000"/>
+          <w:sz w:val="20"/>
+          <w:szCs w:val="20"/>
+        </w:rPr>
+      </w:pPr>
+      <w:r>
+        <w:rPr>
+          <w:rFonts w:ascii="Arial" w:hAnsi="Arial" w:cs="Arial"/>
+          <w:color w:val="000000"/>
+          <w:sz w:val="20"/>
+          <w:szCs w:val="20"/>
+        </w:rPr>
         <w:lastRenderedPageBreak/>
-        <w:t>Tradução das interrogações do utilizador para SQL</w:t>
-      </w:r>
-    </w:p>
-    <w:p>
-      <w:pPr>
-        <w:rPr>
-          <w:rFonts w:ascii="Arial" w:hAnsi="Arial" w:cs="Arial"/>
-          <w:color w:val="000000"/>
-          <w:sz w:val="20"/>
-          <w:szCs w:val="20"/>
-        </w:rPr>
-      </w:pPr>
-      <w:r>
-        <w:rPr>
-          <w:rFonts w:ascii="Arial" w:hAnsi="Arial" w:cs="Arial"/>
-          <w:color w:val="000000"/>
-          <w:sz w:val="20"/>
-          <w:szCs w:val="20"/>
-        </w:rPr>
         <w:tab/>
         <w:t>Foram criadas algumas interrogações, como visualizar os produtos disponíveis</w:t>
       </w:r>
@@ -1038,6 +1036,15 @@
           <w:sz w:val="20"/>
           <w:szCs w:val="20"/>
         </w:rPr>
+        <w:tab/>
+      </w:r>
+      <w:r>
+        <w:rPr>
+          <w:rFonts w:ascii="Arial" w:hAnsi="Arial" w:cs="Arial"/>
+          <w:color w:val="000000"/>
+          <w:sz w:val="20"/>
+          <w:szCs w:val="20"/>
+        </w:rPr>
         <w:t xml:space="preserve">Os índices são fundamentais em base de dados, visto que permitem uma maior facilidade na gestão da mesma. </w:t>
       </w:r>
     </w:p>
@@ -1060,25 +1067,59 @@
         </w:rPr>
         <w:t xml:space="preserve">Aceder à informação de uma linha em que a tabela tenha índices é mais rápido pois acede-se diretamente à informação, </w:t>
       </w:r>
-      <w:proofErr w:type="gramStart"/>
-      <w:r>
-        <w:rPr>
-          <w:rFonts w:ascii="Arial" w:hAnsi="Arial" w:cs="Arial"/>
-          <w:color w:val="000000"/>
-          <w:sz w:val="20"/>
-          <w:szCs w:val="20"/>
-        </w:rPr>
-        <w:t>no caso da</w:t>
-      </w:r>
-      <w:proofErr w:type="gramEnd"/>
-      <w:r>
-        <w:rPr>
-          <w:rFonts w:ascii="Arial" w:hAnsi="Arial" w:cs="Arial"/>
-          <w:color w:val="000000"/>
-          <w:sz w:val="20"/>
-          <w:szCs w:val="20"/>
-        </w:rPr>
-        <w:t xml:space="preserve"> chave existir na tabela, e sabe-se que se retira sempre o que se pretende pois não existem duas linhas com chaves iguais. </w:t>
+      <w:r>
+        <w:rPr>
+          <w:rFonts w:ascii="Arial" w:hAnsi="Arial" w:cs="Arial"/>
+          <w:color w:val="000000"/>
+          <w:sz w:val="20"/>
+          <w:szCs w:val="20"/>
+        </w:rPr>
+        <w:t>no caso de a</w:t>
+      </w:r>
+      <w:r>
+        <w:rPr>
+          <w:rFonts w:ascii="Arial" w:hAnsi="Arial" w:cs="Arial"/>
+          <w:color w:val="000000"/>
+          <w:sz w:val="20"/>
+          <w:szCs w:val="20"/>
+        </w:rPr>
+        <w:t xml:space="preserve"> chave</w:t>
+      </w:r>
+      <w:r>
+        <w:rPr>
+          <w:rFonts w:ascii="Arial" w:hAnsi="Arial" w:cs="Arial"/>
+          <w:color w:val="000000"/>
+          <w:sz w:val="20"/>
+          <w:szCs w:val="20"/>
+        </w:rPr>
+        <w:t xml:space="preserve"> primária</w:t>
+      </w:r>
+      <w:r>
+        <w:rPr>
+          <w:rFonts w:ascii="Arial" w:hAnsi="Arial" w:cs="Arial"/>
+          <w:color w:val="000000"/>
+          <w:sz w:val="20"/>
+          <w:szCs w:val="20"/>
+        </w:rPr>
+        <w:t xml:space="preserve"> existir n</w:t>
+      </w:r>
+      <w:r>
+        <w:rPr>
+          <w:rFonts w:ascii="Arial" w:hAnsi="Arial" w:cs="Arial"/>
+          <w:color w:val="000000"/>
+          <w:sz w:val="20"/>
+          <w:szCs w:val="20"/>
+        </w:rPr>
+        <w:t>uma</w:t>
+      </w:r>
+      <w:r>
+        <w:rPr>
+          <w:rFonts w:ascii="Arial" w:hAnsi="Arial" w:cs="Arial"/>
+          <w:color w:val="000000"/>
+          <w:sz w:val="20"/>
+          <w:szCs w:val="20"/>
+        </w:rPr>
+        <w:t xml:space="preserve"> tabela, e sabe-se que se retira sempre o que se pretende pois não existem duas linhas com chaves iguais. </w:t>
       </w:r>
     </w:p>
     <w:p>
@@ -1176,6 +1217,7 @@
       <w:r>
         <w:rPr>
           <w:rFonts w:ascii="Arial" w:hAnsi="Arial" w:cs="Arial"/>
+          <w:i/>
           <w:color w:val="000000"/>
           <w:sz w:val="20"/>
           <w:szCs w:val="20"/>
@@ -1345,6 +1387,1230 @@
         </w:rPr>
         <w:t>é uma mais-valia para quem trabalha com recursos limitados</w:t>
       </w:r>
+      <w:r>
+        <w:rPr>
+          <w:rFonts w:ascii="Arial" w:hAnsi="Arial" w:cs="Arial"/>
+          <w:color w:val="000000"/>
+          <w:sz w:val="20"/>
+          <w:szCs w:val="20"/>
+        </w:rPr>
+        <w:t>.</w:t>
+      </w:r>
+    </w:p>
+    <w:p>
+      <w:pPr>
+        <w:rPr>
+          <w:rFonts w:ascii="Arial" w:hAnsi="Arial" w:cs="Arial"/>
+          <w:b/>
+          <w:color w:val="000000"/>
+          <w:sz w:val="20"/>
+          <w:szCs w:val="20"/>
+        </w:rPr>
+      </w:pPr>
+      <w:r>
+        <w:rPr>
+          <w:rFonts w:ascii="Arial" w:hAnsi="Arial" w:cs="Arial"/>
+          <w:b/>
+          <w:color w:val="000000"/>
+          <w:sz w:val="20"/>
+          <w:szCs w:val="20"/>
+        </w:rPr>
+        <w:t xml:space="preserve">Estrutura base do sistema </w:t>
+      </w:r>
+      <w:proofErr w:type="spellStart"/>
+      <w:r>
+        <w:rPr>
+          <w:rFonts w:ascii="Arial" w:hAnsi="Arial" w:cs="Arial"/>
+          <w:b/>
+          <w:color w:val="000000"/>
+          <w:sz w:val="20"/>
+          <w:szCs w:val="20"/>
+        </w:rPr>
+        <w:t>NoSQL</w:t>
+      </w:r>
+      <w:proofErr w:type="spellEnd"/>
+    </w:p>
+    <w:p>
+      <w:pPr>
+        <w:spacing w:after="0"/>
+        <w:rPr>
+          <w:rFonts w:ascii="Arial" w:hAnsi="Arial" w:cs="Arial"/>
+          <w:color w:val="000000"/>
+          <w:sz w:val="20"/>
+          <w:szCs w:val="20"/>
+        </w:rPr>
+      </w:pPr>
+      <w:r>
+        <w:rPr>
+          <w:rFonts w:ascii="Arial" w:hAnsi="Arial" w:cs="Arial"/>
+          <w:color w:val="000000"/>
+          <w:sz w:val="20"/>
+          <w:szCs w:val="20"/>
+        </w:rPr>
+        <w:tab/>
+      </w:r>
+      <w:r>
+        <w:rPr>
+          <w:rFonts w:ascii="Arial" w:hAnsi="Arial" w:cs="Arial"/>
+          <w:color w:val="000000"/>
+          <w:sz w:val="20"/>
+          <w:szCs w:val="20"/>
+        </w:rPr>
+        <w:t xml:space="preserve">Neste caso, como foi decidido migrar para uma Base de Dados </w:t>
+      </w:r>
+      <w:proofErr w:type="spellStart"/>
+      <w:r>
+        <w:rPr>
+          <w:rFonts w:ascii="Arial" w:hAnsi="Arial" w:cs="Arial"/>
+          <w:color w:val="000000"/>
+          <w:sz w:val="20"/>
+          <w:szCs w:val="20"/>
+        </w:rPr>
+        <w:t>MongoDB</w:t>
+      </w:r>
+      <w:proofErr w:type="spellEnd"/>
+      <w:r>
+        <w:rPr>
+          <w:rFonts w:ascii="Arial" w:hAnsi="Arial" w:cs="Arial"/>
+          <w:color w:val="000000"/>
+          <w:sz w:val="20"/>
+          <w:szCs w:val="20"/>
+        </w:rPr>
+        <w:t xml:space="preserve">, foram criadas coleções para todas as entidades que tinham sido definidas no modelo concetual. Na </w:t>
+      </w:r>
+      <w:proofErr w:type="spellStart"/>
+      <w:r>
+        <w:rPr>
+          <w:rFonts w:ascii="Arial" w:hAnsi="Arial" w:cs="Arial"/>
+          <w:color w:val="000000"/>
+          <w:sz w:val="20"/>
+          <w:szCs w:val="20"/>
+        </w:rPr>
+        <w:t>MongoD</w:t>
+      </w:r>
+      <w:r>
+        <w:rPr>
+          <w:rFonts w:ascii="Arial" w:hAnsi="Arial" w:cs="Arial"/>
+          <w:color w:val="000000"/>
+          <w:sz w:val="20"/>
+          <w:szCs w:val="20"/>
+        </w:rPr>
+        <w:t>ata</w:t>
+      </w:r>
+      <w:r>
+        <w:rPr>
+          <w:rFonts w:ascii="Arial" w:hAnsi="Arial" w:cs="Arial"/>
+          <w:color w:val="000000"/>
+          <w:sz w:val="20"/>
+          <w:szCs w:val="20"/>
+        </w:rPr>
+        <w:t>B</w:t>
+      </w:r>
+      <w:r>
+        <w:rPr>
+          <w:rFonts w:ascii="Arial" w:hAnsi="Arial" w:cs="Arial"/>
+          <w:color w:val="000000"/>
+          <w:sz w:val="20"/>
+          <w:szCs w:val="20"/>
+        </w:rPr>
+        <w:t>ase</w:t>
+      </w:r>
+      <w:proofErr w:type="spellEnd"/>
+      <w:r>
+        <w:rPr>
+          <w:rFonts w:ascii="Arial" w:hAnsi="Arial" w:cs="Arial"/>
+          <w:color w:val="000000"/>
+          <w:sz w:val="20"/>
+          <w:szCs w:val="20"/>
+        </w:rPr>
+        <w:t xml:space="preserve"> foram criadas no total as seguintes 6 coleções, uma para cada entidade.</w:t>
+      </w:r>
+    </w:p>
+    <w:p>
+      <w:pPr>
+        <w:spacing w:after="0"/>
+        <w:rPr>
+          <w:rFonts w:ascii="Arial" w:hAnsi="Arial" w:cs="Arial"/>
+          <w:color w:val="000000"/>
+          <w:sz w:val="20"/>
+          <w:szCs w:val="20"/>
+        </w:rPr>
+      </w:pPr>
+      <w:r>
+        <w:rPr>
+          <w:rFonts w:ascii="Arial" w:hAnsi="Arial" w:cs="Arial"/>
+          <w:color w:val="000000"/>
+          <w:sz w:val="20"/>
+          <w:szCs w:val="20"/>
+        </w:rPr>
+        <w:tab/>
+      </w:r>
+      <w:r>
+        <w:rPr>
+          <w:rFonts w:ascii="Arial" w:hAnsi="Arial" w:cs="Arial"/>
+          <w:color w:val="000000"/>
+          <w:sz w:val="20"/>
+          <w:szCs w:val="20"/>
+        </w:rPr>
+        <w:sym w:font="Symbol" w:char="F0B7"/>
+      </w:r>
+      <w:r>
+        <w:rPr>
+          <w:rFonts w:ascii="Arial" w:hAnsi="Arial" w:cs="Arial"/>
+          <w:color w:val="000000"/>
+          <w:sz w:val="20"/>
+          <w:szCs w:val="20"/>
+        </w:rPr>
+        <w:t xml:space="preserve"> Utilizador</w:t>
+      </w:r>
+      <w:r>
+        <w:rPr>
+          <w:rFonts w:ascii="Arial" w:hAnsi="Arial" w:cs="Arial"/>
+          <w:color w:val="000000"/>
+          <w:sz w:val="20"/>
+          <w:szCs w:val="20"/>
+        </w:rPr>
+        <w:t>;</w:t>
+      </w:r>
+    </w:p>
+    <w:p>
+      <w:pPr>
+        <w:spacing w:after="0"/>
+        <w:rPr>
+          <w:rFonts w:ascii="Arial" w:hAnsi="Arial" w:cs="Arial"/>
+          <w:color w:val="000000"/>
+          <w:sz w:val="20"/>
+          <w:szCs w:val="20"/>
+        </w:rPr>
+      </w:pPr>
+      <w:r>
+        <w:rPr>
+          <w:rFonts w:ascii="Arial" w:hAnsi="Arial" w:cs="Arial"/>
+          <w:color w:val="000000"/>
+          <w:sz w:val="20"/>
+          <w:szCs w:val="20"/>
+        </w:rPr>
+        <w:tab/>
+      </w:r>
+      <w:r>
+        <w:rPr>
+          <w:rFonts w:ascii="Arial" w:hAnsi="Arial" w:cs="Arial"/>
+          <w:color w:val="000000"/>
+          <w:sz w:val="20"/>
+          <w:szCs w:val="20"/>
+        </w:rPr>
+        <w:sym w:font="Symbol" w:char="F0B7"/>
+      </w:r>
+      <w:r>
+        <w:rPr>
+          <w:rFonts w:ascii="Arial" w:hAnsi="Arial" w:cs="Arial"/>
+          <w:color w:val="000000"/>
+          <w:sz w:val="20"/>
+          <w:szCs w:val="20"/>
+        </w:rPr>
+        <w:t xml:space="preserve"> Produto</w:t>
+      </w:r>
+      <w:r>
+        <w:rPr>
+          <w:rFonts w:ascii="Arial" w:hAnsi="Arial" w:cs="Arial"/>
+          <w:color w:val="000000"/>
+          <w:sz w:val="20"/>
+          <w:szCs w:val="20"/>
+        </w:rPr>
+        <w:t>;</w:t>
+      </w:r>
+    </w:p>
+    <w:p>
+      <w:pPr>
+        <w:spacing w:after="0"/>
+        <w:rPr>
+          <w:rFonts w:ascii="Arial" w:hAnsi="Arial" w:cs="Arial"/>
+          <w:color w:val="000000"/>
+          <w:sz w:val="20"/>
+          <w:szCs w:val="20"/>
+        </w:rPr>
+      </w:pPr>
+      <w:r>
+        <w:rPr>
+          <w:rFonts w:ascii="Arial" w:hAnsi="Arial" w:cs="Arial"/>
+          <w:color w:val="000000"/>
+          <w:sz w:val="20"/>
+          <w:szCs w:val="20"/>
+        </w:rPr>
+        <w:tab/>
+      </w:r>
+      <w:r>
+        <w:rPr>
+          <w:rFonts w:ascii="Arial" w:hAnsi="Arial" w:cs="Arial"/>
+          <w:color w:val="000000"/>
+          <w:sz w:val="20"/>
+          <w:szCs w:val="20"/>
+        </w:rPr>
+        <w:sym w:font="Symbol" w:char="F0B7"/>
+      </w:r>
+      <w:r>
+        <w:rPr>
+          <w:rFonts w:ascii="Arial" w:hAnsi="Arial" w:cs="Arial"/>
+          <w:color w:val="000000"/>
+          <w:sz w:val="20"/>
+          <w:szCs w:val="20"/>
+        </w:rPr>
+        <w:t xml:space="preserve"> Compra</w:t>
+      </w:r>
+      <w:r>
+        <w:rPr>
+          <w:rFonts w:ascii="Arial" w:hAnsi="Arial" w:cs="Arial"/>
+          <w:color w:val="000000"/>
+          <w:sz w:val="20"/>
+          <w:szCs w:val="20"/>
+        </w:rPr>
+        <w:t>;</w:t>
+      </w:r>
+    </w:p>
+    <w:p>
+      <w:pPr>
+        <w:spacing w:after="0"/>
+        <w:rPr>
+          <w:rFonts w:ascii="Arial" w:hAnsi="Arial" w:cs="Arial"/>
+          <w:color w:val="000000"/>
+          <w:sz w:val="20"/>
+          <w:szCs w:val="20"/>
+        </w:rPr>
+      </w:pPr>
+      <w:r>
+        <w:rPr>
+          <w:rFonts w:ascii="Arial" w:hAnsi="Arial" w:cs="Arial"/>
+          <w:color w:val="000000"/>
+          <w:sz w:val="20"/>
+          <w:szCs w:val="20"/>
+        </w:rPr>
+        <w:tab/>
+      </w:r>
+      <w:r>
+        <w:rPr>
+          <w:rFonts w:ascii="Arial" w:hAnsi="Arial" w:cs="Arial"/>
+          <w:color w:val="000000"/>
+          <w:sz w:val="20"/>
+          <w:szCs w:val="20"/>
+        </w:rPr>
+        <w:sym w:font="Symbol" w:char="F0B7"/>
+      </w:r>
+      <w:r>
+        <w:rPr>
+          <w:rFonts w:ascii="Arial" w:hAnsi="Arial" w:cs="Arial"/>
+          <w:color w:val="000000"/>
+          <w:sz w:val="20"/>
+          <w:szCs w:val="20"/>
+        </w:rPr>
+        <w:t xml:space="preserve"> Carrinh</w:t>
+      </w:r>
+      <w:r>
+        <w:rPr>
+          <w:rFonts w:ascii="Arial" w:hAnsi="Arial" w:cs="Arial"/>
+          <w:color w:val="000000"/>
+          <w:sz w:val="20"/>
+          <w:szCs w:val="20"/>
+        </w:rPr>
+        <w:t>o</w:t>
+      </w:r>
+      <w:r>
+        <w:rPr>
+          <w:rFonts w:ascii="Arial" w:hAnsi="Arial" w:cs="Arial"/>
+          <w:color w:val="000000"/>
+          <w:sz w:val="20"/>
+          <w:szCs w:val="20"/>
+        </w:rPr>
+        <w:t>;</w:t>
+      </w:r>
+    </w:p>
+    <w:p>
+      <w:pPr>
+        <w:spacing w:after="0"/>
+        <w:rPr>
+          <w:rFonts w:ascii="Arial" w:hAnsi="Arial" w:cs="Arial"/>
+          <w:color w:val="000000"/>
+          <w:sz w:val="20"/>
+          <w:szCs w:val="20"/>
+        </w:rPr>
+      </w:pPr>
+      <w:r>
+        <w:rPr>
+          <w:rFonts w:ascii="Arial" w:hAnsi="Arial" w:cs="Arial"/>
+          <w:color w:val="000000"/>
+          <w:sz w:val="20"/>
+          <w:szCs w:val="20"/>
+        </w:rPr>
+        <w:tab/>
+      </w:r>
+      <w:r>
+        <w:rPr>
+          <w:rFonts w:ascii="Arial" w:hAnsi="Arial" w:cs="Arial"/>
+          <w:color w:val="000000"/>
+          <w:sz w:val="20"/>
+          <w:szCs w:val="20"/>
+        </w:rPr>
+        <w:sym w:font="Symbol" w:char="F0B7"/>
+      </w:r>
+      <w:r>
+        <w:rPr>
+          <w:rFonts w:ascii="Arial" w:hAnsi="Arial" w:cs="Arial"/>
+          <w:color w:val="000000"/>
+          <w:sz w:val="20"/>
+          <w:szCs w:val="20"/>
+        </w:rPr>
+        <w:t xml:space="preserve"> </w:t>
+      </w:r>
+      <w:proofErr w:type="spellStart"/>
+      <w:r>
+        <w:rPr>
+          <w:rFonts w:ascii="Arial" w:hAnsi="Arial" w:cs="Arial"/>
+          <w:color w:val="000000"/>
+          <w:sz w:val="20"/>
+          <w:szCs w:val="20"/>
+        </w:rPr>
+        <w:t>MetodosPagamento</w:t>
+      </w:r>
+      <w:proofErr w:type="spellEnd"/>
+      <w:r>
+        <w:rPr>
+          <w:rFonts w:ascii="Arial" w:hAnsi="Arial" w:cs="Arial"/>
+          <w:color w:val="000000"/>
+          <w:sz w:val="20"/>
+          <w:szCs w:val="20"/>
+        </w:rPr>
+        <w:t>;</w:t>
+      </w:r>
+    </w:p>
+    <w:p>
+      <w:pPr>
+        <w:spacing w:after="0"/>
+        <w:rPr>
+          <w:rFonts w:ascii="Arial" w:hAnsi="Arial" w:cs="Arial"/>
+          <w:color w:val="000000"/>
+          <w:sz w:val="20"/>
+          <w:szCs w:val="20"/>
+        </w:rPr>
+      </w:pPr>
+      <w:r>
+        <w:rPr>
+          <w:rFonts w:ascii="Arial" w:hAnsi="Arial" w:cs="Arial"/>
+          <w:color w:val="000000"/>
+          <w:sz w:val="20"/>
+          <w:szCs w:val="20"/>
+        </w:rPr>
+        <w:tab/>
+      </w:r>
+      <w:r>
+        <w:rPr>
+          <w:rFonts w:ascii="Arial" w:hAnsi="Arial" w:cs="Arial"/>
+          <w:color w:val="000000"/>
+          <w:sz w:val="20"/>
+          <w:szCs w:val="20"/>
+        </w:rPr>
+        <w:sym w:font="Symbol" w:char="F0B7"/>
+      </w:r>
+      <w:r>
+        <w:rPr>
+          <w:rFonts w:ascii="Arial" w:hAnsi="Arial" w:cs="Arial"/>
+          <w:color w:val="000000"/>
+          <w:sz w:val="20"/>
+          <w:szCs w:val="20"/>
+        </w:rPr>
+        <w:t xml:space="preserve"> Transporte</w:t>
+      </w:r>
+      <w:r>
+        <w:rPr>
+          <w:rFonts w:ascii="Arial" w:hAnsi="Arial" w:cs="Arial"/>
+          <w:color w:val="000000"/>
+          <w:sz w:val="20"/>
+          <w:szCs w:val="20"/>
+        </w:rPr>
+        <w:t>;</w:t>
+      </w:r>
+    </w:p>
+    <w:p>
+      <w:pPr>
+        <w:spacing w:after="0"/>
+        <w:rPr>
+          <w:rFonts w:ascii="Arial" w:hAnsi="Arial" w:cs="Arial"/>
+          <w:color w:val="000000"/>
+          <w:sz w:val="20"/>
+          <w:szCs w:val="20"/>
+        </w:rPr>
+      </w:pPr>
+      <w:r>
+        <w:rPr>
+          <w:rFonts w:ascii="Arial" w:hAnsi="Arial" w:cs="Arial"/>
+          <w:color w:val="000000"/>
+          <w:sz w:val="20"/>
+          <w:szCs w:val="20"/>
+        </w:rPr>
+        <w:tab/>
+      </w:r>
+      <w:r>
+        <w:rPr>
+          <w:rFonts w:ascii="Arial" w:hAnsi="Arial" w:cs="Arial"/>
+          <w:color w:val="000000"/>
+          <w:sz w:val="20"/>
+          <w:szCs w:val="20"/>
+        </w:rPr>
+        <w:t xml:space="preserve">Como numa base de dados baseada em documentos é possível um campo ser uma lista, então os atributos </w:t>
+      </w:r>
+      <w:proofErr w:type="spellStart"/>
+      <w:r>
+        <w:rPr>
+          <w:rFonts w:ascii="Arial" w:hAnsi="Arial" w:cs="Arial"/>
+          <w:color w:val="000000"/>
+          <w:sz w:val="20"/>
+          <w:szCs w:val="20"/>
+        </w:rPr>
+        <w:t>multivalorados</w:t>
+      </w:r>
+      <w:proofErr w:type="spellEnd"/>
+      <w:r>
+        <w:rPr>
+          <w:rFonts w:ascii="Arial" w:hAnsi="Arial" w:cs="Arial"/>
+          <w:color w:val="000000"/>
+          <w:sz w:val="20"/>
+          <w:szCs w:val="20"/>
+        </w:rPr>
+        <w:t xml:space="preserve"> podiam ser inseridos num documento, ao contrário da base de dados relacional. Também foi decidido, que tal como na base de dados </w:t>
+      </w:r>
+      <w:proofErr w:type="gramStart"/>
+      <w:r>
+        <w:rPr>
+          <w:rFonts w:ascii="Arial" w:hAnsi="Arial" w:cs="Arial"/>
+          <w:color w:val="000000"/>
+          <w:sz w:val="20"/>
+          <w:szCs w:val="20"/>
+        </w:rPr>
+        <w:t>relacional</w:t>
+      </w:r>
+      <w:proofErr w:type="gramEnd"/>
+      <w:r>
+        <w:rPr>
+          <w:rFonts w:ascii="Arial" w:hAnsi="Arial" w:cs="Arial"/>
+          <w:color w:val="000000"/>
+          <w:sz w:val="20"/>
+          <w:szCs w:val="20"/>
+        </w:rPr>
+        <w:t>, alguns documentos iriam conter um campo com o identificador de um documento de outra coleção.</w:t>
+      </w:r>
+    </w:p>
+    <w:p>
+      <w:pPr>
+        <w:spacing w:after="0"/>
+        <w:rPr>
+          <w:rFonts w:ascii="Arial" w:hAnsi="Arial" w:cs="Arial"/>
+          <w:color w:val="000000"/>
+          <w:sz w:val="20"/>
+          <w:szCs w:val="20"/>
+        </w:rPr>
+      </w:pPr>
+    </w:p>
+    <w:p>
+      <w:pPr>
+        <w:spacing w:after="0"/>
+        <w:rPr>
+          <w:rFonts w:ascii="Arial" w:hAnsi="Arial" w:cs="Arial"/>
+          <w:b/>
+          <w:color w:val="000000"/>
+          <w:sz w:val="20"/>
+          <w:szCs w:val="20"/>
+        </w:rPr>
+      </w:pPr>
+      <w:r>
+        <w:rPr>
+          <w:rFonts w:ascii="Arial" w:hAnsi="Arial" w:cs="Arial"/>
+          <w:b/>
+          <w:color w:val="000000"/>
+          <w:sz w:val="20"/>
+          <w:szCs w:val="20"/>
+        </w:rPr>
+        <w:t>Processo de migração de dados</w:t>
+      </w:r>
+    </w:p>
+    <w:p>
+      <w:pPr>
+        <w:spacing w:after="0"/>
+        <w:rPr>
+          <w:rFonts w:ascii="Arial" w:hAnsi="Arial" w:cs="Arial"/>
+          <w:color w:val="000000"/>
+          <w:sz w:val="20"/>
+          <w:szCs w:val="20"/>
+        </w:rPr>
+      </w:pPr>
+    </w:p>
+    <w:p>
+      <w:pPr>
+        <w:spacing w:after="0"/>
+        <w:rPr>
+          <w:rFonts w:ascii="Arial" w:hAnsi="Arial" w:cs="Arial"/>
+          <w:color w:val="000000"/>
+          <w:sz w:val="20"/>
+          <w:szCs w:val="20"/>
+        </w:rPr>
+      </w:pPr>
+      <w:r>
+        <w:rPr>
+          <w:rFonts w:ascii="Arial" w:hAnsi="Arial" w:cs="Arial"/>
+          <w:color w:val="000000"/>
+          <w:sz w:val="20"/>
+          <w:szCs w:val="20"/>
+        </w:rPr>
+        <w:tab/>
+      </w:r>
+      <w:r>
+        <w:rPr>
+          <w:rFonts w:ascii="Arial" w:hAnsi="Arial" w:cs="Arial"/>
+          <w:color w:val="000000"/>
+          <w:sz w:val="20"/>
+          <w:szCs w:val="20"/>
+        </w:rPr>
+        <w:t xml:space="preserve">A implementação do processo de migração de dados neste trabalho prático foi, relativamente, simples. A implementação esta dividida em 3 packages: Classes, </w:t>
+      </w:r>
+      <w:proofErr w:type="spellStart"/>
+      <w:r>
+        <w:rPr>
+          <w:rFonts w:ascii="Arial" w:hAnsi="Arial" w:cs="Arial"/>
+          <w:color w:val="000000"/>
+          <w:sz w:val="20"/>
+          <w:szCs w:val="20"/>
+        </w:rPr>
+        <w:t>ClassesDAO</w:t>
+      </w:r>
+      <w:proofErr w:type="spellEnd"/>
+      <w:r>
+        <w:rPr>
+          <w:rFonts w:ascii="Arial" w:hAnsi="Arial" w:cs="Arial"/>
+          <w:color w:val="000000"/>
+          <w:sz w:val="20"/>
+          <w:szCs w:val="20"/>
+        </w:rPr>
+        <w:t xml:space="preserve"> e </w:t>
+      </w:r>
+      <w:proofErr w:type="spellStart"/>
+      <w:r>
+        <w:rPr>
+          <w:rFonts w:ascii="Arial" w:hAnsi="Arial" w:cs="Arial"/>
+          <w:color w:val="000000"/>
+          <w:sz w:val="20"/>
+          <w:szCs w:val="20"/>
+        </w:rPr>
+        <w:t>ClassesMongo</w:t>
+      </w:r>
+      <w:proofErr w:type="spellEnd"/>
+      <w:r>
+        <w:rPr>
+          <w:rFonts w:ascii="Arial" w:hAnsi="Arial" w:cs="Arial"/>
+          <w:color w:val="000000"/>
+          <w:sz w:val="20"/>
+          <w:szCs w:val="20"/>
+        </w:rPr>
+        <w:t xml:space="preserve">. Estas classes vão tratar da transformação, extração e carregamento, </w:t>
+      </w:r>
+      <w:r>
+        <w:rPr>
+          <w:rFonts w:ascii="Arial" w:hAnsi="Arial" w:cs="Arial"/>
+          <w:color w:val="000000"/>
+          <w:sz w:val="20"/>
+          <w:szCs w:val="20"/>
+        </w:rPr>
+        <w:t>respetivamente.</w:t>
+      </w:r>
+    </w:p>
+    <w:p>
+      <w:pPr>
+        <w:spacing w:after="0"/>
+        <w:rPr>
+          <w:rFonts w:ascii="Arial" w:hAnsi="Arial" w:cs="Arial"/>
+          <w:color w:val="000000"/>
+          <w:sz w:val="20"/>
+          <w:szCs w:val="20"/>
+        </w:rPr>
+      </w:pPr>
+      <w:r>
+        <w:rPr>
+          <w:rFonts w:ascii="Arial" w:hAnsi="Arial" w:cs="Arial"/>
+          <w:color w:val="000000"/>
+          <w:sz w:val="20"/>
+          <w:szCs w:val="20"/>
+        </w:rPr>
+        <w:tab/>
+      </w:r>
+      <w:r>
+        <w:rPr>
+          <w:rFonts w:ascii="Arial" w:hAnsi="Arial" w:cs="Arial"/>
+          <w:color w:val="000000"/>
+          <w:sz w:val="20"/>
+          <w:szCs w:val="20"/>
+        </w:rPr>
+        <w:t>A fase da extração resume-se a 3 métodos: "</w:t>
+      </w:r>
+      <w:proofErr w:type="spellStart"/>
+      <w:r>
+        <w:rPr>
+          <w:rFonts w:ascii="Arial" w:hAnsi="Arial" w:cs="Arial"/>
+          <w:color w:val="000000"/>
+          <w:sz w:val="20"/>
+          <w:szCs w:val="20"/>
+        </w:rPr>
+        <w:t>getConnection</w:t>
+      </w:r>
+      <w:proofErr w:type="spellEnd"/>
+      <w:r>
+        <w:rPr>
+          <w:rFonts w:ascii="Arial" w:hAnsi="Arial" w:cs="Arial"/>
+          <w:color w:val="000000"/>
+          <w:sz w:val="20"/>
+          <w:szCs w:val="20"/>
+        </w:rPr>
+        <w:t>", "</w:t>
+      </w:r>
+      <w:proofErr w:type="spellStart"/>
+      <w:r>
+        <w:rPr>
+          <w:rFonts w:ascii="Arial" w:hAnsi="Arial" w:cs="Arial"/>
+          <w:color w:val="000000"/>
+          <w:sz w:val="20"/>
+          <w:szCs w:val="20"/>
+        </w:rPr>
+        <w:t>crea</w:t>
+      </w:r>
+      <w:r>
+        <w:rPr>
+          <w:rFonts w:ascii="Arial" w:hAnsi="Arial" w:cs="Arial"/>
+          <w:color w:val="000000"/>
+          <w:sz w:val="20"/>
+          <w:szCs w:val="20"/>
+        </w:rPr>
+        <w:t>teStatement</w:t>
+      </w:r>
+      <w:proofErr w:type="spellEnd"/>
+      <w:r>
+        <w:rPr>
+          <w:rFonts w:ascii="Arial" w:hAnsi="Arial" w:cs="Arial"/>
+          <w:color w:val="000000"/>
+          <w:sz w:val="20"/>
+          <w:szCs w:val="20"/>
+        </w:rPr>
+        <w:t>" e o "</w:t>
+      </w:r>
+      <w:proofErr w:type="spellStart"/>
+      <w:r>
+        <w:rPr>
+          <w:rFonts w:ascii="Arial" w:hAnsi="Arial" w:cs="Arial"/>
+          <w:color w:val="000000"/>
+          <w:sz w:val="20"/>
+          <w:szCs w:val="20"/>
+        </w:rPr>
+        <w:t>executeQuery</w:t>
+      </w:r>
+      <w:proofErr w:type="spellEnd"/>
+      <w:r>
+        <w:rPr>
+          <w:rFonts w:ascii="Arial" w:hAnsi="Arial" w:cs="Arial"/>
+          <w:color w:val="000000"/>
+          <w:sz w:val="20"/>
+          <w:szCs w:val="20"/>
+        </w:rPr>
+        <w:t>"</w:t>
+      </w:r>
+      <w:r>
+        <w:rPr>
+          <w:rFonts w:ascii="Arial" w:hAnsi="Arial" w:cs="Arial"/>
+          <w:color w:val="000000"/>
+          <w:sz w:val="20"/>
+          <w:szCs w:val="20"/>
+        </w:rPr>
+        <w:t xml:space="preserve">. O </w:t>
+      </w:r>
+      <w:proofErr w:type="spellStart"/>
+      <w:r>
+        <w:rPr>
+          <w:rFonts w:ascii="Arial" w:hAnsi="Arial" w:cs="Arial"/>
+          <w:color w:val="000000"/>
+          <w:sz w:val="20"/>
+          <w:szCs w:val="20"/>
+        </w:rPr>
+        <w:t>getConnection</w:t>
+      </w:r>
+      <w:proofErr w:type="spellEnd"/>
+      <w:r>
+        <w:rPr>
+          <w:rFonts w:ascii="Arial" w:hAnsi="Arial" w:cs="Arial"/>
+          <w:color w:val="000000"/>
+          <w:sz w:val="20"/>
+          <w:szCs w:val="20"/>
+        </w:rPr>
+        <w:t xml:space="preserve"> cria uma ligação ao </w:t>
+      </w:r>
+      <w:proofErr w:type="spellStart"/>
+      <w:r>
+        <w:rPr>
+          <w:rFonts w:ascii="Arial" w:hAnsi="Arial" w:cs="Arial"/>
+          <w:color w:val="000000"/>
+          <w:sz w:val="20"/>
+          <w:szCs w:val="20"/>
+        </w:rPr>
+        <w:t>MySQL</w:t>
+      </w:r>
+      <w:proofErr w:type="spellEnd"/>
+      <w:r>
+        <w:rPr>
+          <w:rFonts w:ascii="Arial" w:hAnsi="Arial" w:cs="Arial"/>
+          <w:color w:val="000000"/>
+          <w:sz w:val="20"/>
+          <w:szCs w:val="20"/>
+        </w:rPr>
+        <w:t xml:space="preserve">. O </w:t>
+      </w:r>
+      <w:proofErr w:type="spellStart"/>
+      <w:r>
+        <w:rPr>
+          <w:rFonts w:ascii="Arial" w:hAnsi="Arial" w:cs="Arial"/>
+          <w:color w:val="000000"/>
+          <w:sz w:val="20"/>
+          <w:szCs w:val="20"/>
+        </w:rPr>
+        <w:t>createStatement</w:t>
+      </w:r>
+      <w:proofErr w:type="spellEnd"/>
+      <w:r>
+        <w:rPr>
+          <w:rFonts w:ascii="Arial" w:hAnsi="Arial" w:cs="Arial"/>
+          <w:color w:val="000000"/>
+          <w:sz w:val="20"/>
+          <w:szCs w:val="20"/>
+        </w:rPr>
+        <w:t xml:space="preserve"> recebe o </w:t>
+      </w:r>
+      <w:proofErr w:type="spellStart"/>
+      <w:r>
+        <w:rPr>
+          <w:rFonts w:ascii="Arial" w:hAnsi="Arial" w:cs="Arial"/>
+          <w:color w:val="000000"/>
+          <w:sz w:val="20"/>
+          <w:szCs w:val="20"/>
+        </w:rPr>
+        <w:t>statement</w:t>
+      </w:r>
+      <w:proofErr w:type="spellEnd"/>
+      <w:r>
+        <w:rPr>
+          <w:rFonts w:ascii="Arial" w:hAnsi="Arial" w:cs="Arial"/>
+          <w:color w:val="000000"/>
+          <w:sz w:val="20"/>
+          <w:szCs w:val="20"/>
+        </w:rPr>
+        <w:t xml:space="preserve"> que irá ser executado pelo </w:t>
+      </w:r>
+      <w:proofErr w:type="spellStart"/>
+      <w:r>
+        <w:rPr>
+          <w:rFonts w:ascii="Arial" w:hAnsi="Arial" w:cs="Arial"/>
+          <w:color w:val="000000"/>
+          <w:sz w:val="20"/>
+          <w:szCs w:val="20"/>
+        </w:rPr>
+        <w:t>MySql</w:t>
+      </w:r>
+      <w:proofErr w:type="spellEnd"/>
+      <w:r>
+        <w:rPr>
+          <w:rFonts w:ascii="Arial" w:hAnsi="Arial" w:cs="Arial"/>
+          <w:color w:val="000000"/>
+          <w:sz w:val="20"/>
+          <w:szCs w:val="20"/>
+        </w:rPr>
+        <w:t xml:space="preserve"> e o </w:t>
+      </w:r>
+      <w:proofErr w:type="spellStart"/>
+      <w:r>
+        <w:rPr>
+          <w:rFonts w:ascii="Arial" w:hAnsi="Arial" w:cs="Arial"/>
+          <w:color w:val="000000"/>
+          <w:sz w:val="20"/>
+          <w:szCs w:val="20"/>
+        </w:rPr>
+        <w:t>executeQuery</w:t>
+      </w:r>
+      <w:proofErr w:type="spellEnd"/>
+      <w:r>
+        <w:rPr>
+          <w:rFonts w:ascii="Arial" w:hAnsi="Arial" w:cs="Arial"/>
+          <w:color w:val="000000"/>
+          <w:sz w:val="20"/>
+          <w:szCs w:val="20"/>
+        </w:rPr>
+        <w:t xml:space="preserve"> executa esse </w:t>
+      </w:r>
+      <w:proofErr w:type="spellStart"/>
+      <w:r>
+        <w:rPr>
+          <w:rFonts w:ascii="Arial" w:hAnsi="Arial" w:cs="Arial"/>
+          <w:color w:val="000000"/>
+          <w:sz w:val="20"/>
+          <w:szCs w:val="20"/>
+        </w:rPr>
+        <w:t>statement</w:t>
+      </w:r>
+      <w:proofErr w:type="spellEnd"/>
+      <w:r>
+        <w:rPr>
+          <w:rFonts w:ascii="Arial" w:hAnsi="Arial" w:cs="Arial"/>
+          <w:color w:val="000000"/>
+          <w:sz w:val="20"/>
+          <w:szCs w:val="20"/>
+        </w:rPr>
+        <w:t xml:space="preserve">. </w:t>
+      </w:r>
+    </w:p>
+    <w:p>
+      <w:pPr>
+        <w:spacing w:after="0"/>
+        <w:rPr>
+          <w:rFonts w:ascii="Arial" w:hAnsi="Arial" w:cs="Arial"/>
+          <w:color w:val="000000"/>
+          <w:sz w:val="20"/>
+          <w:szCs w:val="20"/>
+        </w:rPr>
+      </w:pPr>
+      <w:r>
+        <w:rPr>
+          <w:rFonts w:ascii="Arial" w:hAnsi="Arial" w:cs="Arial"/>
+          <w:color w:val="000000"/>
+          <w:sz w:val="20"/>
+          <w:szCs w:val="20"/>
+        </w:rPr>
+        <w:lastRenderedPageBreak/>
+        <w:tab/>
+      </w:r>
+      <w:r>
+        <w:rPr>
+          <w:rFonts w:ascii="Arial" w:hAnsi="Arial" w:cs="Arial"/>
+          <w:color w:val="000000"/>
+          <w:sz w:val="20"/>
+          <w:szCs w:val="20"/>
+        </w:rPr>
+        <w:t>O processo da transformação passa por converter os</w:t>
+      </w:r>
+      <w:r>
+        <w:rPr>
+          <w:rFonts w:ascii="Arial" w:hAnsi="Arial" w:cs="Arial"/>
+          <w:color w:val="000000"/>
+          <w:sz w:val="20"/>
+          <w:szCs w:val="20"/>
+        </w:rPr>
+        <w:t xml:space="preserve"> objetos de</w:t>
+      </w:r>
+      <w:r>
+        <w:rPr>
+          <w:rFonts w:ascii="Arial" w:hAnsi="Arial" w:cs="Arial"/>
+          <w:color w:val="000000"/>
+          <w:sz w:val="20"/>
+          <w:szCs w:val="20"/>
+        </w:rPr>
+        <w:t xml:space="preserve"> dados extraídos do </w:t>
+      </w:r>
+      <w:proofErr w:type="spellStart"/>
+      <w:r>
+        <w:rPr>
+          <w:rFonts w:ascii="Arial" w:hAnsi="Arial" w:cs="Arial"/>
+          <w:color w:val="000000"/>
+          <w:sz w:val="20"/>
+          <w:szCs w:val="20"/>
+        </w:rPr>
+        <w:t>MySql</w:t>
+      </w:r>
+      <w:proofErr w:type="spellEnd"/>
+      <w:r>
+        <w:rPr>
+          <w:rFonts w:ascii="Arial" w:hAnsi="Arial" w:cs="Arial"/>
+          <w:color w:val="000000"/>
+          <w:sz w:val="20"/>
+          <w:szCs w:val="20"/>
+        </w:rPr>
+        <w:t xml:space="preserve"> para </w:t>
+      </w:r>
+      <w:r>
+        <w:rPr>
+          <w:rFonts w:ascii="Arial" w:hAnsi="Arial" w:cs="Arial"/>
+          <w:color w:val="000000"/>
+          <w:sz w:val="20"/>
+          <w:szCs w:val="20"/>
+        </w:rPr>
+        <w:t>uma coleção da respetiva classe.</w:t>
+      </w:r>
+    </w:p>
+    <w:p>
+      <w:pPr>
+        <w:spacing w:after="0"/>
+        <w:rPr>
+          <w:rFonts w:ascii="Arial" w:hAnsi="Arial" w:cs="Arial"/>
+          <w:color w:val="000000"/>
+          <w:sz w:val="20"/>
+          <w:szCs w:val="20"/>
+        </w:rPr>
+      </w:pPr>
+      <w:r>
+        <w:rPr>
+          <w:rFonts w:ascii="Arial" w:hAnsi="Arial" w:cs="Arial"/>
+          <w:color w:val="000000"/>
+          <w:sz w:val="20"/>
+          <w:szCs w:val="20"/>
+        </w:rPr>
+        <w:tab/>
+      </w:r>
+      <w:r>
+        <w:rPr>
+          <w:rFonts w:ascii="Arial" w:hAnsi="Arial" w:cs="Arial"/>
+          <w:color w:val="000000"/>
+          <w:sz w:val="20"/>
+          <w:szCs w:val="20"/>
+        </w:rPr>
+        <w:t>Quanto à fase de carregamento, é criado uma ligação ao Mong</w:t>
+      </w:r>
+      <w:r>
+        <w:rPr>
+          <w:rFonts w:ascii="Arial" w:hAnsi="Arial" w:cs="Arial"/>
+          <w:color w:val="000000"/>
+          <w:sz w:val="20"/>
+          <w:szCs w:val="20"/>
+        </w:rPr>
+        <w:t xml:space="preserve">o através do método </w:t>
+      </w:r>
+      <w:proofErr w:type="spellStart"/>
+      <w:r>
+        <w:rPr>
+          <w:rFonts w:ascii="Arial" w:hAnsi="Arial" w:cs="Arial"/>
+          <w:color w:val="000000"/>
+          <w:sz w:val="20"/>
+          <w:szCs w:val="20"/>
+        </w:rPr>
+        <w:t>MongoClient</w:t>
+      </w:r>
+      <w:proofErr w:type="spellEnd"/>
+      <w:r>
+        <w:rPr>
+          <w:rFonts w:ascii="Arial" w:hAnsi="Arial" w:cs="Arial"/>
+          <w:color w:val="000000"/>
+          <w:sz w:val="20"/>
+          <w:szCs w:val="20"/>
+        </w:rPr>
+        <w:t xml:space="preserve">. Criada a ligação, é feita a criação de uma </w:t>
+      </w:r>
+      <w:proofErr w:type="spellStart"/>
+      <w:r>
+        <w:rPr>
+          <w:rFonts w:ascii="Arial" w:hAnsi="Arial" w:cs="Arial"/>
+          <w:color w:val="000000"/>
+          <w:sz w:val="20"/>
+          <w:szCs w:val="20"/>
+        </w:rPr>
+        <w:t>MongoDatabase</w:t>
+      </w:r>
+      <w:proofErr w:type="spellEnd"/>
+      <w:r>
+        <w:rPr>
+          <w:rFonts w:ascii="Arial" w:hAnsi="Arial" w:cs="Arial"/>
+          <w:color w:val="000000"/>
+          <w:sz w:val="20"/>
+          <w:szCs w:val="20"/>
+        </w:rPr>
+        <w:t xml:space="preserve"> e é criada uma coleção para cada</w:t>
+      </w:r>
+      <w:r>
+        <w:rPr>
+          <w:rFonts w:ascii="Arial" w:hAnsi="Arial" w:cs="Arial"/>
+          <w:color w:val="000000"/>
+          <w:sz w:val="20"/>
+          <w:szCs w:val="20"/>
+        </w:rPr>
+        <w:t xml:space="preserve"> classe</w:t>
+      </w:r>
+      <w:r>
+        <w:rPr>
+          <w:rFonts w:ascii="Arial" w:hAnsi="Arial" w:cs="Arial"/>
+          <w:color w:val="000000"/>
+          <w:sz w:val="20"/>
+          <w:szCs w:val="20"/>
+        </w:rPr>
+        <w:t xml:space="preserve"> que criámos na fase de transformação. Depois disso bastou percorrer os "Sets" dos objetos onde estavam armazenadas as informações e criar um documento para cada objeto, com o auxílio do método: "</w:t>
+      </w:r>
+      <w:proofErr w:type="spellStart"/>
+      <w:r>
+        <w:rPr>
+          <w:rFonts w:ascii="Arial" w:hAnsi="Arial" w:cs="Arial"/>
+          <w:color w:val="000000"/>
+          <w:sz w:val="20"/>
+          <w:szCs w:val="20"/>
+        </w:rPr>
+        <w:t>document</w:t>
+      </w:r>
+      <w:proofErr w:type="spellEnd"/>
+      <w:r>
+        <w:rPr>
+          <w:rFonts w:ascii="Arial" w:hAnsi="Arial" w:cs="Arial"/>
+          <w:color w:val="000000"/>
+          <w:sz w:val="20"/>
+          <w:szCs w:val="20"/>
+        </w:rPr>
+        <w:t xml:space="preserve">". Por fim, também existe a classe </w:t>
+      </w:r>
+      <w:proofErr w:type="spellStart"/>
+      <w:r>
+        <w:rPr>
+          <w:rFonts w:ascii="Arial" w:hAnsi="Arial" w:cs="Arial"/>
+          <w:color w:val="000000"/>
+          <w:sz w:val="20"/>
+          <w:szCs w:val="20"/>
+        </w:rPr>
+        <w:t>Migracao</w:t>
+      </w:r>
+      <w:proofErr w:type="spellEnd"/>
+      <w:r>
+        <w:rPr>
+          <w:rFonts w:ascii="Arial" w:hAnsi="Arial" w:cs="Arial"/>
+          <w:color w:val="000000"/>
+          <w:sz w:val="20"/>
+          <w:szCs w:val="20"/>
+        </w:rPr>
+        <w:t xml:space="preserve"> que contém o método </w:t>
+      </w:r>
+      <w:proofErr w:type="spellStart"/>
+      <w:r>
+        <w:rPr>
+          <w:rFonts w:ascii="Arial" w:hAnsi="Arial" w:cs="Arial"/>
+          <w:color w:val="000000"/>
+          <w:sz w:val="20"/>
+          <w:szCs w:val="20"/>
+        </w:rPr>
+        <w:t>main</w:t>
+      </w:r>
+      <w:proofErr w:type="spellEnd"/>
+      <w:r>
+        <w:rPr>
+          <w:rFonts w:ascii="Arial" w:hAnsi="Arial" w:cs="Arial"/>
+          <w:color w:val="000000"/>
+          <w:sz w:val="20"/>
+          <w:szCs w:val="20"/>
+        </w:rPr>
+        <w:t>, que vai interligar todas as fases do trabalho</w:t>
+      </w:r>
+      <w:r>
+        <w:rPr>
+          <w:rFonts w:ascii="Arial" w:hAnsi="Arial" w:cs="Arial"/>
+          <w:color w:val="000000"/>
+          <w:sz w:val="20"/>
+          <w:szCs w:val="20"/>
+        </w:rPr>
+        <w:t>.</w:t>
+      </w:r>
+    </w:p>
+    <w:p>
+      <w:pPr>
+        <w:spacing w:after="0"/>
+        <w:rPr>
+          <w:rFonts w:ascii="Arial" w:hAnsi="Arial" w:cs="Arial"/>
+          <w:color w:val="000000"/>
+          <w:sz w:val="20"/>
+          <w:szCs w:val="20"/>
+        </w:rPr>
+      </w:pPr>
+    </w:p>
+    <w:p>
+      <w:pPr>
+        <w:jc w:val="center"/>
+        <w:rPr>
+          <w:rFonts w:ascii="Arial" w:hAnsi="Arial" w:cs="Arial"/>
+          <w:sz w:val="28"/>
+        </w:rPr>
+      </w:pPr>
+      <w:r>
+        <w:rPr>
+          <w:rFonts w:ascii="Arial" w:hAnsi="Arial" w:cs="Arial"/>
+          <w:sz w:val="28"/>
+        </w:rPr>
+        <w:t>Conclusão</w:t>
+      </w:r>
+    </w:p>
+    <w:p>
+      <w:pPr>
+        <w:rPr>
+          <w:rFonts w:ascii="Arial" w:hAnsi="Arial" w:cs="Arial"/>
+          <w:color w:val="000000"/>
+          <w:sz w:val="20"/>
+          <w:szCs w:val="20"/>
+        </w:rPr>
+      </w:pPr>
+      <w:r>
+        <w:rPr>
+          <w:rFonts w:ascii="Arial" w:hAnsi="Arial" w:cs="Arial"/>
+          <w:color w:val="000000"/>
+          <w:sz w:val="20"/>
+          <w:szCs w:val="20"/>
+        </w:rPr>
+        <w:tab/>
+      </w:r>
+      <w:r>
+        <w:rPr>
+          <w:rFonts w:ascii="Arial" w:hAnsi="Arial" w:cs="Arial"/>
+          <w:color w:val="000000"/>
+          <w:sz w:val="20"/>
+          <w:szCs w:val="20"/>
+        </w:rPr>
+        <w:t xml:space="preserve">Atualmente, várias coisas que se fazem no dia-a-dia necessitam de bases de dados, como o uso de cartões multibanco, ou inscrição em </w:t>
+      </w:r>
+      <w:proofErr w:type="gramStart"/>
+      <w:r>
+        <w:rPr>
+          <w:rFonts w:ascii="Arial" w:hAnsi="Arial" w:cs="Arial"/>
+          <w:color w:val="000000"/>
+          <w:sz w:val="20"/>
+          <w:szCs w:val="20"/>
+        </w:rPr>
+        <w:t>websites</w:t>
+      </w:r>
+      <w:proofErr w:type="gramEnd"/>
+      <w:r>
+        <w:rPr>
+          <w:rFonts w:ascii="Arial" w:hAnsi="Arial" w:cs="Arial"/>
+          <w:color w:val="000000"/>
+          <w:sz w:val="20"/>
+          <w:szCs w:val="20"/>
+        </w:rPr>
+        <w:t xml:space="preserve">. Num </w:t>
+      </w:r>
+      <w:proofErr w:type="gramStart"/>
+      <w:r>
+        <w:rPr>
+          <w:rFonts w:ascii="Arial" w:hAnsi="Arial" w:cs="Arial"/>
+          <w:color w:val="000000"/>
+          <w:sz w:val="20"/>
+          <w:szCs w:val="20"/>
+        </w:rPr>
+        <w:t>site</w:t>
+      </w:r>
+      <w:proofErr w:type="gramEnd"/>
+      <w:r>
+        <w:rPr>
+          <w:rFonts w:ascii="Arial" w:hAnsi="Arial" w:cs="Arial"/>
+          <w:color w:val="000000"/>
+          <w:sz w:val="20"/>
+          <w:szCs w:val="20"/>
+        </w:rPr>
+        <w:t xml:space="preserve"> que pretende atrair várias pessoas, é fundamental a escolha apropriada das caraterísticas de uma base de dados. </w:t>
+      </w:r>
+      <w:r>
+        <w:rPr>
+          <w:rFonts w:ascii="Arial" w:hAnsi="Arial" w:cs="Arial"/>
+          <w:color w:val="000000"/>
+          <w:sz w:val="20"/>
+          <w:szCs w:val="20"/>
+        </w:rPr>
+        <w:tab/>
+      </w:r>
       <w:bookmarkStart w:id="0" w:name="_GoBack"/>
       <w:bookmarkEnd w:id="0"/>
       <w:r>
@@ -1354,1118 +2620,7 @@
           <w:sz w:val="20"/>
           <w:szCs w:val="20"/>
         </w:rPr>
-        <w:t>.</w:t>
-      </w:r>
-    </w:p>
-    <w:p>
-      <w:pPr>
-        <w:rPr>
-          <w:rFonts w:ascii="Arial" w:hAnsi="Arial" w:cs="Arial"/>
-          <w:b/>
-          <w:color w:val="000000"/>
-          <w:sz w:val="20"/>
-          <w:szCs w:val="20"/>
-        </w:rPr>
-      </w:pPr>
-      <w:r>
-        <w:rPr>
-          <w:rFonts w:ascii="Arial" w:hAnsi="Arial" w:cs="Arial"/>
-          <w:b/>
-          <w:color w:val="000000"/>
-          <w:sz w:val="20"/>
-          <w:szCs w:val="20"/>
-        </w:rPr>
-        <w:t xml:space="preserve">Estrutura base do sistema </w:t>
-      </w:r>
-      <w:proofErr w:type="spellStart"/>
-      <w:r>
-        <w:rPr>
-          <w:rFonts w:ascii="Arial" w:hAnsi="Arial" w:cs="Arial"/>
-          <w:b/>
-          <w:color w:val="000000"/>
-          <w:sz w:val="20"/>
-          <w:szCs w:val="20"/>
-        </w:rPr>
-        <w:t>NoSQL</w:t>
-      </w:r>
-      <w:proofErr w:type="spellEnd"/>
-    </w:p>
-    <w:p>
-      <w:pPr>
-        <w:spacing w:after="0"/>
-        <w:rPr>
-          <w:rFonts w:ascii="Arial" w:hAnsi="Arial" w:cs="Arial"/>
-          <w:color w:val="000000"/>
-          <w:sz w:val="20"/>
-          <w:szCs w:val="20"/>
-        </w:rPr>
-      </w:pPr>
-      <w:r>
-        <w:rPr>
-          <w:rFonts w:ascii="Arial" w:hAnsi="Arial" w:cs="Arial"/>
-          <w:color w:val="000000"/>
-          <w:sz w:val="20"/>
-          <w:szCs w:val="20"/>
-        </w:rPr>
-        <w:tab/>
-      </w:r>
-      <w:r>
-        <w:rPr>
-          <w:rFonts w:ascii="Arial" w:hAnsi="Arial" w:cs="Arial"/>
-          <w:color w:val="000000"/>
-          <w:sz w:val="20"/>
-          <w:szCs w:val="20"/>
-        </w:rPr>
-        <w:t xml:space="preserve">Neste caso, como foi decidido migrar para uma Base de Dados </w:t>
-      </w:r>
-      <w:proofErr w:type="spellStart"/>
-      <w:r>
-        <w:rPr>
-          <w:rFonts w:ascii="Arial" w:hAnsi="Arial" w:cs="Arial"/>
-          <w:color w:val="000000"/>
-          <w:sz w:val="20"/>
-          <w:szCs w:val="20"/>
-        </w:rPr>
-        <w:t>MongoDB</w:t>
-      </w:r>
-      <w:proofErr w:type="spellEnd"/>
-      <w:r>
-        <w:rPr>
-          <w:rFonts w:ascii="Arial" w:hAnsi="Arial" w:cs="Arial"/>
-          <w:color w:val="000000"/>
-          <w:sz w:val="20"/>
-          <w:szCs w:val="20"/>
-        </w:rPr>
-        <w:t xml:space="preserve">, foram criadas coleções para todas as entidades que tinham sido definidas no modelo concetual. Na </w:t>
-      </w:r>
-      <w:proofErr w:type="spellStart"/>
-      <w:r>
-        <w:rPr>
-          <w:rFonts w:ascii="Arial" w:hAnsi="Arial" w:cs="Arial"/>
-          <w:color w:val="000000"/>
-          <w:sz w:val="20"/>
-          <w:szCs w:val="20"/>
-        </w:rPr>
-        <w:t>MongoD</w:t>
-      </w:r>
-      <w:r>
-        <w:rPr>
-          <w:rFonts w:ascii="Arial" w:hAnsi="Arial" w:cs="Arial"/>
-          <w:color w:val="000000"/>
-          <w:sz w:val="20"/>
-          <w:szCs w:val="20"/>
-        </w:rPr>
-        <w:t>ata</w:t>
-      </w:r>
-      <w:r>
-        <w:rPr>
-          <w:rFonts w:ascii="Arial" w:hAnsi="Arial" w:cs="Arial"/>
-          <w:color w:val="000000"/>
-          <w:sz w:val="20"/>
-          <w:szCs w:val="20"/>
-        </w:rPr>
-        <w:t>B</w:t>
-      </w:r>
-      <w:r>
-        <w:rPr>
-          <w:rFonts w:ascii="Arial" w:hAnsi="Arial" w:cs="Arial"/>
-          <w:color w:val="000000"/>
-          <w:sz w:val="20"/>
-          <w:szCs w:val="20"/>
-        </w:rPr>
-        <w:t>ase</w:t>
-      </w:r>
-      <w:proofErr w:type="spellEnd"/>
-      <w:r>
-        <w:rPr>
-          <w:rFonts w:ascii="Arial" w:hAnsi="Arial" w:cs="Arial"/>
-          <w:color w:val="000000"/>
-          <w:sz w:val="20"/>
-          <w:szCs w:val="20"/>
-        </w:rPr>
-        <w:t xml:space="preserve"> foram criadas no total as seguintes 6 coleções, uma para cada entidade.</w:t>
-      </w:r>
-    </w:p>
-    <w:p>
-      <w:pPr>
-        <w:spacing w:after="0"/>
-        <w:rPr>
-          <w:rFonts w:ascii="Arial" w:hAnsi="Arial" w:cs="Arial"/>
-          <w:color w:val="000000"/>
-          <w:sz w:val="20"/>
-          <w:szCs w:val="20"/>
-        </w:rPr>
-      </w:pPr>
-      <w:r>
-        <w:rPr>
-          <w:rFonts w:ascii="Arial" w:hAnsi="Arial" w:cs="Arial"/>
-          <w:color w:val="000000"/>
-          <w:sz w:val="20"/>
-          <w:szCs w:val="20"/>
-        </w:rPr>
-        <w:tab/>
-      </w:r>
-      <w:r>
-        <w:rPr>
-          <w:rFonts w:ascii="Arial" w:hAnsi="Arial" w:cs="Arial"/>
-          <w:color w:val="000000"/>
-          <w:sz w:val="20"/>
-          <w:szCs w:val="20"/>
-        </w:rPr>
-        <w:sym w:font="Symbol" w:char="F0B7"/>
-      </w:r>
-      <w:r>
-        <w:rPr>
-          <w:rFonts w:ascii="Arial" w:hAnsi="Arial" w:cs="Arial"/>
-          <w:color w:val="000000"/>
-          <w:sz w:val="20"/>
-          <w:szCs w:val="20"/>
-        </w:rPr>
-        <w:t xml:space="preserve"> Utilizador</w:t>
-      </w:r>
-      <w:r>
-        <w:rPr>
-          <w:rFonts w:ascii="Arial" w:hAnsi="Arial" w:cs="Arial"/>
-          <w:color w:val="000000"/>
-          <w:sz w:val="20"/>
-          <w:szCs w:val="20"/>
-        </w:rPr>
-        <w:t>;</w:t>
-      </w:r>
-    </w:p>
-    <w:p>
-      <w:pPr>
-        <w:spacing w:after="0"/>
-        <w:rPr>
-          <w:rFonts w:ascii="Arial" w:hAnsi="Arial" w:cs="Arial"/>
-          <w:color w:val="000000"/>
-          <w:sz w:val="20"/>
-          <w:szCs w:val="20"/>
-        </w:rPr>
-      </w:pPr>
-      <w:r>
-        <w:rPr>
-          <w:rFonts w:ascii="Arial" w:hAnsi="Arial" w:cs="Arial"/>
-          <w:color w:val="000000"/>
-          <w:sz w:val="20"/>
-          <w:szCs w:val="20"/>
-        </w:rPr>
-        <w:tab/>
-      </w:r>
-      <w:r>
-        <w:rPr>
-          <w:rFonts w:ascii="Arial" w:hAnsi="Arial" w:cs="Arial"/>
-          <w:color w:val="000000"/>
-          <w:sz w:val="20"/>
-          <w:szCs w:val="20"/>
-        </w:rPr>
-        <w:sym w:font="Symbol" w:char="F0B7"/>
-      </w:r>
-      <w:r>
-        <w:rPr>
-          <w:rFonts w:ascii="Arial" w:hAnsi="Arial" w:cs="Arial"/>
-          <w:color w:val="000000"/>
-          <w:sz w:val="20"/>
-          <w:szCs w:val="20"/>
-        </w:rPr>
-        <w:t xml:space="preserve"> Produto</w:t>
-      </w:r>
-      <w:r>
-        <w:rPr>
-          <w:rFonts w:ascii="Arial" w:hAnsi="Arial" w:cs="Arial"/>
-          <w:color w:val="000000"/>
-          <w:sz w:val="20"/>
-          <w:szCs w:val="20"/>
-        </w:rPr>
-        <w:t>;</w:t>
-      </w:r>
-    </w:p>
-    <w:p>
-      <w:pPr>
-        <w:spacing w:after="0"/>
-        <w:rPr>
-          <w:rFonts w:ascii="Arial" w:hAnsi="Arial" w:cs="Arial"/>
-          <w:color w:val="000000"/>
-          <w:sz w:val="20"/>
-          <w:szCs w:val="20"/>
-        </w:rPr>
-      </w:pPr>
-      <w:r>
-        <w:rPr>
-          <w:rFonts w:ascii="Arial" w:hAnsi="Arial" w:cs="Arial"/>
-          <w:color w:val="000000"/>
-          <w:sz w:val="20"/>
-          <w:szCs w:val="20"/>
-        </w:rPr>
-        <w:tab/>
-      </w:r>
-      <w:r>
-        <w:rPr>
-          <w:rFonts w:ascii="Arial" w:hAnsi="Arial" w:cs="Arial"/>
-          <w:color w:val="000000"/>
-          <w:sz w:val="20"/>
-          <w:szCs w:val="20"/>
-        </w:rPr>
-        <w:sym w:font="Symbol" w:char="F0B7"/>
-      </w:r>
-      <w:r>
-        <w:rPr>
-          <w:rFonts w:ascii="Arial" w:hAnsi="Arial" w:cs="Arial"/>
-          <w:color w:val="000000"/>
-          <w:sz w:val="20"/>
-          <w:szCs w:val="20"/>
-        </w:rPr>
-        <w:t xml:space="preserve"> Compra</w:t>
-      </w:r>
-      <w:r>
-        <w:rPr>
-          <w:rFonts w:ascii="Arial" w:hAnsi="Arial" w:cs="Arial"/>
-          <w:color w:val="000000"/>
-          <w:sz w:val="20"/>
-          <w:szCs w:val="20"/>
-        </w:rPr>
-        <w:t>;</w:t>
-      </w:r>
-    </w:p>
-    <w:p>
-      <w:pPr>
-        <w:spacing w:after="0"/>
-        <w:rPr>
-          <w:rFonts w:ascii="Arial" w:hAnsi="Arial" w:cs="Arial"/>
-          <w:color w:val="000000"/>
-          <w:sz w:val="20"/>
-          <w:szCs w:val="20"/>
-        </w:rPr>
-      </w:pPr>
-      <w:r>
-        <w:rPr>
-          <w:rFonts w:ascii="Arial" w:hAnsi="Arial" w:cs="Arial"/>
-          <w:color w:val="000000"/>
-          <w:sz w:val="20"/>
-          <w:szCs w:val="20"/>
-        </w:rPr>
-        <w:tab/>
-      </w:r>
-      <w:r>
-        <w:rPr>
-          <w:rFonts w:ascii="Arial" w:hAnsi="Arial" w:cs="Arial"/>
-          <w:color w:val="000000"/>
-          <w:sz w:val="20"/>
-          <w:szCs w:val="20"/>
-        </w:rPr>
-        <w:sym w:font="Symbol" w:char="F0B7"/>
-      </w:r>
-      <w:r>
-        <w:rPr>
-          <w:rFonts w:ascii="Arial" w:hAnsi="Arial" w:cs="Arial"/>
-          <w:color w:val="000000"/>
-          <w:sz w:val="20"/>
-          <w:szCs w:val="20"/>
-        </w:rPr>
-        <w:t xml:space="preserve"> Carrinh</w:t>
-      </w:r>
-      <w:r>
-        <w:rPr>
-          <w:rFonts w:ascii="Arial" w:hAnsi="Arial" w:cs="Arial"/>
-          <w:color w:val="000000"/>
-          <w:sz w:val="20"/>
-          <w:szCs w:val="20"/>
-        </w:rPr>
-        <w:t>o</w:t>
-      </w:r>
-      <w:r>
-        <w:rPr>
-          <w:rFonts w:ascii="Arial" w:hAnsi="Arial" w:cs="Arial"/>
-          <w:color w:val="000000"/>
-          <w:sz w:val="20"/>
-          <w:szCs w:val="20"/>
-        </w:rPr>
-        <w:t>;</w:t>
-      </w:r>
-    </w:p>
-    <w:p>
-      <w:pPr>
-        <w:spacing w:after="0"/>
-        <w:rPr>
-          <w:rFonts w:ascii="Arial" w:hAnsi="Arial" w:cs="Arial"/>
-          <w:color w:val="000000"/>
-          <w:sz w:val="20"/>
-          <w:szCs w:val="20"/>
-        </w:rPr>
-      </w:pPr>
-      <w:r>
-        <w:rPr>
-          <w:rFonts w:ascii="Arial" w:hAnsi="Arial" w:cs="Arial"/>
-          <w:color w:val="000000"/>
-          <w:sz w:val="20"/>
-          <w:szCs w:val="20"/>
-        </w:rPr>
-        <w:tab/>
-      </w:r>
-      <w:r>
-        <w:rPr>
-          <w:rFonts w:ascii="Arial" w:hAnsi="Arial" w:cs="Arial"/>
-          <w:color w:val="000000"/>
-          <w:sz w:val="20"/>
-          <w:szCs w:val="20"/>
-        </w:rPr>
-        <w:sym w:font="Symbol" w:char="F0B7"/>
-      </w:r>
-      <w:r>
-        <w:rPr>
-          <w:rFonts w:ascii="Arial" w:hAnsi="Arial" w:cs="Arial"/>
-          <w:color w:val="000000"/>
-          <w:sz w:val="20"/>
-          <w:szCs w:val="20"/>
-        </w:rPr>
-        <w:t xml:space="preserve"> </w:t>
-      </w:r>
-      <w:proofErr w:type="spellStart"/>
-      <w:r>
-        <w:rPr>
-          <w:rFonts w:ascii="Arial" w:hAnsi="Arial" w:cs="Arial"/>
-          <w:color w:val="000000"/>
-          <w:sz w:val="20"/>
-          <w:szCs w:val="20"/>
-        </w:rPr>
-        <w:t>MetodosPagamento</w:t>
-      </w:r>
-      <w:proofErr w:type="spellEnd"/>
-      <w:r>
-        <w:rPr>
-          <w:rFonts w:ascii="Arial" w:hAnsi="Arial" w:cs="Arial"/>
-          <w:color w:val="000000"/>
-          <w:sz w:val="20"/>
-          <w:szCs w:val="20"/>
-        </w:rPr>
-        <w:t>;</w:t>
-      </w:r>
-    </w:p>
-    <w:p>
-      <w:pPr>
-        <w:spacing w:after="0"/>
-        <w:rPr>
-          <w:rFonts w:ascii="Arial" w:hAnsi="Arial" w:cs="Arial"/>
-          <w:color w:val="000000"/>
-          <w:sz w:val="20"/>
-          <w:szCs w:val="20"/>
-        </w:rPr>
-      </w:pPr>
-      <w:r>
-        <w:rPr>
-          <w:rFonts w:ascii="Arial" w:hAnsi="Arial" w:cs="Arial"/>
-          <w:color w:val="000000"/>
-          <w:sz w:val="20"/>
-          <w:szCs w:val="20"/>
-        </w:rPr>
-        <w:tab/>
-      </w:r>
-      <w:r>
-        <w:rPr>
-          <w:rFonts w:ascii="Arial" w:hAnsi="Arial" w:cs="Arial"/>
-          <w:color w:val="000000"/>
-          <w:sz w:val="20"/>
-          <w:szCs w:val="20"/>
-        </w:rPr>
-        <w:sym w:font="Symbol" w:char="F0B7"/>
-      </w:r>
-      <w:r>
-        <w:rPr>
-          <w:rFonts w:ascii="Arial" w:hAnsi="Arial" w:cs="Arial"/>
-          <w:color w:val="000000"/>
-          <w:sz w:val="20"/>
-          <w:szCs w:val="20"/>
-        </w:rPr>
-        <w:t xml:space="preserve"> Transporte</w:t>
-      </w:r>
-      <w:r>
-        <w:rPr>
-          <w:rFonts w:ascii="Arial" w:hAnsi="Arial" w:cs="Arial"/>
-          <w:color w:val="000000"/>
-          <w:sz w:val="20"/>
-          <w:szCs w:val="20"/>
-        </w:rPr>
-        <w:t>;</w:t>
-      </w:r>
-    </w:p>
-    <w:p>
-      <w:pPr>
-        <w:spacing w:after="0"/>
-        <w:rPr>
-          <w:rFonts w:ascii="Arial" w:hAnsi="Arial" w:cs="Arial"/>
-          <w:color w:val="000000"/>
-          <w:sz w:val="20"/>
-          <w:szCs w:val="20"/>
-        </w:rPr>
-      </w:pPr>
-      <w:r>
-        <w:rPr>
-          <w:rFonts w:ascii="Arial" w:hAnsi="Arial" w:cs="Arial"/>
-          <w:color w:val="000000"/>
-          <w:sz w:val="20"/>
-          <w:szCs w:val="20"/>
-        </w:rPr>
-        <w:tab/>
-      </w:r>
-      <w:r>
-        <w:rPr>
-          <w:rFonts w:ascii="Arial" w:hAnsi="Arial" w:cs="Arial"/>
-          <w:color w:val="000000"/>
-          <w:sz w:val="20"/>
-          <w:szCs w:val="20"/>
-        </w:rPr>
-        <w:t xml:space="preserve">Como numa base de dados baseada em documentos é possível um campo ser uma lista, então os atributos </w:t>
-      </w:r>
-      <w:proofErr w:type="spellStart"/>
-      <w:r>
-        <w:rPr>
-          <w:rFonts w:ascii="Arial" w:hAnsi="Arial" w:cs="Arial"/>
-          <w:color w:val="000000"/>
-          <w:sz w:val="20"/>
-          <w:szCs w:val="20"/>
-        </w:rPr>
-        <w:t>multivalorados</w:t>
-      </w:r>
-      <w:proofErr w:type="spellEnd"/>
-      <w:r>
-        <w:rPr>
-          <w:rFonts w:ascii="Arial" w:hAnsi="Arial" w:cs="Arial"/>
-          <w:color w:val="000000"/>
-          <w:sz w:val="20"/>
-          <w:szCs w:val="20"/>
-        </w:rPr>
-        <w:t xml:space="preserve"> podiam ser inseridos num documento, ao contrário da base de dados relacional. Também foi decidido, que tal como na base de dados </w:t>
-      </w:r>
-      <w:proofErr w:type="gramStart"/>
-      <w:r>
-        <w:rPr>
-          <w:rFonts w:ascii="Arial" w:hAnsi="Arial" w:cs="Arial"/>
-          <w:color w:val="000000"/>
-          <w:sz w:val="20"/>
-          <w:szCs w:val="20"/>
-        </w:rPr>
-        <w:t>relacional</w:t>
-      </w:r>
-      <w:proofErr w:type="gramEnd"/>
-      <w:r>
-        <w:rPr>
-          <w:rFonts w:ascii="Arial" w:hAnsi="Arial" w:cs="Arial"/>
-          <w:color w:val="000000"/>
-          <w:sz w:val="20"/>
-          <w:szCs w:val="20"/>
-        </w:rPr>
-        <w:t>, alguns documentos iriam conter um campo com o identificador de um documento de outra coleção.</w:t>
-      </w:r>
-    </w:p>
-    <w:p>
-      <w:pPr>
-        <w:spacing w:after="0"/>
-        <w:rPr>
-          <w:rFonts w:ascii="Arial" w:hAnsi="Arial" w:cs="Arial"/>
-          <w:color w:val="000000"/>
-          <w:sz w:val="20"/>
-          <w:szCs w:val="20"/>
-        </w:rPr>
-      </w:pPr>
-    </w:p>
-    <w:p>
-      <w:pPr>
-        <w:spacing w:after="0"/>
-        <w:rPr>
-          <w:rFonts w:ascii="Arial" w:hAnsi="Arial" w:cs="Arial"/>
-          <w:b/>
-          <w:color w:val="000000"/>
-          <w:sz w:val="20"/>
-          <w:szCs w:val="20"/>
-        </w:rPr>
-      </w:pPr>
-      <w:r>
-        <w:rPr>
-          <w:rFonts w:ascii="Arial" w:hAnsi="Arial" w:cs="Arial"/>
-          <w:b/>
-          <w:color w:val="000000"/>
-          <w:sz w:val="20"/>
-          <w:szCs w:val="20"/>
-        </w:rPr>
-        <w:t>Processo de migração de dados</w:t>
-      </w:r>
-    </w:p>
-    <w:p>
-      <w:pPr>
-        <w:spacing w:after="0"/>
-        <w:rPr>
-          <w:rFonts w:ascii="Arial" w:hAnsi="Arial" w:cs="Arial"/>
-          <w:color w:val="000000"/>
-          <w:sz w:val="20"/>
-          <w:szCs w:val="20"/>
-        </w:rPr>
-      </w:pPr>
-    </w:p>
-    <w:p>
-      <w:pPr>
-        <w:spacing w:after="0"/>
-        <w:rPr>
-          <w:rFonts w:ascii="Arial" w:hAnsi="Arial" w:cs="Arial"/>
-          <w:color w:val="000000"/>
-          <w:sz w:val="20"/>
-          <w:szCs w:val="20"/>
-        </w:rPr>
-      </w:pPr>
-      <w:r>
-        <w:rPr>
-          <w:rFonts w:ascii="Arial" w:hAnsi="Arial" w:cs="Arial"/>
-          <w:color w:val="000000"/>
-          <w:sz w:val="20"/>
-          <w:szCs w:val="20"/>
-        </w:rPr>
-        <w:tab/>
-      </w:r>
-      <w:r>
-        <w:rPr>
-          <w:rFonts w:ascii="Arial" w:hAnsi="Arial" w:cs="Arial"/>
-          <w:color w:val="000000"/>
-          <w:sz w:val="20"/>
-          <w:szCs w:val="20"/>
-        </w:rPr>
-        <w:t xml:space="preserve">A implementação do processo de migração de dados neste trabalho prático foi, relativamente, simples. A implementação esta dividida em 3 packages: Classes, </w:t>
-      </w:r>
-      <w:proofErr w:type="spellStart"/>
-      <w:r>
-        <w:rPr>
-          <w:rFonts w:ascii="Arial" w:hAnsi="Arial" w:cs="Arial"/>
-          <w:color w:val="000000"/>
-          <w:sz w:val="20"/>
-          <w:szCs w:val="20"/>
-        </w:rPr>
-        <w:t>ClassesDAO</w:t>
-      </w:r>
-      <w:proofErr w:type="spellEnd"/>
-      <w:r>
-        <w:rPr>
-          <w:rFonts w:ascii="Arial" w:hAnsi="Arial" w:cs="Arial"/>
-          <w:color w:val="000000"/>
-          <w:sz w:val="20"/>
-          <w:szCs w:val="20"/>
-        </w:rPr>
-        <w:t xml:space="preserve"> e </w:t>
-      </w:r>
-      <w:proofErr w:type="spellStart"/>
-      <w:r>
-        <w:rPr>
-          <w:rFonts w:ascii="Arial" w:hAnsi="Arial" w:cs="Arial"/>
-          <w:color w:val="000000"/>
-          <w:sz w:val="20"/>
-          <w:szCs w:val="20"/>
-        </w:rPr>
-        <w:t>ClassesMongo</w:t>
-      </w:r>
-      <w:proofErr w:type="spellEnd"/>
-      <w:r>
-        <w:rPr>
-          <w:rFonts w:ascii="Arial" w:hAnsi="Arial" w:cs="Arial"/>
-          <w:color w:val="000000"/>
-          <w:sz w:val="20"/>
-          <w:szCs w:val="20"/>
-        </w:rPr>
-        <w:t xml:space="preserve">. Estas classes vão tratar da transformação, extração e carregamento, </w:t>
-      </w:r>
-      <w:r>
-        <w:rPr>
-          <w:rFonts w:ascii="Arial" w:hAnsi="Arial" w:cs="Arial"/>
-          <w:color w:val="000000"/>
-          <w:sz w:val="20"/>
-          <w:szCs w:val="20"/>
-        </w:rPr>
-        <w:t>respetivamente.</w:t>
-      </w:r>
-    </w:p>
-    <w:p>
-      <w:pPr>
-        <w:spacing w:after="0"/>
-        <w:rPr>
-          <w:rFonts w:ascii="Arial" w:hAnsi="Arial" w:cs="Arial"/>
-          <w:color w:val="000000"/>
-          <w:sz w:val="20"/>
-          <w:szCs w:val="20"/>
-        </w:rPr>
-      </w:pPr>
-      <w:r>
-        <w:rPr>
-          <w:rFonts w:ascii="Arial" w:hAnsi="Arial" w:cs="Arial"/>
-          <w:color w:val="000000"/>
-          <w:sz w:val="20"/>
-          <w:szCs w:val="20"/>
-        </w:rPr>
-        <w:tab/>
-      </w:r>
-      <w:r>
-        <w:rPr>
-          <w:rFonts w:ascii="Arial" w:hAnsi="Arial" w:cs="Arial"/>
-          <w:color w:val="000000"/>
-          <w:sz w:val="20"/>
-          <w:szCs w:val="20"/>
-        </w:rPr>
-        <w:t>A fase da extração resume-se a 3 métodos: "</w:t>
-      </w:r>
-      <w:proofErr w:type="spellStart"/>
-      <w:r>
-        <w:rPr>
-          <w:rFonts w:ascii="Arial" w:hAnsi="Arial" w:cs="Arial"/>
-          <w:color w:val="000000"/>
-          <w:sz w:val="20"/>
-          <w:szCs w:val="20"/>
-        </w:rPr>
-        <w:t>getConnection</w:t>
-      </w:r>
-      <w:proofErr w:type="spellEnd"/>
-      <w:r>
-        <w:rPr>
-          <w:rFonts w:ascii="Arial" w:hAnsi="Arial" w:cs="Arial"/>
-          <w:color w:val="000000"/>
-          <w:sz w:val="20"/>
-          <w:szCs w:val="20"/>
-        </w:rPr>
-        <w:t>", "</w:t>
-      </w:r>
-      <w:proofErr w:type="spellStart"/>
-      <w:r>
-        <w:rPr>
-          <w:rFonts w:ascii="Arial" w:hAnsi="Arial" w:cs="Arial"/>
-          <w:color w:val="000000"/>
-          <w:sz w:val="20"/>
-          <w:szCs w:val="20"/>
-        </w:rPr>
-        <w:t>crea</w:t>
-      </w:r>
-      <w:r>
-        <w:rPr>
-          <w:rFonts w:ascii="Arial" w:hAnsi="Arial" w:cs="Arial"/>
-          <w:color w:val="000000"/>
-          <w:sz w:val="20"/>
-          <w:szCs w:val="20"/>
-        </w:rPr>
-        <w:t>teStatement</w:t>
-      </w:r>
-      <w:proofErr w:type="spellEnd"/>
-      <w:r>
-        <w:rPr>
-          <w:rFonts w:ascii="Arial" w:hAnsi="Arial" w:cs="Arial"/>
-          <w:color w:val="000000"/>
-          <w:sz w:val="20"/>
-          <w:szCs w:val="20"/>
-        </w:rPr>
-        <w:t>" e o "</w:t>
-      </w:r>
-      <w:proofErr w:type="spellStart"/>
-      <w:r>
-        <w:rPr>
-          <w:rFonts w:ascii="Arial" w:hAnsi="Arial" w:cs="Arial"/>
-          <w:color w:val="000000"/>
-          <w:sz w:val="20"/>
-          <w:szCs w:val="20"/>
-        </w:rPr>
-        <w:t>executeQuery</w:t>
-      </w:r>
-      <w:proofErr w:type="spellEnd"/>
-      <w:r>
-        <w:rPr>
-          <w:rFonts w:ascii="Arial" w:hAnsi="Arial" w:cs="Arial"/>
-          <w:color w:val="000000"/>
-          <w:sz w:val="20"/>
-          <w:szCs w:val="20"/>
-        </w:rPr>
-        <w:t>"</w:t>
-      </w:r>
-      <w:r>
-        <w:rPr>
-          <w:rFonts w:ascii="Arial" w:hAnsi="Arial" w:cs="Arial"/>
-          <w:color w:val="000000"/>
-          <w:sz w:val="20"/>
-          <w:szCs w:val="20"/>
-        </w:rPr>
-        <w:t xml:space="preserve">. O </w:t>
-      </w:r>
-      <w:proofErr w:type="spellStart"/>
-      <w:r>
-        <w:rPr>
-          <w:rFonts w:ascii="Arial" w:hAnsi="Arial" w:cs="Arial"/>
-          <w:color w:val="000000"/>
-          <w:sz w:val="20"/>
-          <w:szCs w:val="20"/>
-        </w:rPr>
-        <w:t>getConnection</w:t>
-      </w:r>
-      <w:proofErr w:type="spellEnd"/>
-      <w:r>
-        <w:rPr>
-          <w:rFonts w:ascii="Arial" w:hAnsi="Arial" w:cs="Arial"/>
-          <w:color w:val="000000"/>
-          <w:sz w:val="20"/>
-          <w:szCs w:val="20"/>
-        </w:rPr>
-        <w:t xml:space="preserve"> cria uma ligação ao </w:t>
-      </w:r>
-      <w:proofErr w:type="spellStart"/>
-      <w:r>
-        <w:rPr>
-          <w:rFonts w:ascii="Arial" w:hAnsi="Arial" w:cs="Arial"/>
-          <w:color w:val="000000"/>
-          <w:sz w:val="20"/>
-          <w:szCs w:val="20"/>
-        </w:rPr>
-        <w:t>MySQL</w:t>
-      </w:r>
-      <w:proofErr w:type="spellEnd"/>
-      <w:r>
-        <w:rPr>
-          <w:rFonts w:ascii="Arial" w:hAnsi="Arial" w:cs="Arial"/>
-          <w:color w:val="000000"/>
-          <w:sz w:val="20"/>
-          <w:szCs w:val="20"/>
-        </w:rPr>
-        <w:t xml:space="preserve">. O </w:t>
-      </w:r>
-      <w:proofErr w:type="spellStart"/>
-      <w:r>
-        <w:rPr>
-          <w:rFonts w:ascii="Arial" w:hAnsi="Arial" w:cs="Arial"/>
-          <w:color w:val="000000"/>
-          <w:sz w:val="20"/>
-          <w:szCs w:val="20"/>
-        </w:rPr>
-        <w:t>createStatement</w:t>
-      </w:r>
-      <w:proofErr w:type="spellEnd"/>
-      <w:r>
-        <w:rPr>
-          <w:rFonts w:ascii="Arial" w:hAnsi="Arial" w:cs="Arial"/>
-          <w:color w:val="000000"/>
-          <w:sz w:val="20"/>
-          <w:szCs w:val="20"/>
-        </w:rPr>
-        <w:t xml:space="preserve"> recebe o </w:t>
-      </w:r>
-      <w:proofErr w:type="spellStart"/>
-      <w:r>
-        <w:rPr>
-          <w:rFonts w:ascii="Arial" w:hAnsi="Arial" w:cs="Arial"/>
-          <w:color w:val="000000"/>
-          <w:sz w:val="20"/>
-          <w:szCs w:val="20"/>
-        </w:rPr>
-        <w:t>statement</w:t>
-      </w:r>
-      <w:proofErr w:type="spellEnd"/>
-      <w:r>
-        <w:rPr>
-          <w:rFonts w:ascii="Arial" w:hAnsi="Arial" w:cs="Arial"/>
-          <w:color w:val="000000"/>
-          <w:sz w:val="20"/>
-          <w:szCs w:val="20"/>
-        </w:rPr>
-        <w:t xml:space="preserve"> que irá ser executado pelo </w:t>
-      </w:r>
-      <w:proofErr w:type="spellStart"/>
-      <w:r>
-        <w:rPr>
-          <w:rFonts w:ascii="Arial" w:hAnsi="Arial" w:cs="Arial"/>
-          <w:color w:val="000000"/>
-          <w:sz w:val="20"/>
-          <w:szCs w:val="20"/>
-        </w:rPr>
-        <w:t>MySql</w:t>
-      </w:r>
-      <w:proofErr w:type="spellEnd"/>
-      <w:r>
-        <w:rPr>
-          <w:rFonts w:ascii="Arial" w:hAnsi="Arial" w:cs="Arial"/>
-          <w:color w:val="000000"/>
-          <w:sz w:val="20"/>
-          <w:szCs w:val="20"/>
-        </w:rPr>
-        <w:t xml:space="preserve"> e o </w:t>
-      </w:r>
-      <w:proofErr w:type="spellStart"/>
-      <w:r>
-        <w:rPr>
-          <w:rFonts w:ascii="Arial" w:hAnsi="Arial" w:cs="Arial"/>
-          <w:color w:val="000000"/>
-          <w:sz w:val="20"/>
-          <w:szCs w:val="20"/>
-        </w:rPr>
-        <w:t>executeQuery</w:t>
-      </w:r>
-      <w:proofErr w:type="spellEnd"/>
-      <w:r>
-        <w:rPr>
-          <w:rFonts w:ascii="Arial" w:hAnsi="Arial" w:cs="Arial"/>
-          <w:color w:val="000000"/>
-          <w:sz w:val="20"/>
-          <w:szCs w:val="20"/>
-        </w:rPr>
-        <w:t xml:space="preserve"> executa esse </w:t>
-      </w:r>
-      <w:proofErr w:type="spellStart"/>
-      <w:r>
-        <w:rPr>
-          <w:rFonts w:ascii="Arial" w:hAnsi="Arial" w:cs="Arial"/>
-          <w:color w:val="000000"/>
-          <w:sz w:val="20"/>
-          <w:szCs w:val="20"/>
-        </w:rPr>
-        <w:t>statement</w:t>
-      </w:r>
-      <w:proofErr w:type="spellEnd"/>
-      <w:r>
-        <w:rPr>
-          <w:rFonts w:ascii="Arial" w:hAnsi="Arial" w:cs="Arial"/>
-          <w:color w:val="000000"/>
-          <w:sz w:val="20"/>
-          <w:szCs w:val="20"/>
-        </w:rPr>
-        <w:t xml:space="preserve">. </w:t>
-      </w:r>
-    </w:p>
-    <w:p>
-      <w:pPr>
-        <w:spacing w:after="0"/>
-        <w:rPr>
-          <w:rFonts w:ascii="Arial" w:hAnsi="Arial" w:cs="Arial"/>
-          <w:color w:val="000000"/>
-          <w:sz w:val="20"/>
-          <w:szCs w:val="20"/>
-        </w:rPr>
-      </w:pPr>
-      <w:r>
-        <w:rPr>
-          <w:rFonts w:ascii="Arial" w:hAnsi="Arial" w:cs="Arial"/>
-          <w:color w:val="000000"/>
-          <w:sz w:val="20"/>
-          <w:szCs w:val="20"/>
-        </w:rPr>
-        <w:lastRenderedPageBreak/>
-        <w:tab/>
-      </w:r>
-      <w:r>
-        <w:rPr>
-          <w:rFonts w:ascii="Arial" w:hAnsi="Arial" w:cs="Arial"/>
-          <w:color w:val="000000"/>
-          <w:sz w:val="20"/>
-          <w:szCs w:val="20"/>
-        </w:rPr>
-        <w:t>O processo da transformação passa por converter os</w:t>
-      </w:r>
-      <w:r>
-        <w:rPr>
-          <w:rFonts w:ascii="Arial" w:hAnsi="Arial" w:cs="Arial"/>
-          <w:color w:val="000000"/>
-          <w:sz w:val="20"/>
-          <w:szCs w:val="20"/>
-        </w:rPr>
-        <w:t xml:space="preserve"> objetos de</w:t>
-      </w:r>
-      <w:r>
-        <w:rPr>
-          <w:rFonts w:ascii="Arial" w:hAnsi="Arial" w:cs="Arial"/>
-          <w:color w:val="000000"/>
-          <w:sz w:val="20"/>
-          <w:szCs w:val="20"/>
-        </w:rPr>
-        <w:t xml:space="preserve"> dados extraídos do </w:t>
-      </w:r>
-      <w:proofErr w:type="spellStart"/>
-      <w:r>
-        <w:rPr>
-          <w:rFonts w:ascii="Arial" w:hAnsi="Arial" w:cs="Arial"/>
-          <w:color w:val="000000"/>
-          <w:sz w:val="20"/>
-          <w:szCs w:val="20"/>
-        </w:rPr>
-        <w:t>MySql</w:t>
-      </w:r>
-      <w:proofErr w:type="spellEnd"/>
-      <w:r>
-        <w:rPr>
-          <w:rFonts w:ascii="Arial" w:hAnsi="Arial" w:cs="Arial"/>
-          <w:color w:val="000000"/>
-          <w:sz w:val="20"/>
-          <w:szCs w:val="20"/>
-        </w:rPr>
-        <w:t xml:space="preserve"> para </w:t>
-      </w:r>
-      <w:r>
-        <w:rPr>
-          <w:rFonts w:ascii="Arial" w:hAnsi="Arial" w:cs="Arial"/>
-          <w:color w:val="000000"/>
-          <w:sz w:val="20"/>
-          <w:szCs w:val="20"/>
-        </w:rPr>
-        <w:t>uma coleção da respetiva classe.</w:t>
-      </w:r>
-    </w:p>
-    <w:p>
-      <w:pPr>
-        <w:spacing w:after="0"/>
-        <w:rPr>
-          <w:rFonts w:ascii="Arial" w:hAnsi="Arial" w:cs="Arial"/>
-          <w:color w:val="000000"/>
-          <w:sz w:val="20"/>
-          <w:szCs w:val="20"/>
-        </w:rPr>
-      </w:pPr>
-      <w:r>
-        <w:rPr>
-          <w:rFonts w:ascii="Arial" w:hAnsi="Arial" w:cs="Arial"/>
-          <w:color w:val="000000"/>
-          <w:sz w:val="20"/>
-          <w:szCs w:val="20"/>
-        </w:rPr>
-        <w:tab/>
-      </w:r>
-      <w:r>
-        <w:rPr>
-          <w:rFonts w:ascii="Arial" w:hAnsi="Arial" w:cs="Arial"/>
-          <w:color w:val="000000"/>
-          <w:sz w:val="20"/>
-          <w:szCs w:val="20"/>
-        </w:rPr>
-        <w:t>Quanto à fase de carregamento, é criado uma ligação ao Mong</w:t>
-      </w:r>
-      <w:r>
-        <w:rPr>
-          <w:rFonts w:ascii="Arial" w:hAnsi="Arial" w:cs="Arial"/>
-          <w:color w:val="000000"/>
-          <w:sz w:val="20"/>
-          <w:szCs w:val="20"/>
-        </w:rPr>
-        <w:t xml:space="preserve">o através do método </w:t>
-      </w:r>
-      <w:proofErr w:type="spellStart"/>
-      <w:r>
-        <w:rPr>
-          <w:rFonts w:ascii="Arial" w:hAnsi="Arial" w:cs="Arial"/>
-          <w:color w:val="000000"/>
-          <w:sz w:val="20"/>
-          <w:szCs w:val="20"/>
-        </w:rPr>
-        <w:t>MongoClient</w:t>
-      </w:r>
-      <w:proofErr w:type="spellEnd"/>
-      <w:r>
-        <w:rPr>
-          <w:rFonts w:ascii="Arial" w:hAnsi="Arial" w:cs="Arial"/>
-          <w:color w:val="000000"/>
-          <w:sz w:val="20"/>
-          <w:szCs w:val="20"/>
-        </w:rPr>
-        <w:t xml:space="preserve">. Criada a ligação, é feita a criação de uma </w:t>
-      </w:r>
-      <w:proofErr w:type="spellStart"/>
-      <w:r>
-        <w:rPr>
-          <w:rFonts w:ascii="Arial" w:hAnsi="Arial" w:cs="Arial"/>
-          <w:color w:val="000000"/>
-          <w:sz w:val="20"/>
-          <w:szCs w:val="20"/>
-        </w:rPr>
-        <w:t>MongoDatabase</w:t>
-      </w:r>
-      <w:proofErr w:type="spellEnd"/>
-      <w:r>
-        <w:rPr>
-          <w:rFonts w:ascii="Arial" w:hAnsi="Arial" w:cs="Arial"/>
-          <w:color w:val="000000"/>
-          <w:sz w:val="20"/>
-          <w:szCs w:val="20"/>
-        </w:rPr>
-        <w:t xml:space="preserve"> e é criada uma coleção para cada</w:t>
-      </w:r>
-      <w:r>
-        <w:rPr>
-          <w:rFonts w:ascii="Arial" w:hAnsi="Arial" w:cs="Arial"/>
-          <w:color w:val="000000"/>
-          <w:sz w:val="20"/>
-          <w:szCs w:val="20"/>
-        </w:rPr>
-        <w:t xml:space="preserve"> classe</w:t>
-      </w:r>
-      <w:r>
-        <w:rPr>
-          <w:rFonts w:ascii="Arial" w:hAnsi="Arial" w:cs="Arial"/>
-          <w:color w:val="000000"/>
-          <w:sz w:val="20"/>
-          <w:szCs w:val="20"/>
-        </w:rPr>
-        <w:t xml:space="preserve"> que criámos na fase de transformação. Depois disso bastou percorrer os "Sets" dos objetos onde estavam armazenadas as informações e criar um documento para cada objeto, com o auxílio do método: "</w:t>
-      </w:r>
-      <w:proofErr w:type="spellStart"/>
-      <w:r>
-        <w:rPr>
-          <w:rFonts w:ascii="Arial" w:hAnsi="Arial" w:cs="Arial"/>
-          <w:color w:val="000000"/>
-          <w:sz w:val="20"/>
-          <w:szCs w:val="20"/>
-        </w:rPr>
-        <w:t>document</w:t>
-      </w:r>
-      <w:proofErr w:type="spellEnd"/>
-      <w:r>
-        <w:rPr>
-          <w:rFonts w:ascii="Arial" w:hAnsi="Arial" w:cs="Arial"/>
-          <w:color w:val="000000"/>
-          <w:sz w:val="20"/>
-          <w:szCs w:val="20"/>
-        </w:rPr>
-        <w:t xml:space="preserve">". Por fim, também existe a classe </w:t>
-      </w:r>
-      <w:proofErr w:type="spellStart"/>
-      <w:r>
-        <w:rPr>
-          <w:rFonts w:ascii="Arial" w:hAnsi="Arial" w:cs="Arial"/>
-          <w:color w:val="000000"/>
-          <w:sz w:val="20"/>
-          <w:szCs w:val="20"/>
-        </w:rPr>
-        <w:t>Migracao</w:t>
-      </w:r>
-      <w:proofErr w:type="spellEnd"/>
-      <w:r>
-        <w:rPr>
-          <w:rFonts w:ascii="Arial" w:hAnsi="Arial" w:cs="Arial"/>
-          <w:color w:val="000000"/>
-          <w:sz w:val="20"/>
-          <w:szCs w:val="20"/>
-        </w:rPr>
-        <w:t xml:space="preserve"> que contém o método </w:t>
-      </w:r>
-      <w:proofErr w:type="spellStart"/>
-      <w:r>
-        <w:rPr>
-          <w:rFonts w:ascii="Arial" w:hAnsi="Arial" w:cs="Arial"/>
-          <w:color w:val="000000"/>
-          <w:sz w:val="20"/>
-          <w:szCs w:val="20"/>
-        </w:rPr>
-        <w:t>main</w:t>
-      </w:r>
-      <w:proofErr w:type="spellEnd"/>
-      <w:r>
-        <w:rPr>
-          <w:rFonts w:ascii="Arial" w:hAnsi="Arial" w:cs="Arial"/>
-          <w:color w:val="000000"/>
-          <w:sz w:val="20"/>
-          <w:szCs w:val="20"/>
-        </w:rPr>
-        <w:t>, que vai interligar todas as fases do trabalho</w:t>
-      </w:r>
-      <w:r>
-        <w:rPr>
-          <w:rFonts w:ascii="Arial" w:hAnsi="Arial" w:cs="Arial"/>
-          <w:color w:val="000000"/>
-          <w:sz w:val="20"/>
-          <w:szCs w:val="20"/>
-        </w:rPr>
-        <w:t>.</w:t>
+        <w:t>Qualquer operação nesta loja necessita de aceder à base de dados, desde a compra e venda de produtos até à consulta de operações anteriores, demonstrando assim a sua importância.</w:t>
       </w:r>
     </w:p>
     <w:sectPr>

</xml_diff>

<commit_message>
Fiz mais algumas alterações no guião
</commit_message>
<xml_diff>
--- a/Apresentação.docx
+++ b/Apresentação.docx
@@ -66,7 +66,14 @@
           <w:sz w:val="20"/>
           <w:szCs w:val="20"/>
         </w:rPr>
-        <w:t>Como este trabalho era construído do zero, então neste projeto focámo-nos numa aplicaçã</w:t>
+        <w:t xml:space="preserve">Para a construção da aplicação </w:t>
+      </w:r>
+      <w:r>
+        <w:rPr>
+          <w:sz w:val="20"/>
+          <w:szCs w:val="20"/>
+        </w:rPr>
+        <w:t>focámo-nos numa aplicaçã</w:t>
       </w:r>
       <w:r>
         <w:rPr>
@@ -359,7 +366,21 @@
           <w:sz w:val="20"/>
           <w:szCs w:val="20"/>
         </w:rPr>
-        <w:t xml:space="preserve">: Estudo dos requisitos levantados de forma a garantir que não haja inconsistências, ou conflitos, entre diferentes requisitos; </w:t>
+        <w:t xml:space="preserve">: </w:t>
+      </w:r>
+      <w:r>
+        <w:rPr>
+          <w:sz w:val="20"/>
+          <w:szCs w:val="20"/>
+        </w:rPr>
+        <w:t>G</w:t>
+      </w:r>
+      <w:r>
+        <w:rPr>
+          <w:sz w:val="20"/>
+          <w:szCs w:val="20"/>
+        </w:rPr>
+        <w:t xml:space="preserve">arantir que não haja inconsistências, ou conflitos, entre diferentes requisitos; </w:t>
       </w:r>
     </w:p>
     <w:p>
@@ -921,7 +942,7 @@
           <w:sz w:val="20"/>
           <w:szCs w:val="20"/>
         </w:rPr>
-        <w:t>Os esquemas têm “traduções” entre si, por exemplo, as entidades no modelo físico são referidas como tabelas e os atributos de cada entidade são colunas. A maior diferença entre os esquemas é que o modelo físico particulariza o tipo de dados, por exemplo, específica que a chave primária dos utilizadores, o NIF, é um inteiro. Sendo esta a maior diferença a tradução não foi um passo complicado na construção da base de dados.</w:t>
+        <w:t>Os esquemas têm “traduções” entre si, as entidades no modelo físico são referidas como tabelas e os atributos de cada entidade são colunas. A maior diferença entre os esquemas é que o modelo físico particulariza o tipo de dados, por exemplo, específica que a chave primária dos utilizadores, o NIF, é um inteiro. Sendo esta a maior diferença a tradução não foi um passo complicado na construção da base de dados.</w:t>
       </w:r>
     </w:p>
     <w:p>
@@ -961,7 +982,6 @@
           <w:sz w:val="20"/>
           <w:szCs w:val="20"/>
         </w:rPr>
-        <w:lastRenderedPageBreak/>
         <w:tab/>
         <w:t>Foram criadas algumas interrogações, como visualizar os produtos disponíveis</w:t>
       </w:r>
@@ -991,6 +1011,7 @@
           <w:sz w:val="20"/>
           <w:szCs w:val="20"/>
         </w:rPr>
+        <w:lastRenderedPageBreak/>
         <w:tab/>
         <w:t>Também podem ser vistos os 5 clientes que mais receberam com o sistema. Esta interrogação é um pouco mais complexa. Para verificar quais são os 5 utilizadores que mais faturaram com o sistema agrupa-se os produtos aos utilizadores. Somam-se os preços, ordena-se por ordem decrescente e retira-se os 5 que mais receberam.</w:t>
       </w:r>
@@ -1224,6 +1245,16 @@
         </w:rPr>
         <w:t>Backup</w:t>
       </w:r>
+      <w:r>
+        <w:rPr>
+          <w:rFonts w:ascii="Arial" w:hAnsi="Arial" w:cs="Arial"/>
+          <w:i/>
+          <w:color w:val="000000"/>
+          <w:sz w:val="20"/>
+          <w:szCs w:val="20"/>
+        </w:rPr>
+        <w:t>s</w:t>
+      </w:r>
       <w:proofErr w:type="gramEnd"/>
       <w:r>
         <w:rPr>
@@ -1340,34 +1371,16 @@
           <w:sz w:val="20"/>
           <w:szCs w:val="20"/>
         </w:rPr>
-        <w:t xml:space="preserve"> oferecem maior flexibilidade do que sistemas SQL</w:t>
-      </w:r>
-      <w:r>
-        <w:rPr>
-          <w:rFonts w:ascii="Arial" w:hAnsi="Arial" w:cs="Arial"/>
-          <w:color w:val="000000"/>
-          <w:sz w:val="20"/>
-          <w:szCs w:val="20"/>
-        </w:rPr>
-        <w:t>,</w:t>
-      </w:r>
-      <w:r>
-        <w:rPr>
-          <w:rFonts w:ascii="Arial" w:hAnsi="Arial" w:cs="Arial"/>
-          <w:color w:val="000000"/>
-          <w:sz w:val="20"/>
-          <w:szCs w:val="20"/>
-        </w:rPr>
-        <w:t xml:space="preserve"> também tem a vantagem </w:t>
-      </w:r>
-      <w:r>
-        <w:rPr>
-          <w:rFonts w:ascii="Arial" w:hAnsi="Arial" w:cs="Arial"/>
-          <w:color w:val="000000"/>
-          <w:sz w:val="20"/>
-          <w:szCs w:val="20"/>
-        </w:rPr>
-        <w:t xml:space="preserve">de ter maior </w:t>
+        <w:t xml:space="preserve"> oferecem maior flexibilidade e</w:t>
+      </w:r>
+      <w:r>
+        <w:rPr>
+          <w:rFonts w:ascii="Arial" w:hAnsi="Arial" w:cs="Arial"/>
+          <w:color w:val="000000"/>
+          <w:sz w:val="20"/>
+          <w:szCs w:val="20"/>
+        </w:rPr>
+        <w:t xml:space="preserve"> </w:t>
       </w:r>
       <w:r>
         <w:rPr>
@@ -1394,1225 +1407,1234 @@
           <w:sz w:val="20"/>
           <w:szCs w:val="20"/>
         </w:rPr>
-        <w:t>.</w:t>
-      </w:r>
-    </w:p>
-    <w:p>
-      <w:pPr>
-        <w:rPr>
-          <w:rFonts w:ascii="Arial" w:hAnsi="Arial" w:cs="Arial"/>
-          <w:b/>
-          <w:color w:val="000000"/>
-          <w:sz w:val="20"/>
-          <w:szCs w:val="20"/>
-        </w:rPr>
-      </w:pPr>
-      <w:r>
-        <w:rPr>
-          <w:rFonts w:ascii="Arial" w:hAnsi="Arial" w:cs="Arial"/>
-          <w:b/>
-          <w:color w:val="000000"/>
-          <w:sz w:val="20"/>
-          <w:szCs w:val="20"/>
-        </w:rPr>
-        <w:t xml:space="preserve">Estrutura base do sistema </w:t>
-      </w:r>
-      <w:proofErr w:type="spellStart"/>
-      <w:r>
-        <w:rPr>
-          <w:rFonts w:ascii="Arial" w:hAnsi="Arial" w:cs="Arial"/>
-          <w:b/>
-          <w:color w:val="000000"/>
-          <w:sz w:val="20"/>
-          <w:szCs w:val="20"/>
-        </w:rPr>
-        <w:t>NoSQL</w:t>
-      </w:r>
-      <w:proofErr w:type="spellEnd"/>
-    </w:p>
-    <w:p>
-      <w:pPr>
-        <w:spacing w:after="0"/>
-        <w:rPr>
-          <w:rFonts w:ascii="Arial" w:hAnsi="Arial" w:cs="Arial"/>
-          <w:color w:val="000000"/>
-          <w:sz w:val="20"/>
-          <w:szCs w:val="20"/>
-        </w:rPr>
-      </w:pPr>
-      <w:r>
-        <w:rPr>
-          <w:rFonts w:ascii="Arial" w:hAnsi="Arial" w:cs="Arial"/>
-          <w:color w:val="000000"/>
-          <w:sz w:val="20"/>
-          <w:szCs w:val="20"/>
-        </w:rPr>
-        <w:tab/>
-      </w:r>
-      <w:r>
-        <w:rPr>
-          <w:rFonts w:ascii="Arial" w:hAnsi="Arial" w:cs="Arial"/>
-          <w:color w:val="000000"/>
-          <w:sz w:val="20"/>
-          <w:szCs w:val="20"/>
-        </w:rPr>
-        <w:t xml:space="preserve">Neste caso, como foi decidido migrar para uma Base de Dados </w:t>
-      </w:r>
-      <w:proofErr w:type="spellStart"/>
-      <w:r>
-        <w:rPr>
-          <w:rFonts w:ascii="Arial" w:hAnsi="Arial" w:cs="Arial"/>
-          <w:color w:val="000000"/>
-          <w:sz w:val="20"/>
-          <w:szCs w:val="20"/>
-        </w:rPr>
-        <w:t>MongoDB</w:t>
-      </w:r>
-      <w:proofErr w:type="spellEnd"/>
-      <w:r>
-        <w:rPr>
-          <w:rFonts w:ascii="Arial" w:hAnsi="Arial" w:cs="Arial"/>
-          <w:color w:val="000000"/>
-          <w:sz w:val="20"/>
-          <w:szCs w:val="20"/>
-        </w:rPr>
-        <w:t xml:space="preserve">, foram criadas coleções para todas as entidades que tinham sido definidas no modelo concetual. Na </w:t>
-      </w:r>
-      <w:proofErr w:type="spellStart"/>
-      <w:r>
-        <w:rPr>
-          <w:rFonts w:ascii="Arial" w:hAnsi="Arial" w:cs="Arial"/>
-          <w:color w:val="000000"/>
-          <w:sz w:val="20"/>
-          <w:szCs w:val="20"/>
-        </w:rPr>
-        <w:t>MongoD</w:t>
-      </w:r>
-      <w:r>
-        <w:rPr>
-          <w:rFonts w:ascii="Arial" w:hAnsi="Arial" w:cs="Arial"/>
-          <w:color w:val="000000"/>
-          <w:sz w:val="20"/>
-          <w:szCs w:val="20"/>
-        </w:rPr>
-        <w:t>ata</w:t>
-      </w:r>
-      <w:r>
-        <w:rPr>
-          <w:rFonts w:ascii="Arial" w:hAnsi="Arial" w:cs="Arial"/>
-          <w:color w:val="000000"/>
-          <w:sz w:val="20"/>
-          <w:szCs w:val="20"/>
-        </w:rPr>
-        <w:t>B</w:t>
-      </w:r>
-      <w:r>
-        <w:rPr>
-          <w:rFonts w:ascii="Arial" w:hAnsi="Arial" w:cs="Arial"/>
-          <w:color w:val="000000"/>
-          <w:sz w:val="20"/>
-          <w:szCs w:val="20"/>
-        </w:rPr>
-        <w:t>ase</w:t>
-      </w:r>
-      <w:proofErr w:type="spellEnd"/>
-      <w:r>
-        <w:rPr>
-          <w:rFonts w:ascii="Arial" w:hAnsi="Arial" w:cs="Arial"/>
-          <w:color w:val="000000"/>
-          <w:sz w:val="20"/>
-          <w:szCs w:val="20"/>
-        </w:rPr>
-        <w:t xml:space="preserve"> foram criadas no total as seguintes 6 coleções, uma para cada entidade.</w:t>
-      </w:r>
-    </w:p>
-    <w:p>
-      <w:pPr>
-        <w:spacing w:after="0"/>
-        <w:rPr>
-          <w:rFonts w:ascii="Arial" w:hAnsi="Arial" w:cs="Arial"/>
-          <w:color w:val="000000"/>
-          <w:sz w:val="20"/>
-          <w:szCs w:val="20"/>
-        </w:rPr>
-      </w:pPr>
-      <w:r>
-        <w:rPr>
-          <w:rFonts w:ascii="Arial" w:hAnsi="Arial" w:cs="Arial"/>
-          <w:color w:val="000000"/>
-          <w:sz w:val="20"/>
-          <w:szCs w:val="20"/>
-        </w:rPr>
-        <w:tab/>
-      </w:r>
-      <w:r>
-        <w:rPr>
-          <w:rFonts w:ascii="Arial" w:hAnsi="Arial" w:cs="Arial"/>
-          <w:color w:val="000000"/>
-          <w:sz w:val="20"/>
-          <w:szCs w:val="20"/>
-        </w:rPr>
-        <w:sym w:font="Symbol" w:char="F0B7"/>
-      </w:r>
-      <w:r>
-        <w:rPr>
-          <w:rFonts w:ascii="Arial" w:hAnsi="Arial" w:cs="Arial"/>
-          <w:color w:val="000000"/>
-          <w:sz w:val="20"/>
-          <w:szCs w:val="20"/>
-        </w:rPr>
-        <w:t xml:space="preserve"> Utilizador</w:t>
-      </w:r>
-      <w:r>
-        <w:rPr>
-          <w:rFonts w:ascii="Arial" w:hAnsi="Arial" w:cs="Arial"/>
-          <w:color w:val="000000"/>
-          <w:sz w:val="20"/>
-          <w:szCs w:val="20"/>
-        </w:rPr>
-        <w:t>;</w:t>
-      </w:r>
-    </w:p>
-    <w:p>
-      <w:pPr>
-        <w:spacing w:after="0"/>
-        <w:rPr>
-          <w:rFonts w:ascii="Arial" w:hAnsi="Arial" w:cs="Arial"/>
-          <w:color w:val="000000"/>
-          <w:sz w:val="20"/>
-          <w:szCs w:val="20"/>
-        </w:rPr>
-      </w:pPr>
-      <w:r>
-        <w:rPr>
-          <w:rFonts w:ascii="Arial" w:hAnsi="Arial" w:cs="Arial"/>
-          <w:color w:val="000000"/>
-          <w:sz w:val="20"/>
-          <w:szCs w:val="20"/>
-        </w:rPr>
-        <w:tab/>
-      </w:r>
-      <w:r>
-        <w:rPr>
-          <w:rFonts w:ascii="Arial" w:hAnsi="Arial" w:cs="Arial"/>
-          <w:color w:val="000000"/>
-          <w:sz w:val="20"/>
-          <w:szCs w:val="20"/>
-        </w:rPr>
-        <w:sym w:font="Symbol" w:char="F0B7"/>
-      </w:r>
-      <w:r>
-        <w:rPr>
-          <w:rFonts w:ascii="Arial" w:hAnsi="Arial" w:cs="Arial"/>
-          <w:color w:val="000000"/>
-          <w:sz w:val="20"/>
-          <w:szCs w:val="20"/>
-        </w:rPr>
-        <w:t xml:space="preserve"> Produto</w:t>
-      </w:r>
-      <w:r>
-        <w:rPr>
-          <w:rFonts w:ascii="Arial" w:hAnsi="Arial" w:cs="Arial"/>
-          <w:color w:val="000000"/>
-          <w:sz w:val="20"/>
-          <w:szCs w:val="20"/>
-        </w:rPr>
-        <w:t>;</w:t>
-      </w:r>
-    </w:p>
-    <w:p>
-      <w:pPr>
-        <w:spacing w:after="0"/>
-        <w:rPr>
-          <w:rFonts w:ascii="Arial" w:hAnsi="Arial" w:cs="Arial"/>
-          <w:color w:val="000000"/>
-          <w:sz w:val="20"/>
-          <w:szCs w:val="20"/>
-        </w:rPr>
-      </w:pPr>
-      <w:r>
-        <w:rPr>
-          <w:rFonts w:ascii="Arial" w:hAnsi="Arial" w:cs="Arial"/>
-          <w:color w:val="000000"/>
-          <w:sz w:val="20"/>
-          <w:szCs w:val="20"/>
-        </w:rPr>
-        <w:tab/>
-      </w:r>
-      <w:r>
-        <w:rPr>
-          <w:rFonts w:ascii="Arial" w:hAnsi="Arial" w:cs="Arial"/>
-          <w:color w:val="000000"/>
-          <w:sz w:val="20"/>
-          <w:szCs w:val="20"/>
-        </w:rPr>
-        <w:sym w:font="Symbol" w:char="F0B7"/>
-      </w:r>
-      <w:r>
-        <w:rPr>
-          <w:rFonts w:ascii="Arial" w:hAnsi="Arial" w:cs="Arial"/>
-          <w:color w:val="000000"/>
-          <w:sz w:val="20"/>
-          <w:szCs w:val="20"/>
-        </w:rPr>
-        <w:t xml:space="preserve"> Compra</w:t>
-      </w:r>
-      <w:r>
-        <w:rPr>
-          <w:rFonts w:ascii="Arial" w:hAnsi="Arial" w:cs="Arial"/>
-          <w:color w:val="000000"/>
-          <w:sz w:val="20"/>
-          <w:szCs w:val="20"/>
-        </w:rPr>
-        <w:t>;</w:t>
-      </w:r>
-    </w:p>
-    <w:p>
-      <w:pPr>
-        <w:spacing w:after="0"/>
-        <w:rPr>
-          <w:rFonts w:ascii="Arial" w:hAnsi="Arial" w:cs="Arial"/>
-          <w:color w:val="000000"/>
-          <w:sz w:val="20"/>
-          <w:szCs w:val="20"/>
-        </w:rPr>
-      </w:pPr>
-      <w:r>
-        <w:rPr>
-          <w:rFonts w:ascii="Arial" w:hAnsi="Arial" w:cs="Arial"/>
-          <w:color w:val="000000"/>
-          <w:sz w:val="20"/>
-          <w:szCs w:val="20"/>
-        </w:rPr>
-        <w:tab/>
-      </w:r>
-      <w:r>
-        <w:rPr>
-          <w:rFonts w:ascii="Arial" w:hAnsi="Arial" w:cs="Arial"/>
-          <w:color w:val="000000"/>
-          <w:sz w:val="20"/>
-          <w:szCs w:val="20"/>
-        </w:rPr>
-        <w:sym w:font="Symbol" w:char="F0B7"/>
-      </w:r>
-      <w:r>
-        <w:rPr>
-          <w:rFonts w:ascii="Arial" w:hAnsi="Arial" w:cs="Arial"/>
-          <w:color w:val="000000"/>
-          <w:sz w:val="20"/>
-          <w:szCs w:val="20"/>
-        </w:rPr>
-        <w:t xml:space="preserve"> Carrinh</w:t>
-      </w:r>
-      <w:r>
-        <w:rPr>
-          <w:rFonts w:ascii="Arial" w:hAnsi="Arial" w:cs="Arial"/>
-          <w:color w:val="000000"/>
-          <w:sz w:val="20"/>
-          <w:szCs w:val="20"/>
-        </w:rPr>
-        <w:t>o</w:t>
-      </w:r>
-      <w:r>
-        <w:rPr>
-          <w:rFonts w:ascii="Arial" w:hAnsi="Arial" w:cs="Arial"/>
-          <w:color w:val="000000"/>
-          <w:sz w:val="20"/>
-          <w:szCs w:val="20"/>
-        </w:rPr>
-        <w:t>;</w:t>
-      </w:r>
-    </w:p>
-    <w:p>
-      <w:pPr>
-        <w:spacing w:after="0"/>
-        <w:rPr>
-          <w:rFonts w:ascii="Arial" w:hAnsi="Arial" w:cs="Arial"/>
-          <w:color w:val="000000"/>
-          <w:sz w:val="20"/>
-          <w:szCs w:val="20"/>
-        </w:rPr>
-      </w:pPr>
-      <w:r>
-        <w:rPr>
-          <w:rFonts w:ascii="Arial" w:hAnsi="Arial" w:cs="Arial"/>
-          <w:color w:val="000000"/>
-          <w:sz w:val="20"/>
-          <w:szCs w:val="20"/>
-        </w:rPr>
-        <w:tab/>
-      </w:r>
-      <w:r>
-        <w:rPr>
-          <w:rFonts w:ascii="Arial" w:hAnsi="Arial" w:cs="Arial"/>
-          <w:color w:val="000000"/>
-          <w:sz w:val="20"/>
-          <w:szCs w:val="20"/>
-        </w:rPr>
-        <w:sym w:font="Symbol" w:char="F0B7"/>
-      </w:r>
-      <w:r>
-        <w:rPr>
-          <w:rFonts w:ascii="Arial" w:hAnsi="Arial" w:cs="Arial"/>
-          <w:color w:val="000000"/>
-          <w:sz w:val="20"/>
-          <w:szCs w:val="20"/>
-        </w:rPr>
-        <w:t xml:space="preserve"> </w:t>
-      </w:r>
-      <w:proofErr w:type="spellStart"/>
-      <w:r>
-        <w:rPr>
-          <w:rFonts w:ascii="Arial" w:hAnsi="Arial" w:cs="Arial"/>
-          <w:color w:val="000000"/>
-          <w:sz w:val="20"/>
-          <w:szCs w:val="20"/>
-        </w:rPr>
-        <w:t>MetodosPagamento</w:t>
-      </w:r>
-      <w:proofErr w:type="spellEnd"/>
-      <w:r>
-        <w:rPr>
-          <w:rFonts w:ascii="Arial" w:hAnsi="Arial" w:cs="Arial"/>
-          <w:color w:val="000000"/>
-          <w:sz w:val="20"/>
-          <w:szCs w:val="20"/>
-        </w:rPr>
-        <w:t>;</w:t>
-      </w:r>
-    </w:p>
-    <w:p>
-      <w:pPr>
-        <w:spacing w:after="0"/>
-        <w:rPr>
-          <w:rFonts w:ascii="Arial" w:hAnsi="Arial" w:cs="Arial"/>
-          <w:color w:val="000000"/>
-          <w:sz w:val="20"/>
-          <w:szCs w:val="20"/>
-        </w:rPr>
-      </w:pPr>
-      <w:r>
-        <w:rPr>
-          <w:rFonts w:ascii="Arial" w:hAnsi="Arial" w:cs="Arial"/>
-          <w:color w:val="000000"/>
-          <w:sz w:val="20"/>
-          <w:szCs w:val="20"/>
-        </w:rPr>
-        <w:tab/>
-      </w:r>
-      <w:r>
-        <w:rPr>
-          <w:rFonts w:ascii="Arial" w:hAnsi="Arial" w:cs="Arial"/>
-          <w:color w:val="000000"/>
-          <w:sz w:val="20"/>
-          <w:szCs w:val="20"/>
-        </w:rPr>
-        <w:sym w:font="Symbol" w:char="F0B7"/>
-      </w:r>
-      <w:r>
-        <w:rPr>
-          <w:rFonts w:ascii="Arial" w:hAnsi="Arial" w:cs="Arial"/>
-          <w:color w:val="000000"/>
-          <w:sz w:val="20"/>
-          <w:szCs w:val="20"/>
-        </w:rPr>
-        <w:t xml:space="preserve"> Transporte</w:t>
-      </w:r>
-      <w:r>
-        <w:rPr>
-          <w:rFonts w:ascii="Arial" w:hAnsi="Arial" w:cs="Arial"/>
-          <w:color w:val="000000"/>
-          <w:sz w:val="20"/>
-          <w:szCs w:val="20"/>
-        </w:rPr>
-        <w:t>;</w:t>
-      </w:r>
-    </w:p>
-    <w:p>
-      <w:pPr>
-        <w:spacing w:after="0"/>
-        <w:rPr>
-          <w:rFonts w:ascii="Arial" w:hAnsi="Arial" w:cs="Arial"/>
-          <w:color w:val="000000"/>
-          <w:sz w:val="20"/>
-          <w:szCs w:val="20"/>
-        </w:rPr>
-      </w:pPr>
-      <w:r>
-        <w:rPr>
-          <w:rFonts w:ascii="Arial" w:hAnsi="Arial" w:cs="Arial"/>
-          <w:color w:val="000000"/>
-          <w:sz w:val="20"/>
-          <w:szCs w:val="20"/>
-        </w:rPr>
-        <w:tab/>
-      </w:r>
-      <w:r>
-        <w:rPr>
-          <w:rFonts w:ascii="Arial" w:hAnsi="Arial" w:cs="Arial"/>
-          <w:color w:val="000000"/>
-          <w:sz w:val="20"/>
-          <w:szCs w:val="20"/>
-        </w:rPr>
-        <w:t xml:space="preserve">Como numa base de dados baseada em documentos é possível um campo ser uma lista, então os atributos </w:t>
-      </w:r>
-      <w:proofErr w:type="spellStart"/>
-      <w:r>
-        <w:rPr>
-          <w:rFonts w:ascii="Arial" w:hAnsi="Arial" w:cs="Arial"/>
-          <w:color w:val="000000"/>
-          <w:sz w:val="20"/>
-          <w:szCs w:val="20"/>
-        </w:rPr>
-        <w:t>multivalorados</w:t>
-      </w:r>
-      <w:proofErr w:type="spellEnd"/>
-      <w:r>
-        <w:rPr>
-          <w:rFonts w:ascii="Arial" w:hAnsi="Arial" w:cs="Arial"/>
-          <w:color w:val="000000"/>
-          <w:sz w:val="20"/>
-          <w:szCs w:val="20"/>
-        </w:rPr>
-        <w:t xml:space="preserve"> podiam ser inseridos num documento, ao contrário da base de dados relacional. Também foi decidido, que tal como na base de dados </w:t>
-      </w:r>
-      <w:proofErr w:type="gramStart"/>
-      <w:r>
-        <w:rPr>
-          <w:rFonts w:ascii="Arial" w:hAnsi="Arial" w:cs="Arial"/>
-          <w:color w:val="000000"/>
-          <w:sz w:val="20"/>
-          <w:szCs w:val="20"/>
-        </w:rPr>
-        <w:t>relacional</w:t>
-      </w:r>
-      <w:proofErr w:type="gramEnd"/>
-      <w:r>
-        <w:rPr>
-          <w:rFonts w:ascii="Arial" w:hAnsi="Arial" w:cs="Arial"/>
-          <w:color w:val="000000"/>
-          <w:sz w:val="20"/>
-          <w:szCs w:val="20"/>
-        </w:rPr>
-        <w:t>, alguns documentos iriam conter um campo com o identificador de um documento de outra coleção.</w:t>
-      </w:r>
-    </w:p>
-    <w:p>
-      <w:pPr>
-        <w:spacing w:after="0"/>
-        <w:rPr>
-          <w:rFonts w:ascii="Arial" w:hAnsi="Arial" w:cs="Arial"/>
-          <w:color w:val="000000"/>
-          <w:sz w:val="20"/>
-          <w:szCs w:val="20"/>
-        </w:rPr>
-      </w:pPr>
-    </w:p>
-    <w:p>
-      <w:pPr>
-        <w:spacing w:after="0"/>
-        <w:rPr>
-          <w:rFonts w:ascii="Arial" w:hAnsi="Arial" w:cs="Arial"/>
-          <w:b/>
-          <w:color w:val="000000"/>
-          <w:sz w:val="20"/>
-          <w:szCs w:val="20"/>
-        </w:rPr>
-      </w:pPr>
-      <w:r>
-        <w:rPr>
-          <w:rFonts w:ascii="Arial" w:hAnsi="Arial" w:cs="Arial"/>
-          <w:b/>
-          <w:color w:val="000000"/>
-          <w:sz w:val="20"/>
-          <w:szCs w:val="20"/>
-        </w:rPr>
-        <w:t>Processo de migração de dados</w:t>
-      </w:r>
-    </w:p>
-    <w:p>
-      <w:pPr>
-        <w:spacing w:after="0"/>
-        <w:rPr>
-          <w:rFonts w:ascii="Arial" w:hAnsi="Arial" w:cs="Arial"/>
-          <w:color w:val="000000"/>
-          <w:sz w:val="20"/>
-          <w:szCs w:val="20"/>
-        </w:rPr>
-      </w:pPr>
-    </w:p>
-    <w:p>
-      <w:pPr>
-        <w:spacing w:after="0"/>
-        <w:rPr>
-          <w:rFonts w:ascii="Arial" w:hAnsi="Arial" w:cs="Arial"/>
-          <w:color w:val="000000"/>
-          <w:sz w:val="20"/>
-          <w:szCs w:val="20"/>
-        </w:rPr>
-      </w:pPr>
-      <w:r>
-        <w:rPr>
-          <w:rFonts w:ascii="Arial" w:hAnsi="Arial" w:cs="Arial"/>
-          <w:color w:val="000000"/>
-          <w:sz w:val="20"/>
-          <w:szCs w:val="20"/>
-        </w:rPr>
-        <w:tab/>
-      </w:r>
-      <w:r>
-        <w:rPr>
-          <w:rFonts w:ascii="Arial" w:hAnsi="Arial" w:cs="Arial"/>
-          <w:color w:val="000000"/>
-          <w:sz w:val="20"/>
-          <w:szCs w:val="20"/>
-        </w:rPr>
-        <w:t xml:space="preserve">A implementação do processo de migração de dados neste trabalho prático foi, relativamente, simples. A implementação esta dividida em 3 packages: Classes, </w:t>
-      </w:r>
-      <w:proofErr w:type="spellStart"/>
-      <w:r>
-        <w:rPr>
-          <w:rFonts w:ascii="Arial" w:hAnsi="Arial" w:cs="Arial"/>
-          <w:color w:val="000000"/>
-          <w:sz w:val="20"/>
-          <w:szCs w:val="20"/>
-        </w:rPr>
-        <w:t>ClassesDAO</w:t>
-      </w:r>
-      <w:proofErr w:type="spellEnd"/>
-      <w:r>
-        <w:rPr>
-          <w:rFonts w:ascii="Arial" w:hAnsi="Arial" w:cs="Arial"/>
-          <w:color w:val="000000"/>
-          <w:sz w:val="20"/>
-          <w:szCs w:val="20"/>
-        </w:rPr>
-        <w:t xml:space="preserve"> e </w:t>
-      </w:r>
-      <w:proofErr w:type="spellStart"/>
-      <w:r>
-        <w:rPr>
-          <w:rFonts w:ascii="Arial" w:hAnsi="Arial" w:cs="Arial"/>
-          <w:color w:val="000000"/>
-          <w:sz w:val="20"/>
-          <w:szCs w:val="20"/>
-        </w:rPr>
-        <w:t>ClassesMongo</w:t>
-      </w:r>
-      <w:proofErr w:type="spellEnd"/>
-      <w:r>
-        <w:rPr>
-          <w:rFonts w:ascii="Arial" w:hAnsi="Arial" w:cs="Arial"/>
-          <w:color w:val="000000"/>
-          <w:sz w:val="20"/>
-          <w:szCs w:val="20"/>
-        </w:rPr>
-        <w:t xml:space="preserve">. Estas classes vão tratar da transformação, extração e carregamento, </w:t>
-      </w:r>
-      <w:r>
-        <w:rPr>
-          <w:rFonts w:ascii="Arial" w:hAnsi="Arial" w:cs="Arial"/>
-          <w:color w:val="000000"/>
-          <w:sz w:val="20"/>
-          <w:szCs w:val="20"/>
-        </w:rPr>
-        <w:t>respetivamente.</w:t>
-      </w:r>
-    </w:p>
-    <w:p>
-      <w:pPr>
-        <w:spacing w:after="0"/>
-        <w:rPr>
-          <w:rFonts w:ascii="Arial" w:hAnsi="Arial" w:cs="Arial"/>
-          <w:color w:val="000000"/>
-          <w:sz w:val="20"/>
-          <w:szCs w:val="20"/>
-        </w:rPr>
-      </w:pPr>
-      <w:r>
-        <w:rPr>
-          <w:rFonts w:ascii="Arial" w:hAnsi="Arial" w:cs="Arial"/>
-          <w:color w:val="000000"/>
-          <w:sz w:val="20"/>
-          <w:szCs w:val="20"/>
-        </w:rPr>
-        <w:tab/>
-      </w:r>
-      <w:r>
-        <w:rPr>
-          <w:rFonts w:ascii="Arial" w:hAnsi="Arial" w:cs="Arial"/>
-          <w:color w:val="000000"/>
-          <w:sz w:val="20"/>
-          <w:szCs w:val="20"/>
-        </w:rPr>
-        <w:t>A fase da extração resume-se a 3 métodos: "</w:t>
-      </w:r>
-      <w:proofErr w:type="spellStart"/>
-      <w:r>
-        <w:rPr>
-          <w:rFonts w:ascii="Arial" w:hAnsi="Arial" w:cs="Arial"/>
-          <w:color w:val="000000"/>
-          <w:sz w:val="20"/>
-          <w:szCs w:val="20"/>
-        </w:rPr>
-        <w:t>getConnection</w:t>
-      </w:r>
-      <w:proofErr w:type="spellEnd"/>
-      <w:r>
-        <w:rPr>
-          <w:rFonts w:ascii="Arial" w:hAnsi="Arial" w:cs="Arial"/>
-          <w:color w:val="000000"/>
-          <w:sz w:val="20"/>
-          <w:szCs w:val="20"/>
-        </w:rPr>
-        <w:t>", "</w:t>
-      </w:r>
-      <w:proofErr w:type="spellStart"/>
-      <w:r>
-        <w:rPr>
-          <w:rFonts w:ascii="Arial" w:hAnsi="Arial" w:cs="Arial"/>
-          <w:color w:val="000000"/>
-          <w:sz w:val="20"/>
-          <w:szCs w:val="20"/>
-        </w:rPr>
-        <w:t>crea</w:t>
-      </w:r>
-      <w:r>
-        <w:rPr>
-          <w:rFonts w:ascii="Arial" w:hAnsi="Arial" w:cs="Arial"/>
-          <w:color w:val="000000"/>
-          <w:sz w:val="20"/>
-          <w:szCs w:val="20"/>
-        </w:rPr>
-        <w:t>teStatement</w:t>
-      </w:r>
-      <w:proofErr w:type="spellEnd"/>
-      <w:r>
-        <w:rPr>
-          <w:rFonts w:ascii="Arial" w:hAnsi="Arial" w:cs="Arial"/>
-          <w:color w:val="000000"/>
-          <w:sz w:val="20"/>
-          <w:szCs w:val="20"/>
-        </w:rPr>
-        <w:t>" e o "</w:t>
-      </w:r>
-      <w:proofErr w:type="spellStart"/>
-      <w:r>
-        <w:rPr>
-          <w:rFonts w:ascii="Arial" w:hAnsi="Arial" w:cs="Arial"/>
-          <w:color w:val="000000"/>
-          <w:sz w:val="20"/>
-          <w:szCs w:val="20"/>
-        </w:rPr>
-        <w:t>executeQuery</w:t>
-      </w:r>
-      <w:proofErr w:type="spellEnd"/>
-      <w:r>
-        <w:rPr>
-          <w:rFonts w:ascii="Arial" w:hAnsi="Arial" w:cs="Arial"/>
-          <w:color w:val="000000"/>
-          <w:sz w:val="20"/>
-          <w:szCs w:val="20"/>
-        </w:rPr>
-        <w:t>"</w:t>
-      </w:r>
-      <w:r>
-        <w:rPr>
-          <w:rFonts w:ascii="Arial" w:hAnsi="Arial" w:cs="Arial"/>
-          <w:color w:val="000000"/>
-          <w:sz w:val="20"/>
-          <w:szCs w:val="20"/>
-        </w:rPr>
-        <w:t xml:space="preserve">. O </w:t>
-      </w:r>
-      <w:proofErr w:type="spellStart"/>
-      <w:r>
-        <w:rPr>
-          <w:rFonts w:ascii="Arial" w:hAnsi="Arial" w:cs="Arial"/>
-          <w:color w:val="000000"/>
-          <w:sz w:val="20"/>
-          <w:szCs w:val="20"/>
-        </w:rPr>
-        <w:t>getConnection</w:t>
-      </w:r>
-      <w:proofErr w:type="spellEnd"/>
-      <w:r>
-        <w:rPr>
-          <w:rFonts w:ascii="Arial" w:hAnsi="Arial" w:cs="Arial"/>
-          <w:color w:val="000000"/>
-          <w:sz w:val="20"/>
-          <w:szCs w:val="20"/>
-        </w:rPr>
-        <w:t xml:space="preserve"> cria uma ligação ao </w:t>
-      </w:r>
-      <w:proofErr w:type="spellStart"/>
-      <w:r>
-        <w:rPr>
-          <w:rFonts w:ascii="Arial" w:hAnsi="Arial" w:cs="Arial"/>
-          <w:color w:val="000000"/>
-          <w:sz w:val="20"/>
-          <w:szCs w:val="20"/>
-        </w:rPr>
-        <w:t>MySQL</w:t>
-      </w:r>
-      <w:proofErr w:type="spellEnd"/>
-      <w:r>
-        <w:rPr>
-          <w:rFonts w:ascii="Arial" w:hAnsi="Arial" w:cs="Arial"/>
-          <w:color w:val="000000"/>
-          <w:sz w:val="20"/>
-          <w:szCs w:val="20"/>
-        </w:rPr>
-        <w:t xml:space="preserve">. O </w:t>
-      </w:r>
-      <w:proofErr w:type="spellStart"/>
-      <w:r>
-        <w:rPr>
-          <w:rFonts w:ascii="Arial" w:hAnsi="Arial" w:cs="Arial"/>
-          <w:color w:val="000000"/>
-          <w:sz w:val="20"/>
-          <w:szCs w:val="20"/>
-        </w:rPr>
-        <w:t>createStatement</w:t>
-      </w:r>
-      <w:proofErr w:type="spellEnd"/>
-      <w:r>
-        <w:rPr>
-          <w:rFonts w:ascii="Arial" w:hAnsi="Arial" w:cs="Arial"/>
-          <w:color w:val="000000"/>
-          <w:sz w:val="20"/>
-          <w:szCs w:val="20"/>
-        </w:rPr>
-        <w:t xml:space="preserve"> recebe o </w:t>
-      </w:r>
-      <w:proofErr w:type="spellStart"/>
-      <w:r>
-        <w:rPr>
-          <w:rFonts w:ascii="Arial" w:hAnsi="Arial" w:cs="Arial"/>
-          <w:color w:val="000000"/>
-          <w:sz w:val="20"/>
-          <w:szCs w:val="20"/>
-        </w:rPr>
-        <w:t>statement</w:t>
-      </w:r>
-      <w:proofErr w:type="spellEnd"/>
-      <w:r>
-        <w:rPr>
-          <w:rFonts w:ascii="Arial" w:hAnsi="Arial" w:cs="Arial"/>
-          <w:color w:val="000000"/>
-          <w:sz w:val="20"/>
-          <w:szCs w:val="20"/>
-        </w:rPr>
-        <w:t xml:space="preserve"> que irá ser executado pelo </w:t>
-      </w:r>
-      <w:proofErr w:type="spellStart"/>
-      <w:r>
-        <w:rPr>
-          <w:rFonts w:ascii="Arial" w:hAnsi="Arial" w:cs="Arial"/>
-          <w:color w:val="000000"/>
-          <w:sz w:val="20"/>
-          <w:szCs w:val="20"/>
-        </w:rPr>
-        <w:t>MySql</w:t>
-      </w:r>
-      <w:proofErr w:type="spellEnd"/>
-      <w:r>
-        <w:rPr>
-          <w:rFonts w:ascii="Arial" w:hAnsi="Arial" w:cs="Arial"/>
-          <w:color w:val="000000"/>
-          <w:sz w:val="20"/>
-          <w:szCs w:val="20"/>
-        </w:rPr>
-        <w:t xml:space="preserve"> e o </w:t>
-      </w:r>
-      <w:proofErr w:type="spellStart"/>
-      <w:r>
-        <w:rPr>
-          <w:rFonts w:ascii="Arial" w:hAnsi="Arial" w:cs="Arial"/>
-          <w:color w:val="000000"/>
-          <w:sz w:val="20"/>
-          <w:szCs w:val="20"/>
-        </w:rPr>
-        <w:t>executeQuery</w:t>
-      </w:r>
-      <w:proofErr w:type="spellEnd"/>
-      <w:r>
-        <w:rPr>
-          <w:rFonts w:ascii="Arial" w:hAnsi="Arial" w:cs="Arial"/>
-          <w:color w:val="000000"/>
-          <w:sz w:val="20"/>
-          <w:szCs w:val="20"/>
-        </w:rPr>
-        <w:t xml:space="preserve"> executa esse </w:t>
-      </w:r>
-      <w:proofErr w:type="spellStart"/>
-      <w:r>
-        <w:rPr>
-          <w:rFonts w:ascii="Arial" w:hAnsi="Arial" w:cs="Arial"/>
-          <w:color w:val="000000"/>
-          <w:sz w:val="20"/>
-          <w:szCs w:val="20"/>
-        </w:rPr>
-        <w:t>statement</w:t>
-      </w:r>
-      <w:proofErr w:type="spellEnd"/>
-      <w:r>
-        <w:rPr>
-          <w:rFonts w:ascii="Arial" w:hAnsi="Arial" w:cs="Arial"/>
-          <w:color w:val="000000"/>
-          <w:sz w:val="20"/>
-          <w:szCs w:val="20"/>
-        </w:rPr>
-        <w:t xml:space="preserve">. </w:t>
-      </w:r>
-    </w:p>
-    <w:p>
-      <w:pPr>
-        <w:spacing w:after="0"/>
-        <w:rPr>
-          <w:rFonts w:ascii="Arial" w:hAnsi="Arial" w:cs="Arial"/>
-          <w:color w:val="000000"/>
-          <w:sz w:val="20"/>
-          <w:szCs w:val="20"/>
-        </w:rPr>
-      </w:pPr>
-      <w:r>
-        <w:rPr>
-          <w:rFonts w:ascii="Arial" w:hAnsi="Arial" w:cs="Arial"/>
-          <w:color w:val="000000"/>
-          <w:sz w:val="20"/>
-          <w:szCs w:val="20"/>
-        </w:rPr>
-        <w:lastRenderedPageBreak/>
-        <w:tab/>
-      </w:r>
-      <w:r>
-        <w:rPr>
-          <w:rFonts w:ascii="Arial" w:hAnsi="Arial" w:cs="Arial"/>
-          <w:color w:val="000000"/>
-          <w:sz w:val="20"/>
-          <w:szCs w:val="20"/>
-        </w:rPr>
-        <w:t>O processo da transformação passa por converter os</w:t>
-      </w:r>
-      <w:r>
-        <w:rPr>
-          <w:rFonts w:ascii="Arial" w:hAnsi="Arial" w:cs="Arial"/>
-          <w:color w:val="000000"/>
-          <w:sz w:val="20"/>
-          <w:szCs w:val="20"/>
-        </w:rPr>
-        <w:t xml:space="preserve"> objetos de</w:t>
-      </w:r>
-      <w:r>
-        <w:rPr>
-          <w:rFonts w:ascii="Arial" w:hAnsi="Arial" w:cs="Arial"/>
-          <w:color w:val="000000"/>
-          <w:sz w:val="20"/>
-          <w:szCs w:val="20"/>
-        </w:rPr>
-        <w:t xml:space="preserve"> dados extraídos do </w:t>
-      </w:r>
-      <w:proofErr w:type="spellStart"/>
-      <w:r>
-        <w:rPr>
-          <w:rFonts w:ascii="Arial" w:hAnsi="Arial" w:cs="Arial"/>
-          <w:color w:val="000000"/>
-          <w:sz w:val="20"/>
-          <w:szCs w:val="20"/>
-        </w:rPr>
-        <w:t>MySql</w:t>
-      </w:r>
-      <w:proofErr w:type="spellEnd"/>
-      <w:r>
-        <w:rPr>
-          <w:rFonts w:ascii="Arial" w:hAnsi="Arial" w:cs="Arial"/>
-          <w:color w:val="000000"/>
-          <w:sz w:val="20"/>
-          <w:szCs w:val="20"/>
-        </w:rPr>
-        <w:t xml:space="preserve"> para </w:t>
-      </w:r>
-      <w:r>
-        <w:rPr>
-          <w:rFonts w:ascii="Arial" w:hAnsi="Arial" w:cs="Arial"/>
-          <w:color w:val="000000"/>
-          <w:sz w:val="20"/>
-          <w:szCs w:val="20"/>
-        </w:rPr>
-        <w:t>uma coleção da respetiva classe.</w:t>
-      </w:r>
-    </w:p>
-    <w:p>
-      <w:pPr>
-        <w:spacing w:after="0"/>
-        <w:rPr>
-          <w:rFonts w:ascii="Arial" w:hAnsi="Arial" w:cs="Arial"/>
-          <w:color w:val="000000"/>
-          <w:sz w:val="20"/>
-          <w:szCs w:val="20"/>
-        </w:rPr>
-      </w:pPr>
-      <w:r>
-        <w:rPr>
-          <w:rFonts w:ascii="Arial" w:hAnsi="Arial" w:cs="Arial"/>
-          <w:color w:val="000000"/>
-          <w:sz w:val="20"/>
-          <w:szCs w:val="20"/>
-        </w:rPr>
-        <w:tab/>
-      </w:r>
-      <w:r>
-        <w:rPr>
-          <w:rFonts w:ascii="Arial" w:hAnsi="Arial" w:cs="Arial"/>
-          <w:color w:val="000000"/>
-          <w:sz w:val="20"/>
-          <w:szCs w:val="20"/>
-        </w:rPr>
-        <w:t>Quanto à fase de carregamento, é criado uma ligação ao Mong</w:t>
-      </w:r>
-      <w:r>
-        <w:rPr>
-          <w:rFonts w:ascii="Arial" w:hAnsi="Arial" w:cs="Arial"/>
-          <w:color w:val="000000"/>
-          <w:sz w:val="20"/>
-          <w:szCs w:val="20"/>
-        </w:rPr>
-        <w:t xml:space="preserve">o através do método </w:t>
-      </w:r>
-      <w:proofErr w:type="spellStart"/>
-      <w:r>
-        <w:rPr>
-          <w:rFonts w:ascii="Arial" w:hAnsi="Arial" w:cs="Arial"/>
-          <w:color w:val="000000"/>
-          <w:sz w:val="20"/>
-          <w:szCs w:val="20"/>
-        </w:rPr>
-        <w:t>MongoClient</w:t>
-      </w:r>
-      <w:proofErr w:type="spellEnd"/>
-      <w:r>
-        <w:rPr>
-          <w:rFonts w:ascii="Arial" w:hAnsi="Arial" w:cs="Arial"/>
-          <w:color w:val="000000"/>
-          <w:sz w:val="20"/>
-          <w:szCs w:val="20"/>
-        </w:rPr>
-        <w:t xml:space="preserve">. Criada a ligação, é feita a criação de uma </w:t>
-      </w:r>
-      <w:proofErr w:type="spellStart"/>
-      <w:r>
-        <w:rPr>
-          <w:rFonts w:ascii="Arial" w:hAnsi="Arial" w:cs="Arial"/>
-          <w:color w:val="000000"/>
-          <w:sz w:val="20"/>
-          <w:szCs w:val="20"/>
-        </w:rPr>
-        <w:t>MongoDatabase</w:t>
-      </w:r>
-      <w:proofErr w:type="spellEnd"/>
-      <w:r>
-        <w:rPr>
-          <w:rFonts w:ascii="Arial" w:hAnsi="Arial" w:cs="Arial"/>
-          <w:color w:val="000000"/>
-          <w:sz w:val="20"/>
-          <w:szCs w:val="20"/>
-        </w:rPr>
-        <w:t xml:space="preserve"> e é criada uma coleção para cada</w:t>
-      </w:r>
-      <w:r>
-        <w:rPr>
-          <w:rFonts w:ascii="Arial" w:hAnsi="Arial" w:cs="Arial"/>
-          <w:color w:val="000000"/>
-          <w:sz w:val="20"/>
-          <w:szCs w:val="20"/>
-        </w:rPr>
-        <w:t xml:space="preserve"> classe</w:t>
-      </w:r>
-      <w:r>
-        <w:rPr>
-          <w:rFonts w:ascii="Arial" w:hAnsi="Arial" w:cs="Arial"/>
-          <w:color w:val="000000"/>
-          <w:sz w:val="20"/>
-          <w:szCs w:val="20"/>
-        </w:rPr>
-        <w:t xml:space="preserve"> que criámos na fase de transformação. Depois disso bastou percorrer os "Sets" dos objetos onde estavam armazenadas as informações e criar um documento para cada objeto, com o auxílio do método: "</w:t>
-      </w:r>
-      <w:proofErr w:type="spellStart"/>
-      <w:r>
-        <w:rPr>
-          <w:rFonts w:ascii="Arial" w:hAnsi="Arial" w:cs="Arial"/>
-          <w:color w:val="000000"/>
-          <w:sz w:val="20"/>
-          <w:szCs w:val="20"/>
-        </w:rPr>
-        <w:t>document</w:t>
-      </w:r>
-      <w:proofErr w:type="spellEnd"/>
-      <w:r>
-        <w:rPr>
-          <w:rFonts w:ascii="Arial" w:hAnsi="Arial" w:cs="Arial"/>
-          <w:color w:val="000000"/>
-          <w:sz w:val="20"/>
-          <w:szCs w:val="20"/>
-        </w:rPr>
-        <w:t xml:space="preserve">". Por fim, também existe a classe </w:t>
-      </w:r>
-      <w:proofErr w:type="spellStart"/>
-      <w:r>
-        <w:rPr>
-          <w:rFonts w:ascii="Arial" w:hAnsi="Arial" w:cs="Arial"/>
-          <w:color w:val="000000"/>
-          <w:sz w:val="20"/>
-          <w:szCs w:val="20"/>
-        </w:rPr>
-        <w:t>Migracao</w:t>
-      </w:r>
-      <w:proofErr w:type="spellEnd"/>
-      <w:r>
-        <w:rPr>
-          <w:rFonts w:ascii="Arial" w:hAnsi="Arial" w:cs="Arial"/>
-          <w:color w:val="000000"/>
-          <w:sz w:val="20"/>
-          <w:szCs w:val="20"/>
-        </w:rPr>
-        <w:t xml:space="preserve"> que contém o método </w:t>
-      </w:r>
-      <w:proofErr w:type="spellStart"/>
-      <w:r>
-        <w:rPr>
-          <w:rFonts w:ascii="Arial" w:hAnsi="Arial" w:cs="Arial"/>
-          <w:color w:val="000000"/>
-          <w:sz w:val="20"/>
-          <w:szCs w:val="20"/>
-        </w:rPr>
-        <w:t>main</w:t>
-      </w:r>
-      <w:proofErr w:type="spellEnd"/>
-      <w:r>
-        <w:rPr>
-          <w:rFonts w:ascii="Arial" w:hAnsi="Arial" w:cs="Arial"/>
-          <w:color w:val="000000"/>
-          <w:sz w:val="20"/>
-          <w:szCs w:val="20"/>
-        </w:rPr>
-        <w:t>, que vai interligar todas as fases do trabalho</w:t>
-      </w:r>
-      <w:r>
-        <w:rPr>
-          <w:rFonts w:ascii="Arial" w:hAnsi="Arial" w:cs="Arial"/>
-          <w:color w:val="000000"/>
-          <w:sz w:val="20"/>
-          <w:szCs w:val="20"/>
-        </w:rPr>
-        <w:t>.</w:t>
-      </w:r>
-    </w:p>
-    <w:p>
-      <w:pPr>
-        <w:spacing w:after="0"/>
-        <w:rPr>
-          <w:rFonts w:ascii="Arial" w:hAnsi="Arial" w:cs="Arial"/>
-          <w:color w:val="000000"/>
-          <w:sz w:val="20"/>
-          <w:szCs w:val="20"/>
-        </w:rPr>
-      </w:pPr>
-    </w:p>
-    <w:p>
-      <w:pPr>
-        <w:jc w:val="center"/>
-        <w:rPr>
-          <w:rFonts w:ascii="Arial" w:hAnsi="Arial" w:cs="Arial"/>
-          <w:sz w:val="28"/>
-        </w:rPr>
-      </w:pPr>
-      <w:r>
-        <w:rPr>
-          <w:rFonts w:ascii="Arial" w:hAnsi="Arial" w:cs="Arial"/>
-          <w:sz w:val="28"/>
-        </w:rPr>
-        <w:t>Conclusão</w:t>
-      </w:r>
-    </w:p>
-    <w:p>
-      <w:pPr>
-        <w:rPr>
-          <w:rFonts w:ascii="Arial" w:hAnsi="Arial" w:cs="Arial"/>
-          <w:color w:val="000000"/>
-          <w:sz w:val="20"/>
-          <w:szCs w:val="20"/>
-        </w:rPr>
-      </w:pPr>
-      <w:r>
-        <w:rPr>
-          <w:rFonts w:ascii="Arial" w:hAnsi="Arial" w:cs="Arial"/>
-          <w:color w:val="000000"/>
-          <w:sz w:val="20"/>
-          <w:szCs w:val="20"/>
-        </w:rPr>
-        <w:tab/>
-      </w:r>
-      <w:r>
-        <w:rPr>
-          <w:rFonts w:ascii="Arial" w:hAnsi="Arial" w:cs="Arial"/>
-          <w:color w:val="000000"/>
-          <w:sz w:val="20"/>
-          <w:szCs w:val="20"/>
-        </w:rPr>
-        <w:t xml:space="preserve">Atualmente, várias coisas que se fazem no dia-a-dia necessitam de bases de dados, como o uso de cartões multibanco, ou inscrição em </w:t>
-      </w:r>
-      <w:proofErr w:type="gramStart"/>
-      <w:r>
-        <w:rPr>
-          <w:rFonts w:ascii="Arial" w:hAnsi="Arial" w:cs="Arial"/>
-          <w:color w:val="000000"/>
-          <w:sz w:val="20"/>
-          <w:szCs w:val="20"/>
-        </w:rPr>
-        <w:t>websites</w:t>
-      </w:r>
-      <w:proofErr w:type="gramEnd"/>
-      <w:r>
-        <w:rPr>
-          <w:rFonts w:ascii="Arial" w:hAnsi="Arial" w:cs="Arial"/>
-          <w:color w:val="000000"/>
-          <w:sz w:val="20"/>
-          <w:szCs w:val="20"/>
-        </w:rPr>
-        <w:t xml:space="preserve">. Num </w:t>
-      </w:r>
-      <w:proofErr w:type="gramStart"/>
-      <w:r>
-        <w:rPr>
-          <w:rFonts w:ascii="Arial" w:hAnsi="Arial" w:cs="Arial"/>
-          <w:color w:val="000000"/>
-          <w:sz w:val="20"/>
-          <w:szCs w:val="20"/>
-        </w:rPr>
-        <w:t>site</w:t>
-      </w:r>
-      <w:proofErr w:type="gramEnd"/>
-      <w:r>
-        <w:rPr>
-          <w:rFonts w:ascii="Arial" w:hAnsi="Arial" w:cs="Arial"/>
-          <w:color w:val="000000"/>
-          <w:sz w:val="20"/>
-          <w:szCs w:val="20"/>
-        </w:rPr>
-        <w:t xml:space="preserve"> que pretende atrair várias pessoas, é fundamental a escolha apropriada das caraterísticas de uma base de dados. </w:t>
-      </w:r>
-      <w:r>
-        <w:rPr>
-          <w:rFonts w:ascii="Arial" w:hAnsi="Arial" w:cs="Arial"/>
-          <w:color w:val="000000"/>
-          <w:sz w:val="20"/>
-          <w:szCs w:val="20"/>
-        </w:rPr>
-        <w:tab/>
+        <w:t>, como no nosso caso.</w:t>
       </w:r>
       <w:bookmarkStart w:id="0" w:name="_GoBack"/>
       <w:bookmarkEnd w:id="0"/>
+    </w:p>
+    <w:p>
+      <w:pPr>
+        <w:rPr>
+          <w:rFonts w:ascii="Arial" w:hAnsi="Arial" w:cs="Arial"/>
+          <w:b/>
+          <w:color w:val="000000"/>
+          <w:sz w:val="20"/>
+          <w:szCs w:val="20"/>
+        </w:rPr>
+      </w:pPr>
+      <w:r>
+        <w:rPr>
+          <w:rFonts w:ascii="Arial" w:hAnsi="Arial" w:cs="Arial"/>
+          <w:b/>
+          <w:color w:val="000000"/>
+          <w:sz w:val="20"/>
+          <w:szCs w:val="20"/>
+        </w:rPr>
+        <w:t xml:space="preserve">Estrutura base do sistema </w:t>
+      </w:r>
+      <w:proofErr w:type="spellStart"/>
+      <w:r>
+        <w:rPr>
+          <w:rFonts w:ascii="Arial" w:hAnsi="Arial" w:cs="Arial"/>
+          <w:b/>
+          <w:color w:val="000000"/>
+          <w:sz w:val="20"/>
+          <w:szCs w:val="20"/>
+        </w:rPr>
+        <w:t>NoSQL</w:t>
+      </w:r>
+      <w:proofErr w:type="spellEnd"/>
+    </w:p>
+    <w:p>
+      <w:pPr>
+        <w:spacing w:after="0"/>
+        <w:rPr>
+          <w:rFonts w:ascii="Arial" w:hAnsi="Arial" w:cs="Arial"/>
+          <w:color w:val="000000"/>
+          <w:sz w:val="20"/>
+          <w:szCs w:val="20"/>
+        </w:rPr>
+      </w:pPr>
+      <w:r>
+        <w:rPr>
+          <w:rFonts w:ascii="Arial" w:hAnsi="Arial" w:cs="Arial"/>
+          <w:color w:val="000000"/>
+          <w:sz w:val="20"/>
+          <w:szCs w:val="20"/>
+        </w:rPr>
+        <w:tab/>
+      </w:r>
+      <w:r>
+        <w:rPr>
+          <w:rFonts w:ascii="Arial" w:hAnsi="Arial" w:cs="Arial"/>
+          <w:color w:val="000000"/>
+          <w:sz w:val="20"/>
+          <w:szCs w:val="20"/>
+        </w:rPr>
+        <w:t xml:space="preserve">Neste caso, como foi decidido migrar para uma Base de Dados </w:t>
+      </w:r>
+      <w:proofErr w:type="spellStart"/>
+      <w:r>
+        <w:rPr>
+          <w:rFonts w:ascii="Arial" w:hAnsi="Arial" w:cs="Arial"/>
+          <w:color w:val="000000"/>
+          <w:sz w:val="20"/>
+          <w:szCs w:val="20"/>
+        </w:rPr>
+        <w:t>MongoDB</w:t>
+      </w:r>
+      <w:proofErr w:type="spellEnd"/>
+      <w:r>
+        <w:rPr>
+          <w:rFonts w:ascii="Arial" w:hAnsi="Arial" w:cs="Arial"/>
+          <w:color w:val="000000"/>
+          <w:sz w:val="20"/>
+          <w:szCs w:val="20"/>
+        </w:rPr>
+        <w:t xml:space="preserve">, foram criadas coleções para todas as entidades que tinham sido definidas no modelo concetual. Na </w:t>
+      </w:r>
+      <w:proofErr w:type="spellStart"/>
+      <w:r>
+        <w:rPr>
+          <w:rFonts w:ascii="Arial" w:hAnsi="Arial" w:cs="Arial"/>
+          <w:color w:val="000000"/>
+          <w:sz w:val="20"/>
+          <w:szCs w:val="20"/>
+        </w:rPr>
+        <w:t>MongoD</w:t>
+      </w:r>
+      <w:r>
+        <w:rPr>
+          <w:rFonts w:ascii="Arial" w:hAnsi="Arial" w:cs="Arial"/>
+          <w:color w:val="000000"/>
+          <w:sz w:val="20"/>
+          <w:szCs w:val="20"/>
+        </w:rPr>
+        <w:t>ata</w:t>
+      </w:r>
+      <w:r>
+        <w:rPr>
+          <w:rFonts w:ascii="Arial" w:hAnsi="Arial" w:cs="Arial"/>
+          <w:color w:val="000000"/>
+          <w:sz w:val="20"/>
+          <w:szCs w:val="20"/>
+        </w:rPr>
+        <w:t>B</w:t>
+      </w:r>
+      <w:r>
+        <w:rPr>
+          <w:rFonts w:ascii="Arial" w:hAnsi="Arial" w:cs="Arial"/>
+          <w:color w:val="000000"/>
+          <w:sz w:val="20"/>
+          <w:szCs w:val="20"/>
+        </w:rPr>
+        <w:t>ase</w:t>
+      </w:r>
+      <w:proofErr w:type="spellEnd"/>
+      <w:r>
+        <w:rPr>
+          <w:rFonts w:ascii="Arial" w:hAnsi="Arial" w:cs="Arial"/>
+          <w:color w:val="000000"/>
+          <w:sz w:val="20"/>
+          <w:szCs w:val="20"/>
+        </w:rPr>
+        <w:t xml:space="preserve"> foram criadas no total as seguintes 6 coleções, uma para cada entidade.</w:t>
+      </w:r>
+    </w:p>
+    <w:p>
+      <w:pPr>
+        <w:spacing w:after="0"/>
+        <w:rPr>
+          <w:rFonts w:ascii="Arial" w:hAnsi="Arial" w:cs="Arial"/>
+          <w:color w:val="000000"/>
+          <w:sz w:val="20"/>
+          <w:szCs w:val="20"/>
+        </w:rPr>
+      </w:pPr>
+      <w:r>
+        <w:rPr>
+          <w:rFonts w:ascii="Arial" w:hAnsi="Arial" w:cs="Arial"/>
+          <w:color w:val="000000"/>
+          <w:sz w:val="20"/>
+          <w:szCs w:val="20"/>
+        </w:rPr>
+        <w:tab/>
+      </w:r>
+      <w:r>
+        <w:rPr>
+          <w:rFonts w:ascii="Arial" w:hAnsi="Arial" w:cs="Arial"/>
+          <w:color w:val="000000"/>
+          <w:sz w:val="20"/>
+          <w:szCs w:val="20"/>
+        </w:rPr>
+        <w:sym w:font="Symbol" w:char="F0B7"/>
+      </w:r>
+      <w:r>
+        <w:rPr>
+          <w:rFonts w:ascii="Arial" w:hAnsi="Arial" w:cs="Arial"/>
+          <w:color w:val="000000"/>
+          <w:sz w:val="20"/>
+          <w:szCs w:val="20"/>
+        </w:rPr>
+        <w:t xml:space="preserve"> Utilizador</w:t>
+      </w:r>
+      <w:r>
+        <w:rPr>
+          <w:rFonts w:ascii="Arial" w:hAnsi="Arial" w:cs="Arial"/>
+          <w:color w:val="000000"/>
+          <w:sz w:val="20"/>
+          <w:szCs w:val="20"/>
+        </w:rPr>
+        <w:t>;</w:t>
+      </w:r>
+    </w:p>
+    <w:p>
+      <w:pPr>
+        <w:spacing w:after="0"/>
+        <w:rPr>
+          <w:rFonts w:ascii="Arial" w:hAnsi="Arial" w:cs="Arial"/>
+          <w:color w:val="000000"/>
+          <w:sz w:val="20"/>
+          <w:szCs w:val="20"/>
+        </w:rPr>
+      </w:pPr>
+      <w:r>
+        <w:rPr>
+          <w:rFonts w:ascii="Arial" w:hAnsi="Arial" w:cs="Arial"/>
+          <w:color w:val="000000"/>
+          <w:sz w:val="20"/>
+          <w:szCs w:val="20"/>
+        </w:rPr>
+        <w:tab/>
+      </w:r>
+      <w:r>
+        <w:rPr>
+          <w:rFonts w:ascii="Arial" w:hAnsi="Arial" w:cs="Arial"/>
+          <w:color w:val="000000"/>
+          <w:sz w:val="20"/>
+          <w:szCs w:val="20"/>
+        </w:rPr>
+        <w:sym w:font="Symbol" w:char="F0B7"/>
+      </w:r>
+      <w:r>
+        <w:rPr>
+          <w:rFonts w:ascii="Arial" w:hAnsi="Arial" w:cs="Arial"/>
+          <w:color w:val="000000"/>
+          <w:sz w:val="20"/>
+          <w:szCs w:val="20"/>
+        </w:rPr>
+        <w:t xml:space="preserve"> Produto</w:t>
+      </w:r>
+      <w:r>
+        <w:rPr>
+          <w:rFonts w:ascii="Arial" w:hAnsi="Arial" w:cs="Arial"/>
+          <w:color w:val="000000"/>
+          <w:sz w:val="20"/>
+          <w:szCs w:val="20"/>
+        </w:rPr>
+        <w:t>;</w:t>
+      </w:r>
+    </w:p>
+    <w:p>
+      <w:pPr>
+        <w:spacing w:after="0"/>
+        <w:rPr>
+          <w:rFonts w:ascii="Arial" w:hAnsi="Arial" w:cs="Arial"/>
+          <w:color w:val="000000"/>
+          <w:sz w:val="20"/>
+          <w:szCs w:val="20"/>
+        </w:rPr>
+      </w:pPr>
+      <w:r>
+        <w:rPr>
+          <w:rFonts w:ascii="Arial" w:hAnsi="Arial" w:cs="Arial"/>
+          <w:color w:val="000000"/>
+          <w:sz w:val="20"/>
+          <w:szCs w:val="20"/>
+        </w:rPr>
+        <w:tab/>
+      </w:r>
+      <w:r>
+        <w:rPr>
+          <w:rFonts w:ascii="Arial" w:hAnsi="Arial" w:cs="Arial"/>
+          <w:color w:val="000000"/>
+          <w:sz w:val="20"/>
+          <w:szCs w:val="20"/>
+        </w:rPr>
+        <w:sym w:font="Symbol" w:char="F0B7"/>
+      </w:r>
+      <w:r>
+        <w:rPr>
+          <w:rFonts w:ascii="Arial" w:hAnsi="Arial" w:cs="Arial"/>
+          <w:color w:val="000000"/>
+          <w:sz w:val="20"/>
+          <w:szCs w:val="20"/>
+        </w:rPr>
+        <w:t xml:space="preserve"> Compra</w:t>
+      </w:r>
+      <w:r>
+        <w:rPr>
+          <w:rFonts w:ascii="Arial" w:hAnsi="Arial" w:cs="Arial"/>
+          <w:color w:val="000000"/>
+          <w:sz w:val="20"/>
+          <w:szCs w:val="20"/>
+        </w:rPr>
+        <w:t>;</w:t>
+      </w:r>
+    </w:p>
+    <w:p>
+      <w:pPr>
+        <w:spacing w:after="0"/>
+        <w:rPr>
+          <w:rFonts w:ascii="Arial" w:hAnsi="Arial" w:cs="Arial"/>
+          <w:color w:val="000000"/>
+          <w:sz w:val="20"/>
+          <w:szCs w:val="20"/>
+        </w:rPr>
+      </w:pPr>
+      <w:r>
+        <w:rPr>
+          <w:rFonts w:ascii="Arial" w:hAnsi="Arial" w:cs="Arial"/>
+          <w:color w:val="000000"/>
+          <w:sz w:val="20"/>
+          <w:szCs w:val="20"/>
+        </w:rPr>
+        <w:tab/>
+      </w:r>
+      <w:r>
+        <w:rPr>
+          <w:rFonts w:ascii="Arial" w:hAnsi="Arial" w:cs="Arial"/>
+          <w:color w:val="000000"/>
+          <w:sz w:val="20"/>
+          <w:szCs w:val="20"/>
+        </w:rPr>
+        <w:sym w:font="Symbol" w:char="F0B7"/>
+      </w:r>
+      <w:r>
+        <w:rPr>
+          <w:rFonts w:ascii="Arial" w:hAnsi="Arial" w:cs="Arial"/>
+          <w:color w:val="000000"/>
+          <w:sz w:val="20"/>
+          <w:szCs w:val="20"/>
+        </w:rPr>
+        <w:t xml:space="preserve"> Carrinh</w:t>
+      </w:r>
+      <w:r>
+        <w:rPr>
+          <w:rFonts w:ascii="Arial" w:hAnsi="Arial" w:cs="Arial"/>
+          <w:color w:val="000000"/>
+          <w:sz w:val="20"/>
+          <w:szCs w:val="20"/>
+        </w:rPr>
+        <w:t>o</w:t>
+      </w:r>
+      <w:r>
+        <w:rPr>
+          <w:rFonts w:ascii="Arial" w:hAnsi="Arial" w:cs="Arial"/>
+          <w:color w:val="000000"/>
+          <w:sz w:val="20"/>
+          <w:szCs w:val="20"/>
+        </w:rPr>
+        <w:t>;</w:t>
+      </w:r>
+    </w:p>
+    <w:p>
+      <w:pPr>
+        <w:spacing w:after="0"/>
+        <w:rPr>
+          <w:rFonts w:ascii="Arial" w:hAnsi="Arial" w:cs="Arial"/>
+          <w:color w:val="000000"/>
+          <w:sz w:val="20"/>
+          <w:szCs w:val="20"/>
+        </w:rPr>
+      </w:pPr>
+      <w:r>
+        <w:rPr>
+          <w:rFonts w:ascii="Arial" w:hAnsi="Arial" w:cs="Arial"/>
+          <w:color w:val="000000"/>
+          <w:sz w:val="20"/>
+          <w:szCs w:val="20"/>
+        </w:rPr>
+        <w:tab/>
+      </w:r>
+      <w:r>
+        <w:rPr>
+          <w:rFonts w:ascii="Arial" w:hAnsi="Arial" w:cs="Arial"/>
+          <w:color w:val="000000"/>
+          <w:sz w:val="20"/>
+          <w:szCs w:val="20"/>
+        </w:rPr>
+        <w:sym w:font="Symbol" w:char="F0B7"/>
+      </w:r>
+      <w:r>
+        <w:rPr>
+          <w:rFonts w:ascii="Arial" w:hAnsi="Arial" w:cs="Arial"/>
+          <w:color w:val="000000"/>
+          <w:sz w:val="20"/>
+          <w:szCs w:val="20"/>
+        </w:rPr>
+        <w:t xml:space="preserve"> </w:t>
+      </w:r>
+      <w:proofErr w:type="spellStart"/>
+      <w:r>
+        <w:rPr>
+          <w:rFonts w:ascii="Arial" w:hAnsi="Arial" w:cs="Arial"/>
+          <w:color w:val="000000"/>
+          <w:sz w:val="20"/>
+          <w:szCs w:val="20"/>
+        </w:rPr>
+        <w:t>MetodosPagamento</w:t>
+      </w:r>
+      <w:proofErr w:type="spellEnd"/>
+      <w:r>
+        <w:rPr>
+          <w:rFonts w:ascii="Arial" w:hAnsi="Arial" w:cs="Arial"/>
+          <w:color w:val="000000"/>
+          <w:sz w:val="20"/>
+          <w:szCs w:val="20"/>
+        </w:rPr>
+        <w:t>;</w:t>
+      </w:r>
+    </w:p>
+    <w:p>
+      <w:pPr>
+        <w:spacing w:after="0"/>
+        <w:rPr>
+          <w:rFonts w:ascii="Arial" w:hAnsi="Arial" w:cs="Arial"/>
+          <w:color w:val="000000"/>
+          <w:sz w:val="20"/>
+          <w:szCs w:val="20"/>
+        </w:rPr>
+      </w:pPr>
+      <w:r>
+        <w:rPr>
+          <w:rFonts w:ascii="Arial" w:hAnsi="Arial" w:cs="Arial"/>
+          <w:color w:val="000000"/>
+          <w:sz w:val="20"/>
+          <w:szCs w:val="20"/>
+        </w:rPr>
+        <w:tab/>
+      </w:r>
+      <w:r>
+        <w:rPr>
+          <w:rFonts w:ascii="Arial" w:hAnsi="Arial" w:cs="Arial"/>
+          <w:color w:val="000000"/>
+          <w:sz w:val="20"/>
+          <w:szCs w:val="20"/>
+        </w:rPr>
+        <w:sym w:font="Symbol" w:char="F0B7"/>
+      </w:r>
+      <w:r>
+        <w:rPr>
+          <w:rFonts w:ascii="Arial" w:hAnsi="Arial" w:cs="Arial"/>
+          <w:color w:val="000000"/>
+          <w:sz w:val="20"/>
+          <w:szCs w:val="20"/>
+        </w:rPr>
+        <w:t xml:space="preserve"> Transporte</w:t>
+      </w:r>
+      <w:r>
+        <w:rPr>
+          <w:rFonts w:ascii="Arial" w:hAnsi="Arial" w:cs="Arial"/>
+          <w:color w:val="000000"/>
+          <w:sz w:val="20"/>
+          <w:szCs w:val="20"/>
+        </w:rPr>
+        <w:t>;</w:t>
+      </w:r>
+    </w:p>
+    <w:p>
+      <w:pPr>
+        <w:spacing w:after="0"/>
+        <w:rPr>
+          <w:rFonts w:ascii="Arial" w:hAnsi="Arial" w:cs="Arial"/>
+          <w:color w:val="000000"/>
+          <w:sz w:val="20"/>
+          <w:szCs w:val="20"/>
+        </w:rPr>
+      </w:pPr>
+      <w:r>
+        <w:rPr>
+          <w:rFonts w:ascii="Arial" w:hAnsi="Arial" w:cs="Arial"/>
+          <w:color w:val="000000"/>
+          <w:sz w:val="20"/>
+          <w:szCs w:val="20"/>
+        </w:rPr>
+        <w:tab/>
+      </w:r>
+      <w:r>
+        <w:rPr>
+          <w:rFonts w:ascii="Arial" w:hAnsi="Arial" w:cs="Arial"/>
+          <w:color w:val="000000"/>
+          <w:sz w:val="20"/>
+          <w:szCs w:val="20"/>
+        </w:rPr>
+        <w:t xml:space="preserve">Como numa base de dados baseada em documentos é possível um campo ser uma lista, então os atributos </w:t>
+      </w:r>
+      <w:proofErr w:type="spellStart"/>
+      <w:r>
+        <w:rPr>
+          <w:rFonts w:ascii="Arial" w:hAnsi="Arial" w:cs="Arial"/>
+          <w:color w:val="000000"/>
+          <w:sz w:val="20"/>
+          <w:szCs w:val="20"/>
+        </w:rPr>
+        <w:t>multivalorados</w:t>
+      </w:r>
+      <w:proofErr w:type="spellEnd"/>
+      <w:r>
+        <w:rPr>
+          <w:rFonts w:ascii="Arial" w:hAnsi="Arial" w:cs="Arial"/>
+          <w:color w:val="000000"/>
+          <w:sz w:val="20"/>
+          <w:szCs w:val="20"/>
+        </w:rPr>
+        <w:t xml:space="preserve"> podiam ser inseridos num documento, ao contrário da base de dados relacional. Também foi decidido, que tal como na base de dados </w:t>
+      </w:r>
+      <w:proofErr w:type="gramStart"/>
+      <w:r>
+        <w:rPr>
+          <w:rFonts w:ascii="Arial" w:hAnsi="Arial" w:cs="Arial"/>
+          <w:color w:val="000000"/>
+          <w:sz w:val="20"/>
+          <w:szCs w:val="20"/>
+        </w:rPr>
+        <w:t>relacional</w:t>
+      </w:r>
+      <w:proofErr w:type="gramEnd"/>
+      <w:r>
+        <w:rPr>
+          <w:rFonts w:ascii="Arial" w:hAnsi="Arial" w:cs="Arial"/>
+          <w:color w:val="000000"/>
+          <w:sz w:val="20"/>
+          <w:szCs w:val="20"/>
+        </w:rPr>
+        <w:t>, alguns documentos iriam conter um campo com o identificador de um documento de outra coleção.</w:t>
+      </w:r>
+    </w:p>
+    <w:p>
+      <w:pPr>
+        <w:spacing w:after="0"/>
+        <w:rPr>
+          <w:rFonts w:ascii="Arial" w:hAnsi="Arial" w:cs="Arial"/>
+          <w:color w:val="000000"/>
+          <w:sz w:val="20"/>
+          <w:szCs w:val="20"/>
+        </w:rPr>
+      </w:pPr>
+    </w:p>
+    <w:p>
+      <w:pPr>
+        <w:spacing w:after="0"/>
+        <w:rPr>
+          <w:rFonts w:ascii="Arial" w:hAnsi="Arial" w:cs="Arial"/>
+          <w:b/>
+          <w:color w:val="000000"/>
+          <w:sz w:val="20"/>
+          <w:szCs w:val="20"/>
+        </w:rPr>
+      </w:pPr>
+      <w:r>
+        <w:rPr>
+          <w:rFonts w:ascii="Arial" w:hAnsi="Arial" w:cs="Arial"/>
+          <w:b/>
+          <w:color w:val="000000"/>
+          <w:sz w:val="20"/>
+          <w:szCs w:val="20"/>
+        </w:rPr>
+        <w:t>Processo de migração de dados</w:t>
+      </w:r>
+    </w:p>
+    <w:p>
+      <w:pPr>
+        <w:spacing w:after="0"/>
+        <w:rPr>
+          <w:rFonts w:ascii="Arial" w:hAnsi="Arial" w:cs="Arial"/>
+          <w:color w:val="000000"/>
+          <w:sz w:val="20"/>
+          <w:szCs w:val="20"/>
+        </w:rPr>
+      </w:pPr>
+    </w:p>
+    <w:p>
+      <w:pPr>
+        <w:spacing w:after="0"/>
+        <w:rPr>
+          <w:rFonts w:ascii="Arial" w:hAnsi="Arial" w:cs="Arial"/>
+          <w:color w:val="000000"/>
+          <w:sz w:val="20"/>
+          <w:szCs w:val="20"/>
+        </w:rPr>
+      </w:pPr>
+      <w:r>
+        <w:rPr>
+          <w:rFonts w:ascii="Arial" w:hAnsi="Arial" w:cs="Arial"/>
+          <w:color w:val="000000"/>
+          <w:sz w:val="20"/>
+          <w:szCs w:val="20"/>
+        </w:rPr>
+        <w:tab/>
+      </w:r>
+      <w:r>
+        <w:rPr>
+          <w:rFonts w:ascii="Arial" w:hAnsi="Arial" w:cs="Arial"/>
+          <w:color w:val="000000"/>
+          <w:sz w:val="20"/>
+          <w:szCs w:val="20"/>
+        </w:rPr>
+        <w:t xml:space="preserve">A implementação do processo de migração de dados neste trabalho prático foi, relativamente, simples. A implementação esta dividida em 3 packages: Classes, </w:t>
+      </w:r>
+      <w:proofErr w:type="spellStart"/>
+      <w:r>
+        <w:rPr>
+          <w:rFonts w:ascii="Arial" w:hAnsi="Arial" w:cs="Arial"/>
+          <w:color w:val="000000"/>
+          <w:sz w:val="20"/>
+          <w:szCs w:val="20"/>
+        </w:rPr>
+        <w:t>ClassesDAO</w:t>
+      </w:r>
+      <w:proofErr w:type="spellEnd"/>
+      <w:r>
+        <w:rPr>
+          <w:rFonts w:ascii="Arial" w:hAnsi="Arial" w:cs="Arial"/>
+          <w:color w:val="000000"/>
+          <w:sz w:val="20"/>
+          <w:szCs w:val="20"/>
+        </w:rPr>
+        <w:t xml:space="preserve"> e </w:t>
+      </w:r>
+      <w:proofErr w:type="spellStart"/>
+      <w:r>
+        <w:rPr>
+          <w:rFonts w:ascii="Arial" w:hAnsi="Arial" w:cs="Arial"/>
+          <w:color w:val="000000"/>
+          <w:sz w:val="20"/>
+          <w:szCs w:val="20"/>
+        </w:rPr>
+        <w:t>ClassesMongo</w:t>
+      </w:r>
+      <w:proofErr w:type="spellEnd"/>
+      <w:r>
+        <w:rPr>
+          <w:rFonts w:ascii="Arial" w:hAnsi="Arial" w:cs="Arial"/>
+          <w:color w:val="000000"/>
+          <w:sz w:val="20"/>
+          <w:szCs w:val="20"/>
+        </w:rPr>
+        <w:t xml:space="preserve">. Estas classes vão tratar da transformação, extração e carregamento, </w:t>
+      </w:r>
+      <w:r>
+        <w:rPr>
+          <w:rFonts w:ascii="Arial" w:hAnsi="Arial" w:cs="Arial"/>
+          <w:color w:val="000000"/>
+          <w:sz w:val="20"/>
+          <w:szCs w:val="20"/>
+        </w:rPr>
+        <w:t>respetivamente.</w:t>
+      </w:r>
+    </w:p>
+    <w:p>
+      <w:pPr>
+        <w:spacing w:after="0"/>
+        <w:rPr>
+          <w:rFonts w:ascii="Arial" w:hAnsi="Arial" w:cs="Arial"/>
+          <w:color w:val="000000"/>
+          <w:sz w:val="20"/>
+          <w:szCs w:val="20"/>
+        </w:rPr>
+      </w:pPr>
+      <w:r>
+        <w:rPr>
+          <w:rFonts w:ascii="Arial" w:hAnsi="Arial" w:cs="Arial"/>
+          <w:color w:val="000000"/>
+          <w:sz w:val="20"/>
+          <w:szCs w:val="20"/>
+        </w:rPr>
+        <w:tab/>
+      </w:r>
+      <w:r>
+        <w:rPr>
+          <w:rFonts w:ascii="Arial" w:hAnsi="Arial" w:cs="Arial"/>
+          <w:color w:val="000000"/>
+          <w:sz w:val="20"/>
+          <w:szCs w:val="20"/>
+        </w:rPr>
+        <w:t>A fase da extração resume-se a 3 métodos: "</w:t>
+      </w:r>
+      <w:proofErr w:type="spellStart"/>
+      <w:r>
+        <w:rPr>
+          <w:rFonts w:ascii="Arial" w:hAnsi="Arial" w:cs="Arial"/>
+          <w:color w:val="000000"/>
+          <w:sz w:val="20"/>
+          <w:szCs w:val="20"/>
+        </w:rPr>
+        <w:t>getConnection</w:t>
+      </w:r>
+      <w:proofErr w:type="spellEnd"/>
+      <w:r>
+        <w:rPr>
+          <w:rFonts w:ascii="Arial" w:hAnsi="Arial" w:cs="Arial"/>
+          <w:color w:val="000000"/>
+          <w:sz w:val="20"/>
+          <w:szCs w:val="20"/>
+        </w:rPr>
+        <w:t>", "</w:t>
+      </w:r>
+      <w:proofErr w:type="spellStart"/>
+      <w:r>
+        <w:rPr>
+          <w:rFonts w:ascii="Arial" w:hAnsi="Arial" w:cs="Arial"/>
+          <w:color w:val="000000"/>
+          <w:sz w:val="20"/>
+          <w:szCs w:val="20"/>
+        </w:rPr>
+        <w:t>crea</w:t>
+      </w:r>
+      <w:r>
+        <w:rPr>
+          <w:rFonts w:ascii="Arial" w:hAnsi="Arial" w:cs="Arial"/>
+          <w:color w:val="000000"/>
+          <w:sz w:val="20"/>
+          <w:szCs w:val="20"/>
+        </w:rPr>
+        <w:t>teStatement</w:t>
+      </w:r>
+      <w:proofErr w:type="spellEnd"/>
+      <w:r>
+        <w:rPr>
+          <w:rFonts w:ascii="Arial" w:hAnsi="Arial" w:cs="Arial"/>
+          <w:color w:val="000000"/>
+          <w:sz w:val="20"/>
+          <w:szCs w:val="20"/>
+        </w:rPr>
+        <w:t>" e o "</w:t>
+      </w:r>
+      <w:proofErr w:type="spellStart"/>
+      <w:r>
+        <w:rPr>
+          <w:rFonts w:ascii="Arial" w:hAnsi="Arial" w:cs="Arial"/>
+          <w:color w:val="000000"/>
+          <w:sz w:val="20"/>
+          <w:szCs w:val="20"/>
+        </w:rPr>
+        <w:t>executeQuery</w:t>
+      </w:r>
+      <w:proofErr w:type="spellEnd"/>
+      <w:r>
+        <w:rPr>
+          <w:rFonts w:ascii="Arial" w:hAnsi="Arial" w:cs="Arial"/>
+          <w:color w:val="000000"/>
+          <w:sz w:val="20"/>
+          <w:szCs w:val="20"/>
+        </w:rPr>
+        <w:t>"</w:t>
+      </w:r>
+      <w:r>
+        <w:rPr>
+          <w:rFonts w:ascii="Arial" w:hAnsi="Arial" w:cs="Arial"/>
+          <w:color w:val="000000"/>
+          <w:sz w:val="20"/>
+          <w:szCs w:val="20"/>
+        </w:rPr>
+        <w:t xml:space="preserve">. O </w:t>
+      </w:r>
+      <w:proofErr w:type="spellStart"/>
+      <w:r>
+        <w:rPr>
+          <w:rFonts w:ascii="Arial" w:hAnsi="Arial" w:cs="Arial"/>
+          <w:color w:val="000000"/>
+          <w:sz w:val="20"/>
+          <w:szCs w:val="20"/>
+        </w:rPr>
+        <w:t>getConnection</w:t>
+      </w:r>
+      <w:proofErr w:type="spellEnd"/>
+      <w:r>
+        <w:rPr>
+          <w:rFonts w:ascii="Arial" w:hAnsi="Arial" w:cs="Arial"/>
+          <w:color w:val="000000"/>
+          <w:sz w:val="20"/>
+          <w:szCs w:val="20"/>
+        </w:rPr>
+        <w:t xml:space="preserve"> cria uma ligação ao </w:t>
+      </w:r>
+      <w:proofErr w:type="spellStart"/>
+      <w:r>
+        <w:rPr>
+          <w:rFonts w:ascii="Arial" w:hAnsi="Arial" w:cs="Arial"/>
+          <w:color w:val="000000"/>
+          <w:sz w:val="20"/>
+          <w:szCs w:val="20"/>
+        </w:rPr>
+        <w:t>MySQL</w:t>
+      </w:r>
+      <w:proofErr w:type="spellEnd"/>
+      <w:r>
+        <w:rPr>
+          <w:rFonts w:ascii="Arial" w:hAnsi="Arial" w:cs="Arial"/>
+          <w:color w:val="000000"/>
+          <w:sz w:val="20"/>
+          <w:szCs w:val="20"/>
+        </w:rPr>
+        <w:t xml:space="preserve">. O </w:t>
+      </w:r>
+      <w:proofErr w:type="spellStart"/>
+      <w:r>
+        <w:rPr>
+          <w:rFonts w:ascii="Arial" w:hAnsi="Arial" w:cs="Arial"/>
+          <w:color w:val="000000"/>
+          <w:sz w:val="20"/>
+          <w:szCs w:val="20"/>
+        </w:rPr>
+        <w:t>createStatement</w:t>
+      </w:r>
+      <w:proofErr w:type="spellEnd"/>
+      <w:r>
+        <w:rPr>
+          <w:rFonts w:ascii="Arial" w:hAnsi="Arial" w:cs="Arial"/>
+          <w:color w:val="000000"/>
+          <w:sz w:val="20"/>
+          <w:szCs w:val="20"/>
+        </w:rPr>
+        <w:t xml:space="preserve"> recebe o </w:t>
+      </w:r>
+      <w:proofErr w:type="spellStart"/>
+      <w:r>
+        <w:rPr>
+          <w:rFonts w:ascii="Arial" w:hAnsi="Arial" w:cs="Arial"/>
+          <w:color w:val="000000"/>
+          <w:sz w:val="20"/>
+          <w:szCs w:val="20"/>
+        </w:rPr>
+        <w:t>statement</w:t>
+      </w:r>
+      <w:proofErr w:type="spellEnd"/>
+      <w:r>
+        <w:rPr>
+          <w:rFonts w:ascii="Arial" w:hAnsi="Arial" w:cs="Arial"/>
+          <w:color w:val="000000"/>
+          <w:sz w:val="20"/>
+          <w:szCs w:val="20"/>
+        </w:rPr>
+        <w:t xml:space="preserve"> que irá ser executado pelo </w:t>
+      </w:r>
+      <w:proofErr w:type="spellStart"/>
+      <w:r>
+        <w:rPr>
+          <w:rFonts w:ascii="Arial" w:hAnsi="Arial" w:cs="Arial"/>
+          <w:color w:val="000000"/>
+          <w:sz w:val="20"/>
+          <w:szCs w:val="20"/>
+        </w:rPr>
+        <w:t>MySql</w:t>
+      </w:r>
+      <w:proofErr w:type="spellEnd"/>
+      <w:r>
+        <w:rPr>
+          <w:rFonts w:ascii="Arial" w:hAnsi="Arial" w:cs="Arial"/>
+          <w:color w:val="000000"/>
+          <w:sz w:val="20"/>
+          <w:szCs w:val="20"/>
+        </w:rPr>
+        <w:t xml:space="preserve"> e o </w:t>
+      </w:r>
+      <w:proofErr w:type="spellStart"/>
+      <w:r>
+        <w:rPr>
+          <w:rFonts w:ascii="Arial" w:hAnsi="Arial" w:cs="Arial"/>
+          <w:color w:val="000000"/>
+          <w:sz w:val="20"/>
+          <w:szCs w:val="20"/>
+        </w:rPr>
+        <w:t>executeQuery</w:t>
+      </w:r>
+      <w:proofErr w:type="spellEnd"/>
+      <w:r>
+        <w:rPr>
+          <w:rFonts w:ascii="Arial" w:hAnsi="Arial" w:cs="Arial"/>
+          <w:color w:val="000000"/>
+          <w:sz w:val="20"/>
+          <w:szCs w:val="20"/>
+        </w:rPr>
+        <w:t xml:space="preserve"> executa esse </w:t>
+      </w:r>
+      <w:proofErr w:type="spellStart"/>
+      <w:r>
+        <w:rPr>
+          <w:rFonts w:ascii="Arial" w:hAnsi="Arial" w:cs="Arial"/>
+          <w:color w:val="000000"/>
+          <w:sz w:val="20"/>
+          <w:szCs w:val="20"/>
+        </w:rPr>
+        <w:t>statement</w:t>
+      </w:r>
+      <w:proofErr w:type="spellEnd"/>
+      <w:r>
+        <w:rPr>
+          <w:rFonts w:ascii="Arial" w:hAnsi="Arial" w:cs="Arial"/>
+          <w:color w:val="000000"/>
+          <w:sz w:val="20"/>
+          <w:szCs w:val="20"/>
+        </w:rPr>
+        <w:t xml:space="preserve">. </w:t>
+      </w:r>
+    </w:p>
+    <w:p>
+      <w:pPr>
+        <w:spacing w:after="0"/>
+        <w:rPr>
+          <w:rFonts w:ascii="Arial" w:hAnsi="Arial" w:cs="Arial"/>
+          <w:color w:val="000000"/>
+          <w:sz w:val="20"/>
+          <w:szCs w:val="20"/>
+        </w:rPr>
+      </w:pPr>
+      <w:r>
+        <w:rPr>
+          <w:rFonts w:ascii="Arial" w:hAnsi="Arial" w:cs="Arial"/>
+          <w:color w:val="000000"/>
+          <w:sz w:val="20"/>
+          <w:szCs w:val="20"/>
+        </w:rPr>
+        <w:tab/>
+      </w:r>
+      <w:r>
+        <w:rPr>
+          <w:rFonts w:ascii="Arial" w:hAnsi="Arial" w:cs="Arial"/>
+          <w:color w:val="000000"/>
+          <w:sz w:val="20"/>
+          <w:szCs w:val="20"/>
+        </w:rPr>
+        <w:t>O processo da transformação passa por converter os</w:t>
+      </w:r>
+      <w:r>
+        <w:rPr>
+          <w:rFonts w:ascii="Arial" w:hAnsi="Arial" w:cs="Arial"/>
+          <w:color w:val="000000"/>
+          <w:sz w:val="20"/>
+          <w:szCs w:val="20"/>
+        </w:rPr>
+        <w:t xml:space="preserve"> objetos de</w:t>
+      </w:r>
+      <w:r>
+        <w:rPr>
+          <w:rFonts w:ascii="Arial" w:hAnsi="Arial" w:cs="Arial"/>
+          <w:color w:val="000000"/>
+          <w:sz w:val="20"/>
+          <w:szCs w:val="20"/>
+        </w:rPr>
+        <w:t xml:space="preserve"> dados extraídos do </w:t>
+      </w:r>
+      <w:proofErr w:type="spellStart"/>
+      <w:r>
+        <w:rPr>
+          <w:rFonts w:ascii="Arial" w:hAnsi="Arial" w:cs="Arial"/>
+          <w:color w:val="000000"/>
+          <w:sz w:val="20"/>
+          <w:szCs w:val="20"/>
+        </w:rPr>
+        <w:t>MySql</w:t>
+      </w:r>
+      <w:proofErr w:type="spellEnd"/>
+      <w:r>
+        <w:rPr>
+          <w:rFonts w:ascii="Arial" w:hAnsi="Arial" w:cs="Arial"/>
+          <w:color w:val="000000"/>
+          <w:sz w:val="20"/>
+          <w:szCs w:val="20"/>
+        </w:rPr>
+        <w:t xml:space="preserve"> para </w:t>
+      </w:r>
+      <w:r>
+        <w:rPr>
+          <w:rFonts w:ascii="Arial" w:hAnsi="Arial" w:cs="Arial"/>
+          <w:color w:val="000000"/>
+          <w:sz w:val="20"/>
+          <w:szCs w:val="20"/>
+        </w:rPr>
+        <w:t>uma coleção da respetiva classe.</w:t>
+      </w:r>
+    </w:p>
+    <w:p>
+      <w:pPr>
+        <w:spacing w:after="0"/>
+        <w:rPr>
+          <w:rFonts w:ascii="Arial" w:hAnsi="Arial" w:cs="Arial"/>
+          <w:color w:val="000000"/>
+          <w:sz w:val="20"/>
+          <w:szCs w:val="20"/>
+        </w:rPr>
+      </w:pPr>
+      <w:r>
+        <w:rPr>
+          <w:rFonts w:ascii="Arial" w:hAnsi="Arial" w:cs="Arial"/>
+          <w:color w:val="000000"/>
+          <w:sz w:val="20"/>
+          <w:szCs w:val="20"/>
+        </w:rPr>
+        <w:tab/>
+      </w:r>
+      <w:r>
+        <w:rPr>
+          <w:rFonts w:ascii="Arial" w:hAnsi="Arial" w:cs="Arial"/>
+          <w:color w:val="000000"/>
+          <w:sz w:val="20"/>
+          <w:szCs w:val="20"/>
+        </w:rPr>
+        <w:t>Quanto à fase de carregamento, é criado uma ligação ao Mong</w:t>
+      </w:r>
+      <w:r>
+        <w:rPr>
+          <w:rFonts w:ascii="Arial" w:hAnsi="Arial" w:cs="Arial"/>
+          <w:color w:val="000000"/>
+          <w:sz w:val="20"/>
+          <w:szCs w:val="20"/>
+        </w:rPr>
+        <w:t xml:space="preserve">o através do método </w:t>
+      </w:r>
+      <w:proofErr w:type="spellStart"/>
+      <w:r>
+        <w:rPr>
+          <w:rFonts w:ascii="Arial" w:hAnsi="Arial" w:cs="Arial"/>
+          <w:color w:val="000000"/>
+          <w:sz w:val="20"/>
+          <w:szCs w:val="20"/>
+        </w:rPr>
+        <w:t>MongoClient</w:t>
+      </w:r>
+      <w:proofErr w:type="spellEnd"/>
+      <w:r>
+        <w:rPr>
+          <w:rFonts w:ascii="Arial" w:hAnsi="Arial" w:cs="Arial"/>
+          <w:color w:val="000000"/>
+          <w:sz w:val="20"/>
+          <w:szCs w:val="20"/>
+        </w:rPr>
+        <w:t xml:space="preserve">. Criada a ligação, é feita a criação de uma </w:t>
+      </w:r>
+      <w:proofErr w:type="spellStart"/>
+      <w:r>
+        <w:rPr>
+          <w:rFonts w:ascii="Arial" w:hAnsi="Arial" w:cs="Arial"/>
+          <w:color w:val="000000"/>
+          <w:sz w:val="20"/>
+          <w:szCs w:val="20"/>
+        </w:rPr>
+        <w:t>MongoDatabase</w:t>
+      </w:r>
+      <w:proofErr w:type="spellEnd"/>
+      <w:r>
+        <w:rPr>
+          <w:rFonts w:ascii="Arial" w:hAnsi="Arial" w:cs="Arial"/>
+          <w:color w:val="000000"/>
+          <w:sz w:val="20"/>
+          <w:szCs w:val="20"/>
+        </w:rPr>
+        <w:t xml:space="preserve"> e é criada uma </w:t>
+      </w:r>
+      <w:r>
+        <w:rPr>
+          <w:rFonts w:ascii="Arial" w:hAnsi="Arial" w:cs="Arial"/>
+          <w:color w:val="000000"/>
+          <w:sz w:val="20"/>
+          <w:szCs w:val="20"/>
+        </w:rPr>
+        <w:lastRenderedPageBreak/>
+        <w:t>coleção para cada</w:t>
+      </w:r>
+      <w:r>
+        <w:rPr>
+          <w:rFonts w:ascii="Arial" w:hAnsi="Arial" w:cs="Arial"/>
+          <w:color w:val="000000"/>
+          <w:sz w:val="20"/>
+          <w:szCs w:val="20"/>
+        </w:rPr>
+        <w:t xml:space="preserve"> classe</w:t>
+      </w:r>
+      <w:r>
+        <w:rPr>
+          <w:rFonts w:ascii="Arial" w:hAnsi="Arial" w:cs="Arial"/>
+          <w:color w:val="000000"/>
+          <w:sz w:val="20"/>
+          <w:szCs w:val="20"/>
+        </w:rPr>
+        <w:t xml:space="preserve"> que criámos na fase de transformação. Depois disso bastou percorrer os "Sets" dos objetos onde estavam armazenadas as informações e criar um documento para cada objeto, com o auxílio do método: "</w:t>
+      </w:r>
+      <w:proofErr w:type="spellStart"/>
+      <w:r>
+        <w:rPr>
+          <w:rFonts w:ascii="Arial" w:hAnsi="Arial" w:cs="Arial"/>
+          <w:color w:val="000000"/>
+          <w:sz w:val="20"/>
+          <w:szCs w:val="20"/>
+        </w:rPr>
+        <w:t>document</w:t>
+      </w:r>
+      <w:proofErr w:type="spellEnd"/>
+      <w:r>
+        <w:rPr>
+          <w:rFonts w:ascii="Arial" w:hAnsi="Arial" w:cs="Arial"/>
+          <w:color w:val="000000"/>
+          <w:sz w:val="20"/>
+          <w:szCs w:val="20"/>
+        </w:rPr>
+        <w:t xml:space="preserve">". Por fim, também existe a classe </w:t>
+      </w:r>
+      <w:proofErr w:type="spellStart"/>
+      <w:r>
+        <w:rPr>
+          <w:rFonts w:ascii="Arial" w:hAnsi="Arial" w:cs="Arial"/>
+          <w:color w:val="000000"/>
+          <w:sz w:val="20"/>
+          <w:szCs w:val="20"/>
+        </w:rPr>
+        <w:t>Migracao</w:t>
+      </w:r>
+      <w:proofErr w:type="spellEnd"/>
+      <w:r>
+        <w:rPr>
+          <w:rFonts w:ascii="Arial" w:hAnsi="Arial" w:cs="Arial"/>
+          <w:color w:val="000000"/>
+          <w:sz w:val="20"/>
+          <w:szCs w:val="20"/>
+        </w:rPr>
+        <w:t xml:space="preserve"> que contém o método </w:t>
+      </w:r>
+      <w:proofErr w:type="spellStart"/>
+      <w:r>
+        <w:rPr>
+          <w:rFonts w:ascii="Arial" w:hAnsi="Arial" w:cs="Arial"/>
+          <w:color w:val="000000"/>
+          <w:sz w:val="20"/>
+          <w:szCs w:val="20"/>
+        </w:rPr>
+        <w:t>main</w:t>
+      </w:r>
+      <w:proofErr w:type="spellEnd"/>
+      <w:r>
+        <w:rPr>
+          <w:rFonts w:ascii="Arial" w:hAnsi="Arial" w:cs="Arial"/>
+          <w:color w:val="000000"/>
+          <w:sz w:val="20"/>
+          <w:szCs w:val="20"/>
+        </w:rPr>
+        <w:t>, que vai interligar todas as fases do trabalho</w:t>
+      </w:r>
+      <w:r>
+        <w:rPr>
+          <w:rFonts w:ascii="Arial" w:hAnsi="Arial" w:cs="Arial"/>
+          <w:color w:val="000000"/>
+          <w:sz w:val="20"/>
+          <w:szCs w:val="20"/>
+        </w:rPr>
+        <w:t>.</w:t>
+      </w:r>
+    </w:p>
+    <w:p>
+      <w:pPr>
+        <w:spacing w:after="0"/>
+        <w:rPr>
+          <w:rFonts w:ascii="Arial" w:hAnsi="Arial" w:cs="Arial"/>
+          <w:color w:val="000000"/>
+          <w:sz w:val="20"/>
+          <w:szCs w:val="20"/>
+        </w:rPr>
+      </w:pPr>
+    </w:p>
+    <w:p>
+      <w:pPr>
+        <w:jc w:val="center"/>
+        <w:rPr>
+          <w:rFonts w:ascii="Arial" w:hAnsi="Arial" w:cs="Arial"/>
+          <w:sz w:val="28"/>
+        </w:rPr>
+      </w:pPr>
+      <w:r>
+        <w:rPr>
+          <w:rFonts w:ascii="Arial" w:hAnsi="Arial" w:cs="Arial"/>
+          <w:sz w:val="28"/>
+        </w:rPr>
+        <w:t>Conclusão</w:t>
+      </w:r>
+    </w:p>
+    <w:p>
+      <w:pPr>
+        <w:rPr>
+          <w:rFonts w:ascii="Arial" w:hAnsi="Arial" w:cs="Arial"/>
+          <w:color w:val="000000"/>
+          <w:sz w:val="20"/>
+          <w:szCs w:val="20"/>
+        </w:rPr>
+      </w:pPr>
+      <w:r>
+        <w:rPr>
+          <w:rFonts w:ascii="Arial" w:hAnsi="Arial" w:cs="Arial"/>
+          <w:color w:val="000000"/>
+          <w:sz w:val="20"/>
+          <w:szCs w:val="20"/>
+        </w:rPr>
+        <w:tab/>
+      </w:r>
+      <w:r>
+        <w:rPr>
+          <w:rFonts w:ascii="Arial" w:hAnsi="Arial" w:cs="Arial"/>
+          <w:color w:val="000000"/>
+          <w:sz w:val="20"/>
+          <w:szCs w:val="20"/>
+        </w:rPr>
+        <w:t xml:space="preserve">Atualmente, várias coisas que se fazem no dia-a-dia necessitam de bases de dados, como o uso de cartões multibanco, ou inscrição em </w:t>
+      </w:r>
+      <w:proofErr w:type="gramStart"/>
+      <w:r>
+        <w:rPr>
+          <w:rFonts w:ascii="Arial" w:hAnsi="Arial" w:cs="Arial"/>
+          <w:color w:val="000000"/>
+          <w:sz w:val="20"/>
+          <w:szCs w:val="20"/>
+        </w:rPr>
+        <w:t>websites</w:t>
+      </w:r>
+      <w:proofErr w:type="gramEnd"/>
+      <w:r>
+        <w:rPr>
+          <w:rFonts w:ascii="Arial" w:hAnsi="Arial" w:cs="Arial"/>
+          <w:color w:val="000000"/>
+          <w:sz w:val="20"/>
+          <w:szCs w:val="20"/>
+        </w:rPr>
+        <w:t xml:space="preserve">. Num </w:t>
+      </w:r>
+      <w:proofErr w:type="gramStart"/>
+      <w:r>
+        <w:rPr>
+          <w:rFonts w:ascii="Arial" w:hAnsi="Arial" w:cs="Arial"/>
+          <w:color w:val="000000"/>
+          <w:sz w:val="20"/>
+          <w:szCs w:val="20"/>
+        </w:rPr>
+        <w:t>site</w:t>
+      </w:r>
+      <w:proofErr w:type="gramEnd"/>
+      <w:r>
+        <w:rPr>
+          <w:rFonts w:ascii="Arial" w:hAnsi="Arial" w:cs="Arial"/>
+          <w:color w:val="000000"/>
+          <w:sz w:val="20"/>
+          <w:szCs w:val="20"/>
+        </w:rPr>
+        <w:t xml:space="preserve"> que pretende atrair várias pessoas, é fundamental a escolha apropriada das caraterísticas de uma base de dados. </w:t>
+      </w:r>
+      <w:r>
+        <w:rPr>
+          <w:rFonts w:ascii="Arial" w:hAnsi="Arial" w:cs="Arial"/>
+          <w:color w:val="000000"/>
+          <w:sz w:val="20"/>
+          <w:szCs w:val="20"/>
+        </w:rPr>
+        <w:tab/>
+      </w:r>
       <w:r>
         <w:rPr>
           <w:rFonts w:ascii="Arial" w:hAnsi="Arial" w:cs="Arial"/>

</xml_diff>

<commit_message>
Alterei umas coisas no guião
</commit_message>
<xml_diff>
--- a/Apresentação.docx
+++ b/Apresentação.docx
@@ -1,6 +1,6 @@
 
 <file path=word/document.xml><?xml version="1.0" encoding="utf-8"?>
-<w:document xmlns:wpc="http://schemas.microsoft.com/office/word/2010/wordprocessingCanvas" xmlns:cx="http://schemas.microsoft.com/office/drawing/2014/chartex" xmlns:cx1="http://schemas.microsoft.com/office/drawing/2015/9/8/chartex" xmlns:cx2="http://schemas.microsoft.com/office/drawing/2015/10/21/chartex" xmlns:cx3="http://schemas.microsoft.com/office/drawing/2016/5/9/chartex" xmlns:cx4="http://schemas.microsoft.com/office/drawing/2016/5/10/chartex" xmlns:cx5="http://schemas.microsoft.com/office/drawing/2016/5/11/chartex" xmlns:cx6="http://schemas.microsoft.com/office/drawing/2016/5/12/chartex" xmlns:cx7="http://schemas.microsoft.com/office/drawing/2016/5/13/chartex" xmlns:cx8="http://schemas.microsoft.com/office/drawing/2016/5/14/chartex" xmlns:mc="http://schemas.openxmlformats.org/markup-compatibility/2006" xmlns:aink="http://schemas.microsoft.com/office/drawing/2016/ink" xmlns:am3d="http://schemas.microsoft.com/office/drawing/2017/model3d" xmlns:o="urn:schemas-microsoft-com:office:office" xmlns:r="http://schemas.openxmlformats.org/officeDocument/2006/relationships" xmlns:m="http://schemas.openxmlformats.org/officeDocument/2006/math" xmlns:v="urn:schemas-microsoft-com:vml" xmlns:wp14="http://schemas.microsoft.com/office/word/2010/wordprocessingDrawing" xmlns:wp="http://schemas.openxmlformats.org/drawingml/2006/wordprocessingDrawing" xmlns:w10="urn:schemas-microsoft-com:office:word" xmlns:w="http://schemas.openxmlformats.org/wordprocessingml/2006/main" xmlns:w14="http://schemas.microsoft.com/office/word/2010/wordml" xmlns:w15="http://schemas.microsoft.com/office/word/2012/wordml" xmlns:w16cid="http://schemas.microsoft.com/office/word/2016/wordml/cid" xmlns:w16se="http://schemas.microsoft.com/office/word/2015/wordml/symex" xmlns:wpg="http://schemas.microsoft.com/office/word/2010/wordprocessingGroup" xmlns:wpi="http://schemas.microsoft.com/office/word/2010/wordprocessingInk" xmlns:wne="http://schemas.microsoft.com/office/word/2006/wordml" xmlns:wps="http://schemas.microsoft.com/office/word/2010/wordprocessingShape" mc:Ignorable="w14 w15 w16se w16cid wp14">
+<w:document xmlns:wpc="http://schemas.microsoft.com/office/word/2010/wordprocessingCanvas" xmlns:mc="http://schemas.openxmlformats.org/markup-compatibility/2006" xmlns:o="urn:schemas-microsoft-com:office:office" xmlns:r="http://schemas.openxmlformats.org/officeDocument/2006/relationships" xmlns:m="http://schemas.openxmlformats.org/officeDocument/2006/math" xmlns:v="urn:schemas-microsoft-com:vml" xmlns:wp14="http://schemas.microsoft.com/office/word/2010/wordprocessingDrawing" xmlns:wp="http://schemas.openxmlformats.org/drawingml/2006/wordprocessingDrawing" xmlns:w10="urn:schemas-microsoft-com:office:word" xmlns:w="http://schemas.openxmlformats.org/wordprocessingml/2006/main" xmlns:w14="http://schemas.microsoft.com/office/word/2010/wordml" xmlns:w15="http://schemas.microsoft.com/office/word/2012/wordml" xmlns:wpg="http://schemas.microsoft.com/office/word/2010/wordprocessingGroup" xmlns:wpi="http://schemas.microsoft.com/office/word/2010/wordprocessingInk" xmlns:wne="http://schemas.microsoft.com/office/word/2006/wordml" xmlns:wps="http://schemas.microsoft.com/office/word/2010/wordprocessingShape" mc:Ignorable="w14 w15 wp14">
   <w:body>
     <w:p>
       <w:pPr>
@@ -46,14 +46,14 @@
           <w:sz w:val="20"/>
           <w:szCs w:val="20"/>
         </w:rPr>
-        <w:t xml:space="preserve"> então o tema escolhido foi um “Mercado de Compra e Vendas Online”, uma vez que é </w:t>
-      </w:r>
-      <w:r>
-        <w:rPr>
-          <w:sz w:val="20"/>
-          <w:szCs w:val="20"/>
-        </w:rPr>
-        <w:t xml:space="preserve">algo que </w:t>
+        <w:t xml:space="preserve"> então o tema escolhido foi um “Mercado de Compra</w:t>
+      </w:r>
+      <w:r>
+        <w:rPr>
+          <w:sz w:val="20"/>
+          <w:szCs w:val="20"/>
+        </w:rPr>
+        <w:t xml:space="preserve"> e Vendas Online”, uma vez que </w:t>
       </w:r>
       <w:r>
         <w:rPr>
@@ -415,180 +415,6 @@
         <w:rPr>
           <w:rFonts w:ascii="Arial" w:hAnsi="Arial" w:cs="Arial"/>
           <w:sz w:val="28"/>
-        </w:rPr>
-      </w:pPr>
-    </w:p>
-    <w:p>
-      <w:pPr>
-        <w:jc w:val="center"/>
-        <w:rPr>
-          <w:rFonts w:ascii="Arial" w:hAnsi="Arial" w:cs="Arial"/>
-          <w:sz w:val="28"/>
-        </w:rPr>
-      </w:pPr>
-      <w:r>
-        <w:rPr>
-          <w:rFonts w:ascii="Arial" w:hAnsi="Arial" w:cs="Arial"/>
-          <w:sz w:val="28"/>
-        </w:rPr>
-        <w:t>Esquema Lógico</w:t>
-      </w:r>
-    </w:p>
-    <w:p>
-      <w:pPr>
-        <w:rPr>
-          <w:rFonts w:ascii="Arial" w:hAnsi="Arial" w:cs="Arial"/>
-          <w:color w:val="000000"/>
-          <w:sz w:val="20"/>
-          <w:szCs w:val="20"/>
-        </w:rPr>
-      </w:pPr>
-      <w:r>
-        <w:rPr>
-          <w:rFonts w:ascii="Arial" w:hAnsi="Arial" w:cs="Arial"/>
-          <w:b/>
-          <w:color w:val="000000"/>
-          <w:sz w:val="20"/>
-          <w:szCs w:val="20"/>
-        </w:rPr>
-        <w:t>Nota:</w:t>
-      </w:r>
-      <w:r>
-        <w:rPr>
-          <w:rFonts w:ascii="Arial" w:hAnsi="Arial" w:cs="Arial"/>
-          <w:color w:val="000000"/>
-          <w:sz w:val="20"/>
-          <w:szCs w:val="20"/>
-        </w:rPr>
-        <w:t xml:space="preserve"> mencionar as tabelas que existem</w:t>
-      </w:r>
-      <w:r>
-        <w:rPr>
-          <w:rFonts w:ascii="Arial" w:hAnsi="Arial" w:cs="Arial"/>
-          <w:color w:val="000000"/>
-          <w:sz w:val="20"/>
-          <w:szCs w:val="20"/>
-        </w:rPr>
-        <w:t>.</w:t>
-      </w:r>
-      <w:bookmarkStart w:id="0" w:name="_GoBack"/>
-      <w:bookmarkEnd w:id="0"/>
-    </w:p>
-    <w:p>
-      <w:pPr>
-        <w:pStyle w:val="Default"/>
-        <w:jc w:val="both"/>
-        <w:rPr>
-          <w:sz w:val="20"/>
-          <w:szCs w:val="20"/>
-        </w:rPr>
-      </w:pPr>
-      <w:r>
-        <w:rPr>
-          <w:b/>
-          <w:sz w:val="20"/>
-          <w:szCs w:val="20"/>
-        </w:rPr>
-        <w:t>Desenho do modelo lógico:</w:t>
-      </w:r>
-      <w:r>
-        <w:rPr>
-          <w:sz w:val="20"/>
-          <w:szCs w:val="20"/>
-        </w:rPr>
-        <w:t xml:space="preserve"> </w:t>
-      </w:r>
-      <w:r>
-        <w:rPr>
-          <w:sz w:val="20"/>
-          <w:szCs w:val="20"/>
-        </w:rPr>
-        <w:t xml:space="preserve">Todos </w:t>
-      </w:r>
-      <w:r>
-        <w:rPr>
-          <w:sz w:val="20"/>
-          <w:szCs w:val="20"/>
-        </w:rPr>
-        <w:t xml:space="preserve">os atributos correspondem a uma coluna nas respetivas tabelas. Para respeitar a primeira forma normal, foram criadas </w:t>
-      </w:r>
-      <w:r>
-        <w:rPr>
-          <w:sz w:val="20"/>
-          <w:szCs w:val="20"/>
-        </w:rPr>
-        <w:t xml:space="preserve">as tabelas </w:t>
-      </w:r>
-      <w:proofErr w:type="spellStart"/>
-      <w:r>
-        <w:rPr>
-          <w:i/>
-          <w:sz w:val="20"/>
-          <w:szCs w:val="20"/>
-        </w:rPr>
-        <w:t>Telemovel</w:t>
-      </w:r>
-      <w:proofErr w:type="spellEnd"/>
-      <w:r>
-        <w:rPr>
-          <w:sz w:val="20"/>
-          <w:szCs w:val="20"/>
-        </w:rPr>
-        <w:t xml:space="preserve">, </w:t>
-      </w:r>
-      <w:r>
-        <w:rPr>
-          <w:i/>
-          <w:sz w:val="20"/>
-          <w:szCs w:val="20"/>
-        </w:rPr>
-        <w:t>Email</w:t>
-      </w:r>
-      <w:r>
-        <w:rPr>
-          <w:sz w:val="20"/>
-          <w:szCs w:val="20"/>
-        </w:rPr>
-        <w:t xml:space="preserve"> e </w:t>
-      </w:r>
-      <w:r>
-        <w:rPr>
-          <w:i/>
-          <w:sz w:val="20"/>
-          <w:szCs w:val="20"/>
-        </w:rPr>
-        <w:t>Métodos de Pagamento – Utilizador</w:t>
-      </w:r>
-      <w:r>
-        <w:rPr>
-          <w:sz w:val="20"/>
-          <w:szCs w:val="20"/>
-        </w:rPr>
-        <w:t xml:space="preserve">, assim </w:t>
-      </w:r>
-      <w:r>
-        <w:rPr>
-          <w:sz w:val="20"/>
-          <w:szCs w:val="20"/>
-        </w:rPr>
-        <w:t>evitamos as listas de números de telemóvel que o Utilizador poderá ter. Todos os atributos normais são dependentes da chave primária, se existente. E, para além disso, são todos independentes entre si.</w:t>
-      </w:r>
-    </w:p>
-    <w:p>
-      <w:pPr>
-        <w:rPr>
-          <w:rFonts w:ascii="Arial" w:hAnsi="Arial" w:cs="Arial"/>
-          <w:sz w:val="28"/>
-        </w:rPr>
-      </w:pPr>
-    </w:p>
-    <w:p>
-      <w:pPr>
-        <w:pStyle w:val="Default"/>
-        <w:jc w:val="both"/>
-        <w:rPr>
-          <w:sz w:val="20"/>
-          <w:szCs w:val="20"/>
         </w:rPr>
       </w:pPr>
     </w:p>
@@ -1034,16 +860,368 @@
     </w:p>
     <w:p>
       <w:pPr>
+        <w:ind w:firstLine="708"/>
         <w:jc w:val="center"/>
         <w:rPr>
           <w:rFonts w:ascii="Arial" w:hAnsi="Arial" w:cs="Arial"/>
+          <w:bCs/>
+          <w:kern w:val="32"/>
           <w:sz w:val="28"/>
-        </w:rPr>
-      </w:pPr>
-      <w:r>
-        <w:rPr>
-          <w:rFonts w:ascii="Arial" w:hAnsi="Arial" w:cs="Arial"/>
+          <w:szCs w:val="20"/>
+        </w:rPr>
+      </w:pPr>
+      <w:r>
+        <w:rPr>
+          <w:rFonts w:ascii="Arial" w:hAnsi="Arial" w:cs="Arial"/>
+          <w:bCs/>
+          <w:kern w:val="32"/>
           <w:sz w:val="28"/>
+          <w:szCs w:val="20"/>
+        </w:rPr>
+        <w:t>Modelo Concetual</w:t>
+      </w:r>
+    </w:p>
+    <w:p>
+      <w:pPr>
+        <w:jc w:val="both"/>
+        <w:rPr>
+          <w:rFonts w:ascii="Arial" w:hAnsi="Arial" w:cs="Arial"/>
+          <w:b/>
+          <w:color w:val="000000"/>
+          <w:sz w:val="20"/>
+          <w:szCs w:val="20"/>
+        </w:rPr>
+      </w:pPr>
+      <w:r>
+        <w:rPr>
+          <w:rFonts w:ascii="Arial" w:hAnsi="Arial" w:cs="Arial"/>
+          <w:b/>
+          <w:color w:val="000000"/>
+          <w:sz w:val="20"/>
+          <w:szCs w:val="20"/>
+        </w:rPr>
+        <w:t>Abordagem de modelação realizada</w:t>
+      </w:r>
+    </w:p>
+    <w:p>
+      <w:pPr>
+        <w:ind w:firstLine="708"/>
+        <w:jc w:val="both"/>
+        <w:rPr>
+          <w:rFonts w:ascii="Arial" w:hAnsi="Arial" w:cs="Arial"/>
+          <w:color w:val="000000"/>
+          <w:sz w:val="20"/>
+          <w:szCs w:val="20"/>
+        </w:rPr>
+      </w:pPr>
+      <w:r>
+        <w:rPr>
+          <w:rFonts w:ascii="Arial" w:hAnsi="Arial" w:cs="Arial"/>
+          <w:color w:val="000000"/>
+          <w:sz w:val="20"/>
+          <w:szCs w:val="20"/>
+        </w:rPr>
+        <w:t xml:space="preserve">O primeiro passo na construção do modelo concetual foi definir as principais entidades, para isso foram analisados os requisitos do sistema e identificar todos os nomes. No passo seguinte foram identificadas as entidades e associados os diferentes atributos a cada entidade, e o seu tipo, por exemplo se eram identificadores da entidade, atributos </w:t>
+      </w:r>
+      <w:proofErr w:type="spellStart"/>
+      <w:r>
+        <w:rPr>
+          <w:rFonts w:ascii="Arial" w:hAnsi="Arial" w:cs="Arial"/>
+          <w:color w:val="000000"/>
+          <w:sz w:val="20"/>
+          <w:szCs w:val="20"/>
+        </w:rPr>
+        <w:t>multivalorados</w:t>
+      </w:r>
+      <w:proofErr w:type="spellEnd"/>
+      <w:r>
+        <w:rPr>
+          <w:rFonts w:ascii="Arial" w:hAnsi="Arial" w:cs="Arial"/>
+          <w:color w:val="000000"/>
+          <w:sz w:val="20"/>
+          <w:szCs w:val="20"/>
+        </w:rPr>
+        <w:t>, atributo derivado ou um atributo composto. Foi necessário encontrar as principais relações entre as várias entidades e o tipo de relações e a multiplicidade das relações. Por fim, foi verificado se havia redundância no modelo e se este estava de acordo com os requisitos.</w:t>
+      </w:r>
+    </w:p>
+    <w:p>
+      <w:pPr>
+        <w:jc w:val="both"/>
+        <w:rPr>
+          <w:rFonts w:ascii="Arial" w:hAnsi="Arial" w:cs="Arial"/>
+          <w:b/>
+          <w:color w:val="000000"/>
+          <w:sz w:val="20"/>
+          <w:szCs w:val="20"/>
+        </w:rPr>
+      </w:pPr>
+    </w:p>
+    <w:p>
+      <w:pPr>
+        <w:jc w:val="both"/>
+        <w:rPr>
+          <w:rFonts w:ascii="Arial" w:hAnsi="Arial" w:cs="Arial"/>
+          <w:b/>
+          <w:color w:val="000000"/>
+          <w:sz w:val="20"/>
+          <w:szCs w:val="20"/>
+        </w:rPr>
+      </w:pPr>
+    </w:p>
+    <w:p>
+      <w:pPr>
+        <w:jc w:val="both"/>
+        <w:rPr>
+          <w:rFonts w:ascii="Arial" w:hAnsi="Arial" w:cs="Arial"/>
+          <w:b/>
+          <w:color w:val="000000"/>
+          <w:sz w:val="20"/>
+          <w:szCs w:val="20"/>
+        </w:rPr>
+      </w:pPr>
+      <w:r>
+        <w:rPr>
+          <w:rFonts w:ascii="Arial" w:hAnsi="Arial" w:cs="Arial"/>
+          <w:b/>
+          <w:color w:val="000000"/>
+          <w:sz w:val="20"/>
+          <w:szCs w:val="20"/>
+        </w:rPr>
+        <w:lastRenderedPageBreak/>
+        <w:t>Descrição do modelo concetual</w:t>
+      </w:r>
+    </w:p>
+    <w:p>
+      <w:pPr>
+        <w:jc w:val="both"/>
+        <w:rPr>
+          <w:rFonts w:ascii="Arial" w:hAnsi="Arial" w:cs="Arial"/>
+          <w:color w:val="000000"/>
+          <w:sz w:val="20"/>
+          <w:szCs w:val="20"/>
+        </w:rPr>
+      </w:pPr>
+      <w:r>
+        <w:rPr>
+          <w:rFonts w:ascii="Arial" w:hAnsi="Arial" w:cs="Arial"/>
+          <w:color w:val="000000"/>
+          <w:sz w:val="20"/>
+          <w:szCs w:val="20"/>
+        </w:rPr>
+        <w:tab/>
+      </w:r>
+      <w:bookmarkStart w:id="0" w:name="_GoBack"/>
+      <w:bookmarkEnd w:id="0"/>
+      <w:r>
+        <w:rPr>
+          <w:rFonts w:ascii="Arial" w:hAnsi="Arial" w:cs="Arial"/>
+          <w:color w:val="000000"/>
+          <w:sz w:val="20"/>
+          <w:szCs w:val="20"/>
+        </w:rPr>
+        <w:t xml:space="preserve">Como seria de esperar, uma das entidades é o utilizador. Este é o responsável pelas operações de compra ou venda no </w:t>
+      </w:r>
+      <w:proofErr w:type="gramStart"/>
+      <w:r>
+        <w:rPr>
+          <w:rFonts w:ascii="Arial" w:hAnsi="Arial" w:cs="Arial"/>
+          <w:color w:val="000000"/>
+          <w:sz w:val="20"/>
+          <w:szCs w:val="20"/>
+        </w:rPr>
+        <w:t>site</w:t>
+      </w:r>
+      <w:proofErr w:type="gramEnd"/>
+      <w:r>
+        <w:rPr>
+          <w:rFonts w:ascii="Arial" w:hAnsi="Arial" w:cs="Arial"/>
+          <w:color w:val="000000"/>
+          <w:sz w:val="20"/>
+          <w:szCs w:val="20"/>
+        </w:rPr>
+        <w:t xml:space="preserve">. Este dispõe de diferentes métodos de pagamentos (que são por si só uma entidade) como transferência bancária, cartão de crédito, entre outros. Como foi mencionado acima, o utilizador pode vender ou comprar produtos no </w:t>
+      </w:r>
+      <w:proofErr w:type="gramStart"/>
+      <w:r>
+        <w:rPr>
+          <w:rFonts w:ascii="Arial" w:hAnsi="Arial" w:cs="Arial"/>
+          <w:color w:val="000000"/>
+          <w:sz w:val="20"/>
+          <w:szCs w:val="20"/>
+        </w:rPr>
+        <w:t>site</w:t>
+      </w:r>
+      <w:proofErr w:type="gramEnd"/>
+      <w:r>
+        <w:rPr>
+          <w:rFonts w:ascii="Arial" w:hAnsi="Arial" w:cs="Arial"/>
+          <w:color w:val="000000"/>
+          <w:sz w:val="20"/>
+          <w:szCs w:val="20"/>
+        </w:rPr>
+        <w:t>, sendo que os produtos, como entidades, devem ser listados e caraterizados pelo seu vendedor. Várias compras individuais de produtos formam um carrinho de compras, ao qual os produtos serão adicionados após as compras, que serão oficializadas dada a confirmação do carrinho final. Os produtos comprados serão então transportados até ao seu comprador pelo método mais conveniente.</w:t>
+      </w:r>
+    </w:p>
+    <w:p>
+      <w:pPr>
+        <w:jc w:val="center"/>
+        <w:rPr>
+          <w:rFonts w:ascii="Arial" w:hAnsi="Arial" w:cs="Arial"/>
+          <w:sz w:val="28"/>
+        </w:rPr>
+      </w:pPr>
+      <w:r>
+        <w:rPr>
+          <w:rFonts w:ascii="Arial" w:hAnsi="Arial" w:cs="Arial"/>
+          <w:sz w:val="28"/>
+        </w:rPr>
+        <w:t>Esquema Lógico</w:t>
+      </w:r>
+    </w:p>
+    <w:p>
+      <w:pPr>
+        <w:rPr>
+          <w:rFonts w:ascii="Arial" w:hAnsi="Arial" w:cs="Arial"/>
+          <w:color w:val="000000"/>
+          <w:sz w:val="20"/>
+          <w:szCs w:val="20"/>
+        </w:rPr>
+      </w:pPr>
+      <w:r>
+        <w:rPr>
+          <w:rFonts w:ascii="Arial" w:hAnsi="Arial" w:cs="Arial"/>
+          <w:b/>
+          <w:color w:val="000000"/>
+          <w:sz w:val="20"/>
+          <w:szCs w:val="20"/>
+        </w:rPr>
+        <w:t>Nota:</w:t>
+      </w:r>
+      <w:r>
+        <w:rPr>
+          <w:rFonts w:ascii="Arial" w:hAnsi="Arial" w:cs="Arial"/>
+          <w:color w:val="000000"/>
+          <w:sz w:val="20"/>
+          <w:szCs w:val="20"/>
+        </w:rPr>
+        <w:t xml:space="preserve"> mencionar as tabelas que existem</w:t>
+      </w:r>
+      <w:r>
+        <w:rPr>
+          <w:rFonts w:ascii="Arial" w:hAnsi="Arial" w:cs="Arial"/>
+          <w:color w:val="000000"/>
+          <w:sz w:val="20"/>
+          <w:szCs w:val="20"/>
+        </w:rPr>
+        <w:t>.</w:t>
+      </w:r>
+    </w:p>
+    <w:p>
+      <w:pPr>
+        <w:pStyle w:val="Default"/>
+        <w:jc w:val="both"/>
+        <w:rPr>
+          <w:sz w:val="20"/>
+          <w:szCs w:val="20"/>
+        </w:rPr>
+      </w:pPr>
+      <w:r>
+        <w:rPr>
+          <w:b/>
+          <w:sz w:val="20"/>
+          <w:szCs w:val="20"/>
+        </w:rPr>
+        <w:t>Desenho do modelo lógico:</w:t>
+      </w:r>
+      <w:r>
+        <w:rPr>
+          <w:sz w:val="20"/>
+          <w:szCs w:val="20"/>
+        </w:rPr>
+        <w:t xml:space="preserve"> </w:t>
+      </w:r>
+      <w:r>
+        <w:rPr>
+          <w:sz w:val="20"/>
+          <w:szCs w:val="20"/>
+        </w:rPr>
+        <w:t xml:space="preserve">Todos os atributos correspondem a uma coluna nas respetivas tabelas. Para respeitar a primeira forma normal, foram criadas as tabelas </w:t>
+      </w:r>
+      <w:proofErr w:type="spellStart"/>
+      <w:r>
+        <w:rPr>
+          <w:i/>
+          <w:sz w:val="20"/>
+          <w:szCs w:val="20"/>
+        </w:rPr>
+        <w:t>Telemovel</w:t>
+      </w:r>
+      <w:proofErr w:type="spellEnd"/>
+      <w:r>
+        <w:rPr>
+          <w:sz w:val="20"/>
+          <w:szCs w:val="20"/>
+        </w:rPr>
+        <w:t xml:space="preserve">, </w:t>
+      </w:r>
+      <w:proofErr w:type="gramStart"/>
+      <w:r>
+        <w:rPr>
+          <w:i/>
+          <w:sz w:val="20"/>
+          <w:szCs w:val="20"/>
+        </w:rPr>
+        <w:t>Email</w:t>
+      </w:r>
+      <w:proofErr w:type="gramEnd"/>
+      <w:r>
+        <w:rPr>
+          <w:sz w:val="20"/>
+          <w:szCs w:val="20"/>
+        </w:rPr>
+        <w:t xml:space="preserve"> e </w:t>
+      </w:r>
+      <w:r>
+        <w:rPr>
+          <w:i/>
+          <w:sz w:val="20"/>
+          <w:szCs w:val="20"/>
+        </w:rPr>
+        <w:t>Métodos de Pagamento – Utilizador</w:t>
+      </w:r>
+      <w:r>
+        <w:rPr>
+          <w:sz w:val="20"/>
+          <w:szCs w:val="20"/>
+        </w:rPr>
+        <w:t>, assim evitamos as listas de números de telemóvel que o Utilizador poderá ter. Todos os atributos normais são dependentes da chave primária, se existente. E, para além disso, são todos independentes entre si.</w:t>
+      </w:r>
+    </w:p>
+    <w:p>
+      <w:pPr>
+        <w:ind w:firstLine="708"/>
+        <w:jc w:val="both"/>
+        <w:rPr>
+          <w:rFonts w:ascii="Arial" w:hAnsi="Arial" w:cs="Arial"/>
+          <w:bCs/>
+          <w:kern w:val="32"/>
+          <w:sz w:val="20"/>
+          <w:szCs w:val="20"/>
+        </w:rPr>
+      </w:pPr>
+    </w:p>
+    <w:p>
+      <w:pPr>
+        <w:jc w:val="center"/>
+        <w:rPr>
+          <w:rFonts w:ascii="Arial" w:hAnsi="Arial" w:cs="Arial"/>
+          <w:sz w:val="28"/>
+        </w:rPr>
+      </w:pPr>
+      <w:r>
+        <w:rPr>
+          <w:rFonts w:ascii="Arial" w:hAnsi="Arial" w:cs="Arial"/>
+          <w:sz w:val="28"/>
         </w:rPr>
         <w:t>Implementação Física</w:t>
       </w:r>
@@ -1066,7 +1244,6 @@
           <w:sz w:val="20"/>
           <w:szCs w:val="20"/>
         </w:rPr>
-        <w:lastRenderedPageBreak/>
         <w:t>O sistema de gestão de base de dados (SGBD) utilizado foi o proposto pelos docentes da UC, o MySQL.</w:t>
       </w:r>
     </w:p>
@@ -1110,36 +1287,16 @@
           <w:sz w:val="20"/>
           <w:szCs w:val="20"/>
         </w:rPr>
-        <w:t xml:space="preserve">Os esquemas têm “traduções” entre si, as entidades no modelo físico são referidas como tabelas e os atributos de cada entidade são colunas. A maior diferença entre os esquemas é que o modelo físico particulariza o tipo de dados, por exemplo, específica que a chave primária dos utilizadores, o NIF, é um inteiro. </w:t>
-      </w:r>
-      <w:r>
-        <w:rPr>
-          <w:rFonts w:ascii="Arial" w:hAnsi="Arial" w:cs="Arial"/>
-          <w:color w:val="000000"/>
-          <w:sz w:val="20"/>
-          <w:szCs w:val="20"/>
-        </w:rPr>
-        <w:t xml:space="preserve">Além disso foram criadas tabelas nos relacionamentos de muitos para muitos e nos atributos </w:t>
-      </w:r>
-      <w:proofErr w:type="spellStart"/>
-      <w:r>
-        <w:rPr>
-          <w:rFonts w:ascii="Arial" w:hAnsi="Arial" w:cs="Arial"/>
-          <w:color w:val="000000"/>
-          <w:sz w:val="20"/>
-          <w:szCs w:val="20"/>
-        </w:rPr>
-        <w:t>multi</w:t>
-      </w:r>
-      <w:proofErr w:type="spellEnd"/>
-      <w:r>
-        <w:rPr>
-          <w:rFonts w:ascii="Arial" w:hAnsi="Arial" w:cs="Arial"/>
-          <w:color w:val="000000"/>
-          <w:sz w:val="20"/>
-          <w:szCs w:val="20"/>
-        </w:rPr>
-        <w:t xml:space="preserve"> valorados.</w:t>
+        <w:t xml:space="preserve">Os esquemas têm “traduções” entre si, as entidades no modelo físico são referidas como tabelas e os atributos de cada entidade são colunas. A maior diferença entre os esquemas é que o modelo físico particulariza o tipo de dados, por exemplo, específica que a chave primária dos utilizadores, o NIF, é um </w:t>
+      </w:r>
+      <w:r>
+        <w:rPr>
+          <w:rFonts w:ascii="Arial" w:hAnsi="Arial" w:cs="Arial"/>
+          <w:color w:val="000000"/>
+          <w:sz w:val="20"/>
+          <w:szCs w:val="20"/>
+        </w:rPr>
+        <w:t>inteiro.</w:t>
       </w:r>
     </w:p>
     <w:p>
@@ -1213,145 +1370,6 @@
         </w:rPr>
         <w:tab/>
         <w:t>Também podem ser vistos os 5 clientes que mais receberam com o sistema. Esta interrogação é um pouco mais complexa. Para verificar quais são os 5 utilizadores que mais faturaram com o sistema agrupa-se os produtos aos utilizadores. Somam-se os preços, ordena-se por ordem decrescente e retira-se os 5 que mais receberam.</w:t>
-      </w:r>
-    </w:p>
-    <w:p>
-      <w:pPr>
-        <w:jc w:val="both"/>
-        <w:rPr>
-          <w:rFonts w:ascii="Arial" w:hAnsi="Arial" w:cs="Arial"/>
-          <w:b/>
-          <w:color w:val="000000"/>
-          <w:sz w:val="20"/>
-          <w:szCs w:val="20"/>
-        </w:rPr>
-      </w:pPr>
-      <w:r>
-        <w:rPr>
-          <w:rFonts w:ascii="Arial" w:hAnsi="Arial" w:cs="Arial"/>
-          <w:b/>
-          <w:color w:val="000000"/>
-          <w:sz w:val="20"/>
-          <w:szCs w:val="20"/>
-        </w:rPr>
-        <w:t>Escolha, definição e caracterização de índices em SQL</w:t>
-      </w:r>
-    </w:p>
-    <w:p>
-      <w:pPr>
-        <w:autoSpaceDE w:val="0"/>
-        <w:autoSpaceDN w:val="0"/>
-        <w:adjustRightInd w:val="0"/>
-        <w:spacing w:after="0" w:line="240" w:lineRule="auto"/>
-        <w:jc w:val="both"/>
-        <w:rPr>
-          <w:rFonts w:ascii="Arial" w:hAnsi="Arial" w:cs="Arial"/>
-          <w:color w:val="000000"/>
-          <w:sz w:val="20"/>
-          <w:szCs w:val="20"/>
-        </w:rPr>
-      </w:pPr>
-      <w:r>
-        <w:rPr>
-          <w:rFonts w:ascii="Arial" w:hAnsi="Arial" w:cs="Arial"/>
-          <w:color w:val="000000"/>
-          <w:sz w:val="20"/>
-          <w:szCs w:val="20"/>
-        </w:rPr>
-        <w:tab/>
-      </w:r>
-      <w:r>
-        <w:rPr>
-          <w:rFonts w:ascii="Arial" w:hAnsi="Arial" w:cs="Arial"/>
-          <w:color w:val="000000"/>
-          <w:sz w:val="20"/>
-          <w:szCs w:val="20"/>
-        </w:rPr>
-        <w:t xml:space="preserve">Os índices são fundamentais em base de dados, visto que permitem uma maior facilidade na gestão da mesma. </w:t>
-      </w:r>
-    </w:p>
-    <w:p>
-      <w:pPr>
-        <w:ind w:firstLine="708"/>
-        <w:jc w:val="both"/>
-        <w:rPr>
-          <w:rFonts w:ascii="Arial" w:hAnsi="Arial" w:cs="Arial"/>
-          <w:color w:val="000000"/>
-          <w:sz w:val="20"/>
-          <w:szCs w:val="20"/>
-        </w:rPr>
-      </w:pPr>
-      <w:r>
-        <w:rPr>
-          <w:rFonts w:ascii="Arial" w:hAnsi="Arial" w:cs="Arial"/>
-          <w:color w:val="000000"/>
-          <w:sz w:val="20"/>
-          <w:szCs w:val="20"/>
-        </w:rPr>
-        <w:t xml:space="preserve">Aceder à informação de uma linha em que a tabela tenha índices é mais rápido pois acede-se diretamente à informação, </w:t>
-      </w:r>
-      <w:r>
-        <w:rPr>
-          <w:rFonts w:ascii="Arial" w:hAnsi="Arial" w:cs="Arial"/>
-          <w:color w:val="000000"/>
-          <w:sz w:val="20"/>
-          <w:szCs w:val="20"/>
-        </w:rPr>
-        <w:t>no caso de a</w:t>
-      </w:r>
-      <w:r>
-        <w:rPr>
-          <w:rFonts w:ascii="Arial" w:hAnsi="Arial" w:cs="Arial"/>
-          <w:color w:val="000000"/>
-          <w:sz w:val="20"/>
-          <w:szCs w:val="20"/>
-        </w:rPr>
-        <w:t xml:space="preserve"> chave</w:t>
-      </w:r>
-      <w:r>
-        <w:rPr>
-          <w:rFonts w:ascii="Arial" w:hAnsi="Arial" w:cs="Arial"/>
-          <w:color w:val="000000"/>
-          <w:sz w:val="20"/>
-          <w:szCs w:val="20"/>
-        </w:rPr>
-        <w:t xml:space="preserve"> primária</w:t>
-      </w:r>
-      <w:r>
-        <w:rPr>
-          <w:rFonts w:ascii="Arial" w:hAnsi="Arial" w:cs="Arial"/>
-          <w:color w:val="000000"/>
-          <w:sz w:val="20"/>
-          <w:szCs w:val="20"/>
-        </w:rPr>
-        <w:t xml:space="preserve"> existir n</w:t>
-      </w:r>
-      <w:r>
-        <w:rPr>
-          <w:rFonts w:ascii="Arial" w:hAnsi="Arial" w:cs="Arial"/>
-          <w:color w:val="000000"/>
-          <w:sz w:val="20"/>
-          <w:szCs w:val="20"/>
-        </w:rPr>
-        <w:t>uma</w:t>
-      </w:r>
-      <w:r>
-        <w:rPr>
-          <w:rFonts w:ascii="Arial" w:hAnsi="Arial" w:cs="Arial"/>
-          <w:color w:val="000000"/>
-          <w:sz w:val="20"/>
-          <w:szCs w:val="20"/>
-        </w:rPr>
-        <w:t xml:space="preserve"> tabela, e sabe-se que se retira sempre o que se pretende pois não existem duas linhas com chaves iguais. </w:t>
-      </w:r>
-      <w:r>
-        <w:rPr>
-          <w:rFonts w:ascii="Arial" w:hAnsi="Arial" w:cs="Arial"/>
-          <w:color w:val="000000"/>
-          <w:sz w:val="20"/>
-          <w:szCs w:val="20"/>
-        </w:rPr>
-        <w:t>Como por exemplo, o NIF.</w:t>
       </w:r>
     </w:p>
     <w:p>
@@ -1625,6 +1643,7 @@
           <w:sz w:val="20"/>
           <w:szCs w:val="20"/>
         </w:rPr>
+        <w:lastRenderedPageBreak/>
         <w:t>Estrutura base do sistema NoSQL</w:t>
       </w:r>
     </w:p>
@@ -2060,17 +2079,7 @@
           <w:sz w:val="20"/>
           <w:szCs w:val="20"/>
         </w:rPr>
-        <w:t xml:space="preserve"> podiam ser inseridos num documento, ao contrário da base de </w:t>
-      </w:r>
-      <w:r>
-        <w:rPr>
-          <w:rFonts w:ascii="Arial" w:hAnsi="Arial" w:cs="Arial"/>
-          <w:color w:val="000000"/>
-          <w:sz w:val="20"/>
-          <w:szCs w:val="20"/>
-        </w:rPr>
-        <w:lastRenderedPageBreak/>
-        <w:t>dados relacional. Também foi decidido, que tal como na base de dados relacional, alguns documentos iriam conter um campo com o identificador de um documento de outra coleção.</w:t>
+        <w:t xml:space="preserve"> podiam ser inseridos num documento, ao contrário da base de dados relacional. Também foi decidido, que tal como na base de dados relacional, alguns documentos iriam conter um campo com o identificador de um documento de outra coleção.</w:t>
       </w:r>
     </w:p>
     <w:p>
@@ -2756,7 +2765,7 @@
 </file>
 
 <file path=word/numbering.xml><?xml version="1.0" encoding="utf-8"?>
-<w:numbering xmlns:wpc="http://schemas.microsoft.com/office/word/2010/wordprocessingCanvas" xmlns:cx="http://schemas.microsoft.com/office/drawing/2014/chartex" xmlns:cx1="http://schemas.microsoft.com/office/drawing/2015/9/8/chartex" xmlns:cx2="http://schemas.microsoft.com/office/drawing/2015/10/21/chartex" xmlns:cx3="http://schemas.microsoft.com/office/drawing/2016/5/9/chartex" xmlns:cx4="http://schemas.microsoft.com/office/drawing/2016/5/10/chartex" xmlns:cx5="http://schemas.microsoft.com/office/drawing/2016/5/11/chartex" xmlns:cx6="http://schemas.microsoft.com/office/drawing/2016/5/12/chartex" xmlns:cx7="http://schemas.microsoft.com/office/drawing/2016/5/13/chartex" xmlns:cx8="http://schemas.microsoft.com/office/drawing/2016/5/14/chartex" xmlns:mc="http://schemas.openxmlformats.org/markup-compatibility/2006" xmlns:aink="http://schemas.microsoft.com/office/drawing/2016/ink" xmlns:am3d="http://schemas.microsoft.com/office/drawing/2017/model3d" xmlns:o="urn:schemas-microsoft-com:office:office" xmlns:r="http://schemas.openxmlformats.org/officeDocument/2006/relationships" xmlns:m="http://schemas.openxmlformats.org/officeDocument/2006/math" xmlns:v="urn:schemas-microsoft-com:vml" xmlns:wp14="http://schemas.microsoft.com/office/word/2010/wordprocessingDrawing" xmlns:wp="http://schemas.openxmlformats.org/drawingml/2006/wordprocessingDrawing" xmlns:w10="urn:schemas-microsoft-com:office:word" xmlns:w="http://schemas.openxmlformats.org/wordprocessingml/2006/main" xmlns:w14="http://schemas.microsoft.com/office/word/2010/wordml" xmlns:w15="http://schemas.microsoft.com/office/word/2012/wordml" xmlns:w16cid="http://schemas.microsoft.com/office/word/2016/wordml/cid" xmlns:w16se="http://schemas.microsoft.com/office/word/2015/wordml/symex" xmlns:wpg="http://schemas.microsoft.com/office/word/2010/wordprocessingGroup" xmlns:wpi="http://schemas.microsoft.com/office/word/2010/wordprocessingInk" xmlns:wne="http://schemas.microsoft.com/office/word/2006/wordml" xmlns:wps="http://schemas.microsoft.com/office/word/2010/wordprocessingShape" mc:Ignorable="w14 w15 w16se w16cid wp14">
+<w:numbering xmlns:wpc="http://schemas.microsoft.com/office/word/2010/wordprocessingCanvas" xmlns:mc="http://schemas.openxmlformats.org/markup-compatibility/2006" xmlns:o="urn:schemas-microsoft-com:office:office" xmlns:r="http://schemas.openxmlformats.org/officeDocument/2006/relationships" xmlns:m="http://schemas.openxmlformats.org/officeDocument/2006/math" xmlns:v="urn:schemas-microsoft-com:vml" xmlns:wp14="http://schemas.microsoft.com/office/word/2010/wordprocessingDrawing" xmlns:wp="http://schemas.openxmlformats.org/drawingml/2006/wordprocessingDrawing" xmlns:w10="urn:schemas-microsoft-com:office:word" xmlns:w="http://schemas.openxmlformats.org/wordprocessingml/2006/main" xmlns:w14="http://schemas.microsoft.com/office/word/2010/wordml" xmlns:w15="http://schemas.microsoft.com/office/word/2012/wordml" xmlns:wpg="http://schemas.microsoft.com/office/word/2010/wordprocessingGroup" xmlns:wpi="http://schemas.microsoft.com/office/word/2010/wordprocessingInk" xmlns:wne="http://schemas.microsoft.com/office/word/2006/wordml" xmlns:wps="http://schemas.microsoft.com/office/word/2010/wordprocessingShape" mc:Ignorable="w14 w15 wp14">
   <w:abstractNum w:abstractNumId="0" w15:restartNumberingAfterBreak="0">
     <w:nsid w:val="9F8670E0"/>
     <w:multiLevelType w:val="hybridMultilevel"/>
@@ -3352,7 +3361,7 @@
 </file>
 
 <file path=word/styles.xml><?xml version="1.0" encoding="utf-8"?>
-<w:styles xmlns:mc="http://schemas.openxmlformats.org/markup-compatibility/2006" xmlns:r="http://schemas.openxmlformats.org/officeDocument/2006/relationships" xmlns:w="http://schemas.openxmlformats.org/wordprocessingml/2006/main" xmlns:w14="http://schemas.microsoft.com/office/word/2010/wordml" xmlns:w15="http://schemas.microsoft.com/office/word/2012/wordml" xmlns:w16cid="http://schemas.microsoft.com/office/word/2016/wordml/cid" xmlns:w16se="http://schemas.microsoft.com/office/word/2015/wordml/symex" mc:Ignorable="w14 w15 w16se w16cid">
+<w:styles xmlns:mc="http://schemas.openxmlformats.org/markup-compatibility/2006" xmlns:r="http://schemas.openxmlformats.org/officeDocument/2006/relationships" xmlns:w="http://schemas.openxmlformats.org/wordprocessingml/2006/main" xmlns:w14="http://schemas.microsoft.com/office/word/2010/wordml" xmlns:w15="http://schemas.microsoft.com/office/word/2012/wordml" mc:Ignorable="w14 w15">
   <w:docDefaults>
     <w:rPrDefault>
       <w:rPr>
@@ -3368,7 +3377,7 @@
       </w:pPr>
     </w:pPrDefault>
   </w:docDefaults>
-  <w:latentStyles w:defLockedState="0" w:defUIPriority="99" w:defSemiHidden="0" w:defUnhideWhenUsed="0" w:defQFormat="0" w:count="375">
+  <w:latentStyles w:defLockedState="0" w:defUIPriority="99" w:defSemiHidden="0" w:defUnhideWhenUsed="0" w:defQFormat="0" w:count="371">
     <w:lsdException w:name="Normal" w:uiPriority="0" w:qFormat="1"/>
     <w:lsdException w:name="heading 1" w:uiPriority="9" w:qFormat="1"/>
     <w:lsdException w:name="heading 2" w:semiHidden="1" w:uiPriority="9" w:unhideWhenUsed="1" w:qFormat="1"/>
@@ -3740,10 +3749,6 @@
     <w:lsdException w:name="List Table 5 Dark Accent 6" w:uiPriority="50"/>
     <w:lsdException w:name="List Table 6 Colorful Accent 6" w:uiPriority="51"/>
     <w:lsdException w:name="List Table 7 Colorful Accent 6" w:uiPriority="52"/>
-    <w:lsdException w:name="Mention" w:semiHidden="1" w:unhideWhenUsed="1"/>
-    <w:lsdException w:name="Smart Hyperlink" w:semiHidden="1" w:unhideWhenUsed="1"/>
-    <w:lsdException w:name="Hashtag" w:semiHidden="1" w:unhideWhenUsed="1"/>
-    <w:lsdException w:name="Unresolved Mention" w:semiHidden="1" w:unhideWhenUsed="1"/>
   </w:latentStyles>
   <w:style w:type="paragraph" w:default="1" w:styleId="Normal">
     <w:name w:val="Normal"/>

</xml_diff>